<commit_message>
Diego Raul Elizalde Uriarte - grupo 3
se hicieron los problemas extra
</commit_message>
<xml_diff>
--- a/Mision_02.docx
+++ b/Mision_02.docx
@@ -1,6 +1,6 @@
 
 <file path=word/document.xml><?xml version="1.0" encoding="utf-8"?>
-<w:document xmlns:wpc="http://schemas.microsoft.com/office/word/2010/wordprocessingCanvas" xmlns:cx="http://schemas.microsoft.com/office/drawing/2014/chartex" xmlns:cx1="http://schemas.microsoft.com/office/drawing/2015/9/8/chartex" xmlns:cx2="http://schemas.microsoft.com/office/drawing/2015/10/21/chartex" xmlns:cx3="http://schemas.microsoft.com/office/drawing/2016/5/9/chartex" xmlns:cx4="http://schemas.microsoft.com/office/drawing/2016/5/10/chartex" xmlns:cx5="http://schemas.microsoft.com/office/drawing/2016/5/11/chartex" xmlns:cx6="http://schemas.microsoft.com/office/drawing/2016/5/12/chartex" xmlns:cx7="http://schemas.microsoft.com/office/drawing/2016/5/13/chartex" xmlns:cx8="http://schemas.microsoft.com/office/drawing/2016/5/14/chartex" xmlns:mc="http://schemas.openxmlformats.org/markup-compatibility/2006" xmlns:aink="http://schemas.microsoft.com/office/drawing/2016/ink" xmlns:am3d="http://schemas.microsoft.com/office/drawing/2017/model3d" xmlns:o="urn:schemas-microsoft-com:office:office" xmlns:r="http://schemas.openxmlformats.org/officeDocument/2006/relationships" xmlns:m="http://schemas.openxmlformats.org/officeDocument/2006/math" xmlns:v="urn:schemas-microsoft-com:vml" xmlns:wp14="http://schemas.microsoft.com/office/word/2010/wordprocessingDrawing" xmlns:wp="http://schemas.openxmlformats.org/drawingml/2006/wordprocessingDrawing" xmlns:w10="urn:schemas-microsoft-com:office:word" xmlns:w="http://schemas.openxmlformats.org/wordprocessingml/2006/main" xmlns:w14="http://schemas.microsoft.com/office/word/2010/wordml" xmlns:w15="http://schemas.microsoft.com/office/word/2012/wordml" xmlns:w16cid="http://schemas.microsoft.com/office/word/2016/wordml/cid" xmlns:w16se="http://schemas.microsoft.com/office/word/2015/wordml/symex" xmlns:wpg="http://schemas.microsoft.com/office/word/2010/wordprocessingGroup" xmlns:wpi="http://schemas.microsoft.com/office/word/2010/wordprocessingInk" xmlns:wne="http://schemas.microsoft.com/office/word/2006/wordml" xmlns:wps="http://schemas.microsoft.com/office/word/2010/wordprocessingShape" mc:Ignorable="w14 w15 w16se w16cid wp14">
+<w:document xmlns:wpc="http://schemas.microsoft.com/office/word/2010/wordprocessingCanvas" xmlns:mo="http://schemas.microsoft.com/office/mac/office/2008/main" xmlns:mc="http://schemas.openxmlformats.org/markup-compatibility/2006" xmlns:mv="urn:schemas-microsoft-com:mac:vml" xmlns:o="urn:schemas-microsoft-com:office:office" xmlns:r="http://schemas.openxmlformats.org/officeDocument/2006/relationships" xmlns:m="http://schemas.openxmlformats.org/officeDocument/2006/math" xmlns:v="urn:schemas-microsoft-com:vml" xmlns:wp14="http://schemas.microsoft.com/office/word/2010/wordprocessingDrawing" xmlns:wp="http://schemas.openxmlformats.org/drawingml/2006/wordprocessingDrawing" xmlns:w10="urn:schemas-microsoft-com:office:word" xmlns:w="http://schemas.openxmlformats.org/wordprocessingml/2006/main" xmlns:w14="http://schemas.microsoft.com/office/word/2010/wordml" xmlns:wpg="http://schemas.microsoft.com/office/word/2010/wordprocessingGroup" xmlns:wpi="http://schemas.microsoft.com/office/word/2010/wordprocessingInk" xmlns:wne="http://schemas.microsoft.com/office/word/2006/wordml" xmlns:wps="http://schemas.microsoft.com/office/word/2010/wordprocessingShape" mc:Ignorable="w14 wp14">
   <w:body>
     <w:p>
       <w:pPr>
@@ -70,7 +70,16 @@
           <w:sz w:val="22"/>
           <w:szCs w:val="22"/>
         </w:rPr>
+        <w:lastRenderedPageBreak/>
         <w:t xml:space="preserve">Nombre: </w:t>
+      </w:r>
+      <w:r>
+        <w:rPr>
+          <w:rFonts w:ascii="Avenir Book" w:eastAsia="Arial Unicode MS" w:hAnsi="Avenir Book" w:cs="Arial Unicode MS"/>
+          <w:sz w:val="22"/>
+          <w:szCs w:val="22"/>
+        </w:rPr>
+        <w:t>Diego Raul Elizalde Uriarte</w:t>
       </w:r>
     </w:p>
     <w:p>
@@ -96,6 +105,14 @@
           <w:szCs w:val="22"/>
         </w:rPr>
         <w:t>Grupo:</w:t>
+      </w:r>
+      <w:r>
+        <w:rPr>
+          <w:rFonts w:ascii="Avenir Book" w:eastAsia="Arial Unicode MS" w:hAnsi="Avenir Book" w:cs="Arial Unicode MS"/>
+          <w:sz w:val="22"/>
+          <w:szCs w:val="22"/>
+        </w:rPr>
+        <w:t xml:space="preserve"> 03</w:t>
       </w:r>
     </w:p>
     <w:p>
@@ -894,6 +911,104 @@
               </w:rPr>
               <w:t xml:space="preserve"> </w:t>
             </w:r>
+            <w:r>
+              <w:rPr>
+                <w:rFonts w:ascii="Avenir Book" w:eastAsia="Arial Unicode MS" w:hAnsi="Avenir Book" w:cs="Arial Unicode MS"/>
+                <w:bCs/>
+                <w:sz w:val="20"/>
+                <w:szCs w:val="22"/>
+                <w:lang w:val="es-MX"/>
+              </w:rPr>
+              <w:t>Diego Raul Elizalde Uriarte</w:t>
+            </w:r>
+          </w:p>
+          <w:p>
+            <w:pPr>
+              <w:pStyle w:val="Sinespaciado"/>
+              <w:rPr>
+                <w:rFonts w:ascii="Avenir Book" w:eastAsia="Arial Unicode MS" w:hAnsi="Avenir Book" w:cs="Arial Unicode MS"/>
+                <w:bCs/>
+                <w:sz w:val="20"/>
+                <w:szCs w:val="22"/>
+                <w:lang w:val="es-MX"/>
+              </w:rPr>
+            </w:pPr>
+            <w:r>
+              <w:rPr>
+                <w:rFonts w:ascii="Avenir Book" w:eastAsia="Arial Unicode MS" w:hAnsi="Avenir Book" w:cs="Arial Unicode MS"/>
+                <w:bCs/>
+                <w:sz w:val="20"/>
+                <w:szCs w:val="22"/>
+                <w:lang w:val="es-MX"/>
+              </w:rPr>
+              <w:t>A01748756</w:t>
+            </w:r>
+          </w:p>
+          <w:p>
+            <w:pPr>
+              <w:pStyle w:val="Sinespaciado"/>
+              <w:rPr>
+                <w:rFonts w:ascii="Avenir Book" w:eastAsia="Arial Unicode MS" w:hAnsi="Avenir Book" w:cs="Arial Unicode MS"/>
+                <w:bCs/>
+                <w:sz w:val="20"/>
+                <w:szCs w:val="22"/>
+                <w:lang w:val="es-MX"/>
+              </w:rPr>
+            </w:pPr>
+            <w:r>
+              <w:rPr>
+                <w:rFonts w:ascii="Avenir Book" w:eastAsia="Arial Unicode MS" w:hAnsi="Avenir Book" w:cs="Arial Unicode MS"/>
+                <w:bCs/>
+                <w:sz w:val="20"/>
+                <w:szCs w:val="22"/>
+                <w:lang w:val="es-MX"/>
+              </w:rPr>
+              <w:t>ISC</w:t>
+            </w:r>
+          </w:p>
+          <w:p>
+            <w:pPr>
+              <w:pStyle w:val="Sinespaciado"/>
+              <w:rPr>
+                <w:rFonts w:ascii="Avenir Book" w:eastAsia="Arial Unicode MS" w:hAnsi="Avenir Book" w:cs="Arial Unicode MS"/>
+                <w:bCs/>
+                <w:sz w:val="20"/>
+                <w:szCs w:val="22"/>
+                <w:lang w:val="es-MX"/>
+              </w:rPr>
+            </w:pPr>
+            <w:r>
+              <w:rPr>
+                <w:rFonts w:ascii="Avenir Book" w:eastAsia="Arial Unicode MS" w:hAnsi="Avenir Book" w:cs="Arial Unicode MS"/>
+                <w:bCs/>
+                <w:sz w:val="20"/>
+                <w:szCs w:val="22"/>
+                <w:lang w:val="es-MX"/>
+              </w:rPr>
+              <w:t>UVM</w:t>
+            </w:r>
+          </w:p>
+          <w:p>
+            <w:pPr>
+              <w:pStyle w:val="Sinespaciado"/>
+              <w:rPr>
+                <w:rFonts w:ascii="Avenir Book" w:eastAsia="Arial Unicode MS" w:hAnsi="Avenir Book" w:cs="Arial Unicode MS"/>
+                <w:bCs/>
+                <w:sz w:val="20"/>
+                <w:szCs w:val="22"/>
+                <w:lang w:val="es-MX"/>
+              </w:rPr>
+            </w:pPr>
+            <w:r>
+              <w:rPr>
+                <w:rFonts w:ascii="Avenir Book" w:eastAsia="Arial Unicode MS" w:hAnsi="Avenir Book" w:cs="Arial Unicode MS"/>
+                <w:bCs/>
+                <w:sz w:val="20"/>
+                <w:szCs w:val="22"/>
+                <w:lang w:val="es-MX"/>
+              </w:rPr>
+              <w:t>Me gusta mucho el futbol, hago ejercico, me gustaria mucho dedicarme a la programacion y es por eso que escogi esta carrera y no otra, en mis ratos libre me gusta jugar videojuegos y salir a correr o ir al gimnasio.</w:t>
+            </w:r>
           </w:p>
           <w:p>
             <w:pPr>
@@ -1003,6 +1118,67 @@
                 <w:lang w:val="es-MX"/>
               </w:rPr>
             </w:pPr>
+            <w:r>
+              <w:rPr>
+                <w:rFonts w:ascii="Avenir Book" w:eastAsia="Arial Unicode MS" w:hAnsi="Avenir Book" w:cs="Arial Unicode MS"/>
+                <w:bCs/>
+                <w:noProof/>
+                <w:sz w:val="20"/>
+                <w:szCs w:val="22"/>
+                <w:lang w:val="es-ES"/>
+              </w:rPr>
+              <w:drawing>
+                <wp:inline distT="0" distB="0" distL="0" distR="0" wp14:anchorId="270357CE" wp14:editId="6A65A260">
+                  <wp:extent cx="1600200" cy="1975789"/>
+                  <wp:effectExtent l="0" t="0" r="0" b="5715"/>
+                  <wp:docPr id="3" name="Imagen 1" descr="Diego Elizalde:Users:diegoraulelizaldeuriarte:Downloads:50992461_530206800803826_1843282199734910976_n.png"/>
+                  <wp:cNvGraphicFramePr>
+                    <a:graphicFrameLocks xmlns:a="http://schemas.openxmlformats.org/drawingml/2006/main" noChangeAspect="1"/>
+                  </wp:cNvGraphicFramePr>
+                  <a:graphic xmlns:a="http://schemas.openxmlformats.org/drawingml/2006/main">
+                    <a:graphicData uri="http://schemas.openxmlformats.org/drawingml/2006/picture">
+                      <pic:pic xmlns:pic="http://schemas.openxmlformats.org/drawingml/2006/picture">
+                        <pic:nvPicPr>
+                          <pic:cNvPr id="0" name="Picture 1" descr="Diego Elizalde:Users:diegoraulelizaldeuriarte:Downloads:50992461_530206800803826_1843282199734910976_n.png"/>
+                          <pic:cNvPicPr>
+                            <a:picLocks noChangeAspect="1" noChangeArrowheads="1"/>
+                          </pic:cNvPicPr>
+                        </pic:nvPicPr>
+                        <pic:blipFill rotWithShape="1">
+                          <a:blip r:embed="rId6">
+                            <a:extLst>
+                              <a:ext uri="{28A0092B-C50C-407E-A947-70E740481C1C}">
+                                <a14:useLocalDpi xmlns:a14="http://schemas.microsoft.com/office/drawing/2010/main" val="0"/>
+                              </a:ext>
+                            </a:extLst>
+                          </a:blip>
+                          <a:srcRect l="3291" t="18828" r="4018" b="16769"/>
+                          <a:stretch/>
+                        </pic:blipFill>
+                        <pic:spPr bwMode="auto">
+                          <a:xfrm>
+                            <a:off x="0" y="0"/>
+                            <a:ext cx="1600518" cy="1976181"/>
+                          </a:xfrm>
+                          <a:prstGeom prst="rect">
+                            <a:avLst/>
+                          </a:prstGeom>
+                          <a:noFill/>
+                          <a:ln>
+                            <a:noFill/>
+                          </a:ln>
+                          <a:extLst>
+                            <a:ext uri="{53640926-AAD7-44d8-BBD7-CCE9431645EC}">
+                              <a14:shadowObscured xmlns:a14="http://schemas.microsoft.com/office/drawing/2010/main"/>
+                            </a:ext>
+                          </a:extLst>
+                        </pic:spPr>
+                      </pic:pic>
+                    </a:graphicData>
+                  </a:graphic>
+                </wp:inline>
+              </w:drawing>
+            </w:r>
           </w:p>
           <w:p>
             <w:pPr>
@@ -1163,6 +1339,7 @@
                 <w:szCs w:val="20"/>
                 <w:lang w:val="es-MX"/>
               </w:rPr>
+              <w:lastRenderedPageBreak/>
               <w:t>Ejemplo de salida</w:t>
             </w:r>
             <w:r>
@@ -1503,7 +1680,6 @@
           <w:szCs w:val="22"/>
           <w:lang w:val="es-MX"/>
         </w:rPr>
-        <w:lastRenderedPageBreak/>
         <w:t>2.</w:t>
       </w:r>
       <w:r>
@@ -1866,6 +2042,48 @@
               </w:rPr>
               <w:t>Entradas:</w:t>
             </w:r>
+            <w:r>
+              <w:rPr>
+                <w:rFonts w:ascii="Avenir Book" w:eastAsia="Arial Unicode MS" w:hAnsi="Avenir Book" w:cs="Arial Unicode MS"/>
+                <w:bCs/>
+                <w:sz w:val="20"/>
+                <w:szCs w:val="22"/>
+                <w:lang w:val="es-MX"/>
+              </w:rPr>
+              <w:t xml:space="preserve"> </w:t>
+            </w:r>
+          </w:p>
+          <w:p>
+            <w:pPr>
+              <w:pStyle w:val="Sinespaciado"/>
+              <w:rPr>
+                <w:rFonts w:ascii="Avenir Book" w:eastAsia="Arial Unicode MS" w:hAnsi="Avenir Book" w:cs="Arial Unicode MS"/>
+                <w:bCs/>
+                <w:sz w:val="20"/>
+                <w:szCs w:val="22"/>
+                <w:lang w:val="es-MX"/>
+              </w:rPr>
+            </w:pPr>
+            <w:r>
+              <w:rPr>
+                <w:rFonts w:ascii="Avenir Book" w:eastAsia="Arial Unicode MS" w:hAnsi="Avenir Book" w:cs="Arial Unicode MS"/>
+                <w:bCs/>
+                <w:sz w:val="20"/>
+                <w:szCs w:val="22"/>
+                <w:lang w:val="es-MX"/>
+              </w:rPr>
+              <w:t>-</w:t>
+            </w:r>
+            <w:r>
+              <w:rPr>
+                <w:rFonts w:ascii="Avenir Book" w:eastAsia="Arial Unicode MS" w:hAnsi="Avenir Book" w:cs="Arial Unicode MS"/>
+                <w:bCs/>
+                <w:sz w:val="22"/>
+                <w:szCs w:val="22"/>
+                <w:lang w:val="es-MX"/>
+              </w:rPr>
+              <w:t>Velocidad a la que viaja un auto (km/h, número entero)</w:t>
+            </w:r>
           </w:p>
           <w:p>
             <w:pPr>
@@ -1888,6 +2106,196 @@
               </w:rPr>
               <w:t>Salidas:</w:t>
             </w:r>
+            <w:r>
+              <w:rPr>
+                <w:rFonts w:ascii="Avenir Book" w:eastAsia="Arial Unicode MS" w:hAnsi="Avenir Book" w:cs="Arial Unicode MS"/>
+                <w:bCs/>
+                <w:sz w:val="20"/>
+                <w:szCs w:val="22"/>
+                <w:lang w:val="es-MX"/>
+              </w:rPr>
+              <w:t xml:space="preserve"> </w:t>
+            </w:r>
+          </w:p>
+          <w:p>
+            <w:pPr>
+              <w:pStyle w:val="Sinespaciado"/>
+              <w:rPr>
+                <w:rFonts w:ascii="Avenir Book" w:eastAsia="Arial Unicode MS" w:hAnsi="Avenir Book" w:cs="Arial Unicode MS"/>
+                <w:sz w:val="22"/>
+                <w:szCs w:val="22"/>
+                <w:lang w:val="es-MX"/>
+              </w:rPr>
+            </w:pPr>
+            <w:r>
+              <w:rPr>
+                <w:rFonts w:ascii="Avenir Book" w:eastAsia="Arial Unicode MS" w:hAnsi="Avenir Book" w:cs="Arial Unicode MS"/>
+                <w:bCs/>
+                <w:sz w:val="20"/>
+                <w:szCs w:val="22"/>
+                <w:lang w:val="es-MX"/>
+              </w:rPr>
+              <w:t xml:space="preserve">- </w:t>
+            </w:r>
+            <w:r>
+              <w:rPr>
+                <w:rFonts w:ascii="Avenir Book" w:eastAsia="Arial Unicode MS" w:hAnsi="Avenir Book" w:cs="Arial Unicode MS"/>
+                <w:sz w:val="22"/>
+                <w:szCs w:val="22"/>
+                <w:lang w:val="es-MX"/>
+              </w:rPr>
+              <w:t>distancia</w:t>
+            </w:r>
+            <w:r>
+              <w:rPr>
+                <w:rFonts w:ascii="Avenir Book" w:eastAsia="Arial Unicode MS" w:hAnsi="Avenir Book" w:cs="Arial Unicode MS"/>
+                <w:sz w:val="22"/>
+                <w:szCs w:val="22"/>
+                <w:lang w:val="es-MX"/>
+              </w:rPr>
+              <w:t xml:space="preserve"> en km. que recorre en 6</w:t>
+            </w:r>
+            <w:r>
+              <w:rPr>
+                <w:rFonts w:ascii="Avenir Book" w:eastAsia="Arial Unicode MS" w:hAnsi="Avenir Book" w:cs="Arial Unicode MS"/>
+                <w:sz w:val="22"/>
+                <w:szCs w:val="22"/>
+                <w:lang w:val="es-MX"/>
+              </w:rPr>
+              <w:t xml:space="preserve"> hrs.</w:t>
+            </w:r>
+          </w:p>
+          <w:p>
+            <w:pPr>
+              <w:pStyle w:val="Sinespaciado"/>
+              <w:rPr>
+                <w:rFonts w:ascii="Avenir Book" w:eastAsia="Arial Unicode MS" w:hAnsi="Avenir Book" w:cs="Arial Unicode MS"/>
+                <w:sz w:val="22"/>
+                <w:szCs w:val="22"/>
+                <w:lang w:val="es-MX"/>
+              </w:rPr>
+            </w:pPr>
+            <w:r>
+              <w:rPr>
+                <w:rFonts w:ascii="Avenir Book" w:eastAsia="Arial Unicode MS" w:hAnsi="Avenir Book" w:cs="Arial Unicode MS"/>
+                <w:sz w:val="22"/>
+                <w:szCs w:val="22"/>
+                <w:lang w:val="es-MX"/>
+              </w:rPr>
+              <w:t>-</w:t>
+            </w:r>
+            <w:r>
+              <w:rPr>
+                <w:rFonts w:ascii="Avenir Book" w:eastAsia="Arial Unicode MS" w:hAnsi="Avenir Book" w:cs="Arial Unicode MS"/>
+                <w:sz w:val="22"/>
+                <w:szCs w:val="22"/>
+                <w:lang w:val="es-MX"/>
+              </w:rPr>
+              <w:t xml:space="preserve"> distancia </w:t>
+            </w:r>
+            <w:r>
+              <w:rPr>
+                <w:rFonts w:ascii="Avenir Book" w:eastAsia="Arial Unicode MS" w:hAnsi="Avenir Book" w:cs="Arial Unicode MS"/>
+                <w:sz w:val="22"/>
+                <w:szCs w:val="22"/>
+                <w:lang w:val="es-MX"/>
+              </w:rPr>
+              <w:t>en km. que recorre</w:t>
+            </w:r>
+            <w:r>
+              <w:rPr>
+                <w:rFonts w:ascii="Avenir Book" w:eastAsia="Arial Unicode MS" w:hAnsi="Avenir Book" w:cs="Arial Unicode MS"/>
+                <w:sz w:val="22"/>
+                <w:szCs w:val="22"/>
+                <w:lang w:val="es-MX"/>
+              </w:rPr>
+              <w:t xml:space="preserve"> </w:t>
+            </w:r>
+            <w:r>
+              <w:rPr>
+                <w:rFonts w:ascii="Avenir Book" w:eastAsia="Arial Unicode MS" w:hAnsi="Avenir Book" w:cs="Arial Unicode MS"/>
+                <w:sz w:val="22"/>
+                <w:szCs w:val="22"/>
+                <w:lang w:val="es-MX"/>
+              </w:rPr>
+              <w:t>en 3.5</w:t>
+            </w:r>
+            <w:r>
+              <w:rPr>
+                <w:rFonts w:ascii="Avenir Book" w:eastAsia="Arial Unicode MS" w:hAnsi="Avenir Book" w:cs="Arial Unicode MS"/>
+                <w:sz w:val="22"/>
+                <w:szCs w:val="22"/>
+                <w:lang w:val="es-MX"/>
+              </w:rPr>
+              <w:t xml:space="preserve"> hrs.</w:t>
+            </w:r>
+          </w:p>
+          <w:p>
+            <w:pPr>
+              <w:pStyle w:val="Sinespaciado"/>
+              <w:rPr>
+                <w:rFonts w:ascii="Avenir Book" w:eastAsia="Arial Unicode MS" w:hAnsi="Avenir Book" w:cs="Arial Unicode MS"/>
+                <w:bCs/>
+                <w:sz w:val="20"/>
+                <w:szCs w:val="22"/>
+                <w:lang w:val="es-MX"/>
+              </w:rPr>
+            </w:pPr>
+            <w:r>
+              <w:rPr>
+                <w:rFonts w:ascii="Avenir Book" w:eastAsia="Arial Unicode MS" w:hAnsi="Avenir Book" w:cs="Arial Unicode MS"/>
+                <w:bCs/>
+                <w:sz w:val="20"/>
+                <w:szCs w:val="22"/>
+                <w:lang w:val="es-MX"/>
+              </w:rPr>
+              <w:t>-</w:t>
+            </w:r>
+            <w:r>
+              <w:rPr>
+                <w:rFonts w:ascii="Avenir Book" w:eastAsia="Arial Unicode MS" w:hAnsi="Avenir Book" w:cs="Arial Unicode MS"/>
+                <w:sz w:val="22"/>
+                <w:szCs w:val="22"/>
+                <w:lang w:val="es-MX"/>
+              </w:rPr>
+              <w:t xml:space="preserve"> tiempo </w:t>
+            </w:r>
+            <w:r>
+              <w:rPr>
+                <w:rFonts w:ascii="Avenir Book" w:eastAsia="Arial Unicode MS" w:hAnsi="Avenir Book" w:cs="Arial Unicode MS"/>
+                <w:sz w:val="22"/>
+                <w:szCs w:val="22"/>
+                <w:lang w:val="es-MX"/>
+              </w:rPr>
+              <w:t xml:space="preserve">en horas y minutos </w:t>
+            </w:r>
+            <w:r>
+              <w:rPr>
+                <w:rFonts w:ascii="Avenir Book" w:eastAsia="Arial Unicode MS" w:hAnsi="Avenir Book" w:cs="Arial Unicode MS"/>
+                <w:sz w:val="22"/>
+                <w:szCs w:val="22"/>
+                <w:lang w:val="es-MX"/>
+              </w:rPr>
+              <w:t xml:space="preserve">que requiere para recorrer </w:t>
+            </w:r>
+            <w:r>
+              <w:rPr>
+                <w:rFonts w:ascii="Avenir Book" w:eastAsia="Arial Unicode MS" w:hAnsi="Avenir Book" w:cs="Arial Unicode MS"/>
+                <w:sz w:val="22"/>
+                <w:szCs w:val="22"/>
+                <w:lang w:val="es-MX"/>
+              </w:rPr>
+              <w:t>485</w:t>
+            </w:r>
+            <w:r>
+              <w:rPr>
+                <w:rFonts w:ascii="Avenir Book" w:eastAsia="Arial Unicode MS" w:hAnsi="Avenir Book" w:cs="Arial Unicode MS"/>
+                <w:sz w:val="22"/>
+                <w:szCs w:val="22"/>
+                <w:lang w:val="es-MX"/>
+              </w:rPr>
+              <w:t xml:space="preserve"> km.</w:t>
+            </w:r>
           </w:p>
           <w:p>
             <w:pPr>
@@ -1922,6 +2330,72 @@
                 <w:lang w:val="es-MX"/>
               </w:rPr>
             </w:pPr>
+            <w:r>
+              <w:rPr>
+                <w:rFonts w:ascii="Avenir Book" w:eastAsia="Arial Unicode MS" w:hAnsi="Avenir Book" w:cs="Arial Unicode MS"/>
+                <w:bCs/>
+                <w:sz w:val="20"/>
+                <w:szCs w:val="22"/>
+                <w:lang w:val="es-MX"/>
+              </w:rPr>
+              <w:t>- v = d/t</w:t>
+            </w:r>
+          </w:p>
+          <w:p>
+            <w:pPr>
+              <w:pStyle w:val="Sinespaciado"/>
+              <w:rPr>
+                <w:rFonts w:ascii="Avenir Book" w:eastAsia="Arial Unicode MS" w:hAnsi="Avenir Book" w:cs="Arial Unicode MS"/>
+                <w:bCs/>
+                <w:sz w:val="20"/>
+                <w:szCs w:val="22"/>
+                <w:lang w:val="es-MX"/>
+              </w:rPr>
+            </w:pPr>
+            <w:r>
+              <w:rPr>
+                <w:rFonts w:ascii="Avenir Book" w:eastAsia="Arial Unicode MS" w:hAnsi="Avenir Book" w:cs="Arial Unicode MS"/>
+                <w:bCs/>
+                <w:sz w:val="20"/>
+                <w:szCs w:val="22"/>
+                <w:lang w:val="es-MX"/>
+              </w:rPr>
+              <w:t>- d = v*t</w:t>
+            </w:r>
+          </w:p>
+          <w:p>
+            <w:pPr>
+              <w:pStyle w:val="Sinespaciado"/>
+              <w:rPr>
+                <w:rFonts w:ascii="Avenir Book" w:eastAsia="Arial Unicode MS" w:hAnsi="Avenir Book" w:cs="Arial Unicode MS"/>
+                <w:bCs/>
+                <w:sz w:val="20"/>
+                <w:szCs w:val="22"/>
+                <w:lang w:val="es-MX"/>
+              </w:rPr>
+            </w:pPr>
+            <w:r>
+              <w:rPr>
+                <w:rFonts w:ascii="Avenir Book" w:eastAsia="Arial Unicode MS" w:hAnsi="Avenir Book" w:cs="Arial Unicode MS"/>
+                <w:bCs/>
+                <w:sz w:val="20"/>
+                <w:szCs w:val="22"/>
+                <w:lang w:val="es-MX"/>
+              </w:rPr>
+              <w:t>- t = d/v</w:t>
+            </w:r>
+          </w:p>
+          <w:p>
+            <w:pPr>
+              <w:pStyle w:val="Sinespaciado"/>
+              <w:rPr>
+                <w:rFonts w:ascii="Avenir Book" w:eastAsia="Arial Unicode MS" w:hAnsi="Avenir Book" w:cs="Arial Unicode MS"/>
+                <w:bCs/>
+                <w:sz w:val="20"/>
+                <w:szCs w:val="22"/>
+                <w:lang w:val="es-MX"/>
+              </w:rPr>
+            </w:pPr>
           </w:p>
           <w:p>
             <w:pPr>
@@ -1987,6 +2461,68 @@
                 <w:lang w:val="es-MX"/>
               </w:rPr>
             </w:pPr>
+            <w:r>
+              <w:rPr>
+                <w:rFonts w:ascii="Avenir Book" w:eastAsia="Arial Unicode MS" w:hAnsi="Avenir Book" w:cs="Arial Unicode MS"/>
+                <w:bCs/>
+                <w:noProof/>
+                <w:sz w:val="20"/>
+                <w:szCs w:val="22"/>
+                <w:lang w:val="es-ES"/>
+              </w:rPr>
+              <w:lastRenderedPageBreak/>
+              <w:drawing>
+                <wp:inline distT="0" distB="0" distL="0" distR="0" wp14:anchorId="707D8F16" wp14:editId="327551FC">
+                  <wp:extent cx="4914900" cy="2628836"/>
+                  <wp:effectExtent l="0" t="0" r="0" b="0"/>
+                  <wp:docPr id="4" name="Imagen 2" descr="Diego Elizalde:Users:diegoraulelizaldeuriarte:Downloads:51251640_305529910312789_4600205493535768576_n.jpg"/>
+                  <wp:cNvGraphicFramePr>
+                    <a:graphicFrameLocks xmlns:a="http://schemas.openxmlformats.org/drawingml/2006/main" noChangeAspect="1"/>
+                  </wp:cNvGraphicFramePr>
+                  <a:graphic xmlns:a="http://schemas.openxmlformats.org/drawingml/2006/main">
+                    <a:graphicData uri="http://schemas.openxmlformats.org/drawingml/2006/picture">
+                      <pic:pic xmlns:pic="http://schemas.openxmlformats.org/drawingml/2006/picture">
+                        <pic:nvPicPr>
+                          <pic:cNvPr id="0" name="Picture 2" descr="Diego Elizalde:Users:diegoraulelizaldeuriarte:Downloads:51251640_305529910312789_4600205493535768576_n.jpg"/>
+                          <pic:cNvPicPr>
+                            <a:picLocks noChangeAspect="1" noChangeArrowheads="1"/>
+                          </pic:cNvPicPr>
+                        </pic:nvPicPr>
+                        <pic:blipFill rotWithShape="1">
+                          <a:blip r:embed="rId7">
+                            <a:extLst>
+                              <a:ext uri="{28A0092B-C50C-407E-A947-70E740481C1C}">
+                                <a14:useLocalDpi xmlns:a14="http://schemas.microsoft.com/office/drawing/2010/main" val="0"/>
+                              </a:ext>
+                            </a:extLst>
+                          </a:blip>
+                          <a:srcRect l="6730" t="28733" r="817" b="34191"/>
+                          <a:stretch/>
+                        </pic:blipFill>
+                        <pic:spPr bwMode="auto">
+                          <a:xfrm>
+                            <a:off x="0" y="0"/>
+                            <a:ext cx="4916621" cy="2629756"/>
+                          </a:xfrm>
+                          <a:prstGeom prst="rect">
+                            <a:avLst/>
+                          </a:prstGeom>
+                          <a:noFill/>
+                          <a:ln>
+                            <a:noFill/>
+                          </a:ln>
+                          <a:extLst>
+                            <a:ext uri="{53640926-AAD7-44d8-BBD7-CCE9431645EC}">
+                              <a14:shadowObscured xmlns:a14="http://schemas.microsoft.com/office/drawing/2010/main"/>
+                            </a:ext>
+                          </a:extLst>
+                        </pic:spPr>
+                      </pic:pic>
+                    </a:graphicData>
+                  </a:graphic>
+                </wp:inline>
+              </w:drawing>
+            </w:r>
           </w:p>
           <w:p>
             <w:pPr>
@@ -2122,6 +2658,7 @@
                 <w:szCs w:val="20"/>
                 <w:lang w:val="es-MX"/>
               </w:rPr>
+              <w:lastRenderedPageBreak/>
               <w:t>Ejemplo de salida</w:t>
             </w:r>
             <w:r>
@@ -2403,6 +2940,94 @@
         </w:tc>
       </w:tr>
     </w:tbl>
+    <w:p>
+      <w:pPr>
+        <w:pStyle w:val="Sinespaciado"/>
+        <w:rPr>
+          <w:rFonts w:ascii="Avenir Book" w:eastAsia="Arial Unicode MS" w:hAnsi="Avenir Book" w:cs="Arial Unicode MS"/>
+          <w:sz w:val="22"/>
+          <w:szCs w:val="22"/>
+          <w:lang w:val="es-MX"/>
+        </w:rPr>
+      </w:pPr>
+    </w:p>
+    <w:p>
+      <w:pPr>
+        <w:pStyle w:val="Sinespaciado"/>
+        <w:rPr>
+          <w:rFonts w:ascii="Avenir Book" w:eastAsia="Arial Unicode MS" w:hAnsi="Avenir Book" w:cs="Arial Unicode MS"/>
+          <w:sz w:val="22"/>
+          <w:szCs w:val="22"/>
+          <w:lang w:val="es-MX"/>
+        </w:rPr>
+      </w:pPr>
+    </w:p>
+    <w:p>
+      <w:pPr>
+        <w:pStyle w:val="Sinespaciado"/>
+        <w:rPr>
+          <w:rFonts w:ascii="Avenir Book" w:eastAsia="Arial Unicode MS" w:hAnsi="Avenir Book" w:cs="Arial Unicode MS"/>
+          <w:sz w:val="22"/>
+          <w:szCs w:val="22"/>
+          <w:lang w:val="es-MX"/>
+        </w:rPr>
+      </w:pPr>
+    </w:p>
+    <w:p>
+      <w:pPr>
+        <w:pStyle w:val="Sinespaciado"/>
+        <w:rPr>
+          <w:rFonts w:ascii="Avenir Book" w:eastAsia="Arial Unicode MS" w:hAnsi="Avenir Book" w:cs="Arial Unicode MS"/>
+          <w:sz w:val="22"/>
+          <w:szCs w:val="22"/>
+          <w:lang w:val="es-MX"/>
+        </w:rPr>
+      </w:pPr>
+    </w:p>
+    <w:p>
+      <w:pPr>
+        <w:pStyle w:val="Sinespaciado"/>
+        <w:rPr>
+          <w:rFonts w:ascii="Avenir Book" w:eastAsia="Arial Unicode MS" w:hAnsi="Avenir Book" w:cs="Arial Unicode MS"/>
+          <w:sz w:val="22"/>
+          <w:szCs w:val="22"/>
+          <w:lang w:val="es-MX"/>
+        </w:rPr>
+      </w:pPr>
+    </w:p>
+    <w:p>
+      <w:pPr>
+        <w:pStyle w:val="Sinespaciado"/>
+        <w:rPr>
+          <w:rFonts w:ascii="Avenir Book" w:eastAsia="Arial Unicode MS" w:hAnsi="Avenir Book" w:cs="Arial Unicode MS"/>
+          <w:sz w:val="22"/>
+          <w:szCs w:val="22"/>
+          <w:lang w:val="es-MX"/>
+        </w:rPr>
+      </w:pPr>
+    </w:p>
+    <w:p>
+      <w:pPr>
+        <w:pStyle w:val="Sinespaciado"/>
+        <w:rPr>
+          <w:rFonts w:ascii="Avenir Book" w:eastAsia="Arial Unicode MS" w:hAnsi="Avenir Book" w:cs="Arial Unicode MS"/>
+          <w:sz w:val="22"/>
+          <w:szCs w:val="22"/>
+          <w:lang w:val="es-MX"/>
+        </w:rPr>
+      </w:pPr>
+    </w:p>
+    <w:p>
+      <w:pPr>
+        <w:pStyle w:val="Sinespaciado"/>
+        <w:rPr>
+          <w:rFonts w:ascii="Avenir Book" w:eastAsia="Arial Unicode MS" w:hAnsi="Avenir Book" w:cs="Arial Unicode MS"/>
+          <w:sz w:val="22"/>
+          <w:szCs w:val="22"/>
+          <w:lang w:val="es-MX"/>
+        </w:rPr>
+      </w:pPr>
+    </w:p>
     <w:p>
       <w:pPr>
         <w:pStyle w:val="Sinespaciado"/>
@@ -2766,6 +3391,7 @@
                 <w:szCs w:val="22"/>
                 <w:lang w:val="es-MX"/>
               </w:rPr>
+              <w:lastRenderedPageBreak/>
               <w:t>Análisis</w:t>
             </w:r>
             <w:r>
@@ -2800,6 +3426,58 @@
               </w:rPr>
               <w:t>Entradas:</w:t>
             </w:r>
+            <w:r>
+              <w:rPr>
+                <w:rFonts w:ascii="Avenir Book" w:eastAsia="Arial Unicode MS" w:hAnsi="Avenir Book" w:cs="Arial Unicode MS"/>
+                <w:bCs/>
+                <w:sz w:val="20"/>
+                <w:szCs w:val="22"/>
+                <w:lang w:val="es-MX"/>
+              </w:rPr>
+              <w:t xml:space="preserve"> </w:t>
+            </w:r>
+          </w:p>
+          <w:p>
+            <w:pPr>
+              <w:pStyle w:val="Sinespaciado"/>
+              <w:rPr>
+                <w:rFonts w:ascii="Avenir Book" w:eastAsia="Arial Unicode MS" w:hAnsi="Avenir Book" w:cs="Arial Unicode MS"/>
+                <w:bCs/>
+                <w:sz w:val="20"/>
+                <w:szCs w:val="22"/>
+                <w:lang w:val="es-MX"/>
+              </w:rPr>
+            </w:pPr>
+            <w:r>
+              <w:rPr>
+                <w:rFonts w:ascii="Avenir Book" w:eastAsia="Arial Unicode MS" w:hAnsi="Avenir Book" w:cs="Arial Unicode MS"/>
+                <w:bCs/>
+                <w:sz w:val="20"/>
+                <w:szCs w:val="22"/>
+                <w:lang w:val="es-MX"/>
+              </w:rPr>
+              <w:t>-Total de la com</w:t>
+            </w:r>
+            <w:r>
+              <w:rPr>
+                <w:rFonts w:ascii="Avenir Book" w:eastAsia="Arial Unicode MS" w:hAnsi="Avenir Book" w:cs="Arial Unicode MS"/>
+                <w:bCs/>
+                <w:sz w:val="20"/>
+                <w:szCs w:val="22"/>
+                <w:lang w:val="es-MX"/>
+              </w:rPr>
+              <w:t>i</w:t>
+            </w:r>
+            <w:r>
+              <w:rPr>
+                <w:rFonts w:ascii="Avenir Book" w:eastAsia="Arial Unicode MS" w:hAnsi="Avenir Book" w:cs="Arial Unicode MS"/>
+                <w:bCs/>
+                <w:sz w:val="20"/>
+                <w:szCs w:val="22"/>
+                <w:lang w:val="es-MX"/>
+              </w:rPr>
+              <w:t>da</w:t>
+            </w:r>
           </w:p>
           <w:p>
             <w:pPr>
@@ -2842,6 +3520,94 @@
                 <w:szCs w:val="22"/>
                 <w:lang w:val="es-MX"/>
               </w:rPr>
+              <w:t>-Subtotal</w:t>
+            </w:r>
+          </w:p>
+          <w:p>
+            <w:pPr>
+              <w:pStyle w:val="Sinespaciado"/>
+              <w:rPr>
+                <w:rFonts w:ascii="Avenir Book" w:eastAsia="Arial Unicode MS" w:hAnsi="Avenir Book" w:cs="Arial Unicode MS"/>
+                <w:bCs/>
+                <w:sz w:val="20"/>
+                <w:szCs w:val="22"/>
+                <w:lang w:val="es-MX"/>
+              </w:rPr>
+            </w:pPr>
+            <w:r>
+              <w:rPr>
+                <w:rFonts w:ascii="Avenir Book" w:eastAsia="Arial Unicode MS" w:hAnsi="Avenir Book" w:cs="Arial Unicode MS"/>
+                <w:bCs/>
+                <w:sz w:val="20"/>
+                <w:szCs w:val="22"/>
+                <w:lang w:val="es-MX"/>
+              </w:rPr>
+              <w:t>-Propina</w:t>
+            </w:r>
+          </w:p>
+          <w:p>
+            <w:pPr>
+              <w:pStyle w:val="Sinespaciado"/>
+              <w:rPr>
+                <w:rFonts w:ascii="Avenir Book" w:eastAsia="Arial Unicode MS" w:hAnsi="Avenir Book" w:cs="Arial Unicode MS"/>
+                <w:bCs/>
+                <w:sz w:val="20"/>
+                <w:szCs w:val="22"/>
+                <w:lang w:val="es-MX"/>
+              </w:rPr>
+            </w:pPr>
+            <w:r>
+              <w:rPr>
+                <w:rFonts w:ascii="Avenir Book" w:eastAsia="Arial Unicode MS" w:hAnsi="Avenir Book" w:cs="Arial Unicode MS"/>
+                <w:bCs/>
+                <w:sz w:val="20"/>
+                <w:szCs w:val="22"/>
+                <w:lang w:val="es-MX"/>
+              </w:rPr>
+              <w:t>-IVA</w:t>
+            </w:r>
+          </w:p>
+          <w:p>
+            <w:pPr>
+              <w:pStyle w:val="Sinespaciado"/>
+              <w:rPr>
+                <w:rFonts w:ascii="Avenir Book" w:eastAsia="Arial Unicode MS" w:hAnsi="Avenir Book" w:cs="Arial Unicode MS"/>
+                <w:bCs/>
+                <w:sz w:val="20"/>
+                <w:szCs w:val="22"/>
+                <w:lang w:val="es-MX"/>
+              </w:rPr>
+            </w:pPr>
+            <w:r>
+              <w:rPr>
+                <w:rFonts w:ascii="Avenir Book" w:eastAsia="Arial Unicode MS" w:hAnsi="Avenir Book" w:cs="Arial Unicode MS"/>
+                <w:bCs/>
+                <w:sz w:val="20"/>
+                <w:szCs w:val="22"/>
+                <w:lang w:val="es-MX"/>
+              </w:rPr>
+              <w:t>-Total a pagar</w:t>
+            </w:r>
+          </w:p>
+          <w:p>
+            <w:pPr>
+              <w:pStyle w:val="Sinespaciado"/>
+              <w:rPr>
+                <w:rFonts w:ascii="Avenir Book" w:eastAsia="Arial Unicode MS" w:hAnsi="Avenir Book" w:cs="Arial Unicode MS"/>
+                <w:bCs/>
+                <w:sz w:val="20"/>
+                <w:szCs w:val="22"/>
+                <w:lang w:val="es-MX"/>
+              </w:rPr>
+            </w:pPr>
+            <w:r>
+              <w:rPr>
+                <w:rFonts w:ascii="Avenir Book" w:eastAsia="Arial Unicode MS" w:hAnsi="Avenir Book" w:cs="Arial Unicode MS"/>
+                <w:bCs/>
+                <w:sz w:val="20"/>
+                <w:szCs w:val="22"/>
+                <w:lang w:val="es-MX"/>
+              </w:rPr>
               <w:t>Relación E/S:</w:t>
             </w:r>
           </w:p>
@@ -2856,6 +3622,72 @@
                 <w:lang w:val="es-MX"/>
               </w:rPr>
             </w:pPr>
+            <w:r>
+              <w:rPr>
+                <w:rFonts w:ascii="Avenir Book" w:eastAsia="Arial Unicode MS" w:hAnsi="Avenir Book" w:cs="Arial Unicode MS"/>
+                <w:bCs/>
+                <w:sz w:val="20"/>
+                <w:szCs w:val="22"/>
+                <w:lang w:val="es-MX"/>
+              </w:rPr>
+              <w:t>-IVA = total * 0.16</w:t>
+            </w:r>
+          </w:p>
+          <w:p>
+            <w:pPr>
+              <w:pStyle w:val="Sinespaciado"/>
+              <w:rPr>
+                <w:rFonts w:ascii="Avenir Book" w:eastAsia="Arial Unicode MS" w:hAnsi="Avenir Book" w:cs="Arial Unicode MS"/>
+                <w:bCs/>
+                <w:sz w:val="20"/>
+                <w:szCs w:val="22"/>
+                <w:lang w:val="es-MX"/>
+              </w:rPr>
+            </w:pPr>
+            <w:r>
+              <w:rPr>
+                <w:rFonts w:ascii="Avenir Book" w:eastAsia="Arial Unicode MS" w:hAnsi="Avenir Book" w:cs="Arial Unicode MS"/>
+                <w:bCs/>
+                <w:sz w:val="20"/>
+                <w:szCs w:val="22"/>
+                <w:lang w:val="es-MX"/>
+              </w:rPr>
+              <w:t>-propina = total * 0.13</w:t>
+            </w:r>
+          </w:p>
+          <w:p>
+            <w:pPr>
+              <w:pStyle w:val="Sinespaciado"/>
+              <w:rPr>
+                <w:rFonts w:ascii="Avenir Book" w:eastAsia="Arial Unicode MS" w:hAnsi="Avenir Book" w:cs="Arial Unicode MS"/>
+                <w:bCs/>
+                <w:sz w:val="20"/>
+                <w:szCs w:val="22"/>
+                <w:lang w:val="es-MX"/>
+              </w:rPr>
+            </w:pPr>
+            <w:r>
+              <w:rPr>
+                <w:rFonts w:ascii="Avenir Book" w:eastAsia="Arial Unicode MS" w:hAnsi="Avenir Book" w:cs="Arial Unicode MS"/>
+                <w:bCs/>
+                <w:sz w:val="20"/>
+                <w:szCs w:val="22"/>
+                <w:lang w:val="es-MX"/>
+              </w:rPr>
+              <w:t>-total a pagar = subtotal + propina + IVA</w:t>
+            </w:r>
+          </w:p>
+          <w:p>
+            <w:pPr>
+              <w:pStyle w:val="Sinespaciado"/>
+              <w:rPr>
+                <w:rFonts w:ascii="Avenir Book" w:eastAsia="Arial Unicode MS" w:hAnsi="Avenir Book" w:cs="Arial Unicode MS"/>
+                <w:bCs/>
+                <w:sz w:val="20"/>
+                <w:szCs w:val="22"/>
+                <w:lang w:val="es-MX"/>
+              </w:rPr>
+            </w:pPr>
           </w:p>
           <w:p>
             <w:pPr>
@@ -2933,6 +3765,67 @@
                 <w:lang w:val="es-MX"/>
               </w:rPr>
             </w:pPr>
+            <w:r>
+              <w:rPr>
+                <w:rFonts w:ascii="Avenir Book" w:eastAsia="Arial Unicode MS" w:hAnsi="Avenir Book" w:cs="Arial Unicode MS"/>
+                <w:bCs/>
+                <w:noProof/>
+                <w:sz w:val="20"/>
+                <w:szCs w:val="22"/>
+                <w:lang w:val="es-ES"/>
+              </w:rPr>
+              <w:drawing>
+                <wp:inline distT="0" distB="0" distL="0" distR="0" wp14:anchorId="2DD340CD" wp14:editId="4ED029C8">
+                  <wp:extent cx="4354914" cy="2321249"/>
+                  <wp:effectExtent l="0" t="0" r="0" b="0"/>
+                  <wp:docPr id="5" name="Imagen 3" descr="Diego Elizalde:Users:diegoraulelizaldeuriarte:Downloads:51090906_277427609616004_5931217765531648000_n.jpg"/>
+                  <wp:cNvGraphicFramePr>
+                    <a:graphicFrameLocks xmlns:a="http://schemas.openxmlformats.org/drawingml/2006/main" noChangeAspect="1"/>
+                  </wp:cNvGraphicFramePr>
+                  <a:graphic xmlns:a="http://schemas.openxmlformats.org/drawingml/2006/main">
+                    <a:graphicData uri="http://schemas.openxmlformats.org/drawingml/2006/picture">
+                      <pic:pic xmlns:pic="http://schemas.openxmlformats.org/drawingml/2006/picture">
+                        <pic:nvPicPr>
+                          <pic:cNvPr id="0" name="Picture 3" descr="Diego Elizalde:Users:diegoraulelizaldeuriarte:Downloads:51090906_277427609616004_5931217765531648000_n.jpg"/>
+                          <pic:cNvPicPr>
+                            <a:picLocks noChangeAspect="1" noChangeArrowheads="1"/>
+                          </pic:cNvPicPr>
+                        </pic:nvPicPr>
+                        <pic:blipFill rotWithShape="1">
+                          <a:blip r:embed="rId8">
+                            <a:extLst>
+                              <a:ext uri="{28A0092B-C50C-407E-A947-70E740481C1C}">
+                                <a14:useLocalDpi xmlns:a14="http://schemas.microsoft.com/office/drawing/2010/main" val="0"/>
+                              </a:ext>
+                            </a:extLst>
+                          </a:blip>
+                          <a:srcRect l="9477" t="26364" r="3140" b="38715"/>
+                          <a:stretch/>
+                        </pic:blipFill>
+                        <pic:spPr bwMode="auto">
+                          <a:xfrm>
+                            <a:off x="0" y="0"/>
+                            <a:ext cx="4357057" cy="2322391"/>
+                          </a:xfrm>
+                          <a:prstGeom prst="rect">
+                            <a:avLst/>
+                          </a:prstGeom>
+                          <a:noFill/>
+                          <a:ln>
+                            <a:noFill/>
+                          </a:ln>
+                          <a:extLst>
+                            <a:ext uri="{53640926-AAD7-44d8-BBD7-CCE9431645EC}">
+                              <a14:shadowObscured xmlns:a14="http://schemas.microsoft.com/office/drawing/2010/main"/>
+                            </a:ext>
+                          </a:extLst>
+                        </pic:spPr>
+                      </pic:pic>
+                    </a:graphicData>
+                  </a:graphic>
+                </wp:inline>
+              </w:drawing>
+            </w:r>
           </w:p>
           <w:p>
             <w:pPr>
@@ -3057,7 +3950,6 @@
                 <w:szCs w:val="20"/>
                 <w:lang w:val="es-MX"/>
               </w:rPr>
-              <w:lastRenderedPageBreak/>
               <w:t>Ejemplo</w:t>
             </w:r>
             <w:r>
@@ -3527,6 +4419,17 @@
         <w:pStyle w:val="Sinespaciado"/>
         <w:rPr>
           <w:rFonts w:ascii="Avenir Book" w:eastAsia="Arial Unicode MS" w:hAnsi="Avenir Book" w:cs="Arial Unicode MS"/>
+          <w:sz w:val="22"/>
+          <w:szCs w:val="22"/>
+          <w:lang w:val="es-MX"/>
+        </w:rPr>
+      </w:pPr>
+    </w:p>
+    <w:p>
+      <w:pPr>
+        <w:pStyle w:val="Sinespaciado"/>
+        <w:rPr>
+          <w:rFonts w:ascii="Avenir Book" w:eastAsia="Arial Unicode MS" w:hAnsi="Avenir Book" w:cs="Arial Unicode MS"/>
           <w:bCs/>
           <w:sz w:val="22"/>
           <w:szCs w:val="22"/>
@@ -3542,6 +4445,7 @@
           <w:szCs w:val="22"/>
           <w:lang w:val="es-MX"/>
         </w:rPr>
+        <w:lastRenderedPageBreak/>
         <w:t>4.</w:t>
       </w:r>
       <w:r>
@@ -3878,6 +4782,62 @@
                 <w:szCs w:val="22"/>
                 <w:lang w:val="es-MX"/>
               </w:rPr>
+              <w:t>-Numero de mujeres inscritas</w:t>
+            </w:r>
+          </w:p>
+          <w:p>
+            <w:pPr>
+              <w:pStyle w:val="Sinespaciado"/>
+              <w:rPr>
+                <w:rFonts w:ascii="Avenir Book" w:eastAsia="Arial Unicode MS" w:hAnsi="Avenir Book" w:cs="Arial Unicode MS"/>
+                <w:bCs/>
+                <w:sz w:val="20"/>
+                <w:szCs w:val="22"/>
+                <w:lang w:val="es-MX"/>
+              </w:rPr>
+            </w:pPr>
+            <w:r>
+              <w:rPr>
+                <w:rFonts w:ascii="Avenir Book" w:eastAsia="Arial Unicode MS" w:hAnsi="Avenir Book" w:cs="Arial Unicode MS"/>
+                <w:bCs/>
+                <w:sz w:val="20"/>
+                <w:szCs w:val="22"/>
+                <w:lang w:val="es-MX"/>
+              </w:rPr>
+              <w:t>-Numero de hombres inscritos</w:t>
+            </w:r>
+          </w:p>
+          <w:p>
+            <w:pPr>
+              <w:pStyle w:val="Sinespaciado"/>
+              <w:rPr>
+                <w:rFonts w:ascii="Avenir Book" w:eastAsia="Arial Unicode MS" w:hAnsi="Avenir Book" w:cs="Arial Unicode MS"/>
+                <w:bCs/>
+                <w:sz w:val="20"/>
+                <w:szCs w:val="22"/>
+                <w:lang w:val="es-MX"/>
+              </w:rPr>
+            </w:pPr>
+          </w:p>
+          <w:p>
+            <w:pPr>
+              <w:pStyle w:val="Sinespaciado"/>
+              <w:rPr>
+                <w:rFonts w:ascii="Avenir Book" w:eastAsia="Arial Unicode MS" w:hAnsi="Avenir Book" w:cs="Arial Unicode MS"/>
+                <w:bCs/>
+                <w:sz w:val="20"/>
+                <w:szCs w:val="22"/>
+                <w:lang w:val="es-MX"/>
+              </w:rPr>
+            </w:pPr>
+            <w:r>
+              <w:rPr>
+                <w:rFonts w:ascii="Avenir Book" w:eastAsia="Arial Unicode MS" w:hAnsi="Avenir Book" w:cs="Arial Unicode MS"/>
+                <w:bCs/>
+                <w:sz w:val="20"/>
+                <w:szCs w:val="22"/>
+                <w:lang w:val="es-MX"/>
+              </w:rPr>
               <w:t>Salidas:</w:t>
             </w:r>
           </w:p>
@@ -3886,6 +4846,86 @@
               <w:pStyle w:val="Sinespaciado"/>
               <w:rPr>
                 <w:rFonts w:ascii="Avenir Book" w:eastAsia="Arial Unicode MS" w:hAnsi="Avenir Book" w:cs="Arial Unicode MS"/>
+                <w:sz w:val="22"/>
+                <w:szCs w:val="22"/>
+                <w:lang w:val="es-MX"/>
+              </w:rPr>
+            </w:pPr>
+            <w:r>
+              <w:rPr>
+                <w:rFonts w:ascii="Avenir Book" w:eastAsia="Arial Unicode MS" w:hAnsi="Avenir Book" w:cs="Arial Unicode MS"/>
+                <w:sz w:val="22"/>
+                <w:szCs w:val="22"/>
+                <w:lang w:val="es-MX"/>
+              </w:rPr>
+              <w:t>-Número total de alumnos inscritos.</w:t>
+            </w:r>
+          </w:p>
+          <w:p>
+            <w:pPr>
+              <w:pStyle w:val="Sinespaciado"/>
+              <w:rPr>
+                <w:rFonts w:ascii="Avenir Book" w:eastAsia="Arial Unicode MS" w:hAnsi="Avenir Book" w:cs="Arial Unicode MS"/>
+                <w:sz w:val="22"/>
+                <w:szCs w:val="22"/>
+                <w:lang w:val="es-MX"/>
+              </w:rPr>
+            </w:pPr>
+            <w:r>
+              <w:rPr>
+                <w:rFonts w:ascii="Avenir Book" w:eastAsia="Arial Unicode MS" w:hAnsi="Avenir Book" w:cs="Arial Unicode MS"/>
+                <w:sz w:val="22"/>
+                <w:szCs w:val="22"/>
+                <w:lang w:val="es-MX"/>
+              </w:rPr>
+              <w:t>-P</w:t>
+            </w:r>
+            <w:r>
+              <w:rPr>
+                <w:rFonts w:ascii="Avenir Book" w:eastAsia="Arial Unicode MS" w:hAnsi="Avenir Book" w:cs="Arial Unicode MS"/>
+                <w:sz w:val="22"/>
+                <w:szCs w:val="22"/>
+                <w:lang w:val="es-MX"/>
+              </w:rPr>
+              <w:t>orcentaje de mujeres.</w:t>
+            </w:r>
+          </w:p>
+          <w:p>
+            <w:pPr>
+              <w:pStyle w:val="Sinespaciado"/>
+              <w:rPr>
+                <w:rFonts w:ascii="Avenir Book" w:eastAsia="Arial Unicode MS" w:hAnsi="Avenir Book" w:cs="Arial Unicode MS"/>
+                <w:sz w:val="22"/>
+                <w:szCs w:val="22"/>
+                <w:lang w:val="es-MX"/>
+              </w:rPr>
+            </w:pPr>
+            <w:r>
+              <w:rPr>
+                <w:rFonts w:ascii="Avenir Book" w:eastAsia="Arial Unicode MS" w:hAnsi="Avenir Book" w:cs="Arial Unicode MS"/>
+                <w:sz w:val="22"/>
+                <w:szCs w:val="22"/>
+                <w:lang w:val="es-MX"/>
+              </w:rPr>
+              <w:t>-Porcentaje de hombres.</w:t>
+            </w:r>
+          </w:p>
+          <w:p>
+            <w:pPr>
+              <w:pStyle w:val="Sinespaciado"/>
+              <w:rPr>
+                <w:rFonts w:ascii="Avenir Book" w:eastAsia="Arial Unicode MS" w:hAnsi="Avenir Book" w:cs="Arial Unicode MS"/>
+                <w:sz w:val="22"/>
+                <w:szCs w:val="22"/>
+                <w:lang w:val="es-MX"/>
+              </w:rPr>
+            </w:pPr>
+          </w:p>
+          <w:p>
+            <w:pPr>
+              <w:pStyle w:val="Sinespaciado"/>
+              <w:rPr>
+                <w:rFonts w:ascii="Avenir Book" w:eastAsia="Arial Unicode MS" w:hAnsi="Avenir Book" w:cs="Arial Unicode MS"/>
                 <w:bCs/>
                 <w:sz w:val="20"/>
                 <w:szCs w:val="22"/>
@@ -3914,6 +4954,142 @@
                 <w:lang w:val="es-MX"/>
               </w:rPr>
             </w:pPr>
+            <w:r>
+              <w:rPr>
+                <w:rFonts w:ascii="Avenir Book" w:eastAsia="Arial Unicode MS" w:hAnsi="Avenir Book" w:cs="Arial Unicode MS"/>
+                <w:bCs/>
+                <w:sz w:val="20"/>
+                <w:szCs w:val="22"/>
+                <w:lang w:val="es-MX"/>
+              </w:rPr>
+              <w:t>-Total = Num. De hombres inscritos + Num. De mujeres inscritas</w:t>
+            </w:r>
+          </w:p>
+          <w:p>
+            <w:pPr>
+              <w:pStyle w:val="Sinespaciado"/>
+              <w:rPr>
+                <w:rFonts w:ascii="Avenir Book" w:eastAsia="Arial Unicode MS" w:hAnsi="Avenir Book" w:cs="Arial Unicode MS"/>
+                <w:bCs/>
+                <w:sz w:val="20"/>
+                <w:szCs w:val="22"/>
+                <w:lang w:val="es-MX"/>
+              </w:rPr>
+            </w:pPr>
+            <w:r>
+              <w:rPr>
+                <w:rFonts w:ascii="Avenir Book" w:eastAsia="Arial Unicode MS" w:hAnsi="Avenir Book" w:cs="Arial Unicode MS"/>
+                <w:bCs/>
+                <w:sz w:val="20"/>
+                <w:szCs w:val="22"/>
+                <w:lang w:val="es-MX"/>
+              </w:rPr>
+              <w:t>-</w:t>
+            </w:r>
+            <w:r>
+              <w:rPr>
+                <w:rFonts w:ascii="Avenir Book" w:eastAsia="Arial Unicode MS" w:hAnsi="Avenir Book" w:cs="Arial Unicode MS"/>
+                <w:bCs/>
+                <w:sz w:val="20"/>
+                <w:szCs w:val="22"/>
+                <w:lang w:val="es-MX"/>
+              </w:rPr>
+              <w:t xml:space="preserve">Porcentaje de mujeres = </w:t>
+            </w:r>
+            <w:r>
+              <w:rPr>
+                <w:rFonts w:ascii="Avenir Book" w:eastAsia="Arial Unicode MS" w:hAnsi="Avenir Book" w:cs="Arial Unicode MS"/>
+                <w:bCs/>
+                <w:sz w:val="20"/>
+                <w:szCs w:val="22"/>
+                <w:lang w:val="es-MX"/>
+              </w:rPr>
+              <w:t>(</w:t>
+            </w:r>
+            <w:r>
+              <w:rPr>
+                <w:rFonts w:ascii="Avenir Book" w:eastAsia="Arial Unicode MS" w:hAnsi="Avenir Book" w:cs="Arial Unicode MS"/>
+                <w:bCs/>
+                <w:sz w:val="20"/>
+                <w:szCs w:val="22"/>
+                <w:lang w:val="es-MX"/>
+              </w:rPr>
+              <w:t>numero de mujeres inscritas * 100</w:t>
+            </w:r>
+            <w:r>
+              <w:rPr>
+                <w:rFonts w:ascii="Avenir Book" w:eastAsia="Arial Unicode MS" w:hAnsi="Avenir Book" w:cs="Arial Unicode MS"/>
+                <w:bCs/>
+                <w:sz w:val="20"/>
+                <w:szCs w:val="22"/>
+                <w:lang w:val="es-MX"/>
+              </w:rPr>
+              <w:t>)/Total</w:t>
+            </w:r>
+          </w:p>
+          <w:p>
+            <w:pPr>
+              <w:pStyle w:val="Sinespaciado"/>
+              <w:rPr>
+                <w:rFonts w:ascii="Avenir Book" w:eastAsia="Arial Unicode MS" w:hAnsi="Avenir Book" w:cs="Arial Unicode MS"/>
+                <w:bCs/>
+                <w:sz w:val="20"/>
+                <w:szCs w:val="22"/>
+                <w:lang w:val="es-MX"/>
+              </w:rPr>
+            </w:pPr>
+            <w:r>
+              <w:rPr>
+                <w:rFonts w:ascii="Avenir Book" w:eastAsia="Arial Unicode MS" w:hAnsi="Avenir Book" w:cs="Arial Unicode MS"/>
+                <w:bCs/>
+                <w:sz w:val="20"/>
+                <w:szCs w:val="22"/>
+                <w:lang w:val="es-MX"/>
+              </w:rPr>
+              <w:t xml:space="preserve">- Porcentaje de hombres= </w:t>
+            </w:r>
+            <w:r>
+              <w:rPr>
+                <w:rFonts w:ascii="Avenir Book" w:eastAsia="Arial Unicode MS" w:hAnsi="Avenir Book" w:cs="Arial Unicode MS"/>
+                <w:bCs/>
+                <w:sz w:val="20"/>
+                <w:szCs w:val="22"/>
+                <w:lang w:val="es-MX"/>
+              </w:rPr>
+              <w:t>(</w:t>
+            </w:r>
+            <w:r>
+              <w:rPr>
+                <w:rFonts w:ascii="Avenir Book" w:eastAsia="Arial Unicode MS" w:hAnsi="Avenir Book" w:cs="Arial Unicode MS"/>
+                <w:bCs/>
+                <w:sz w:val="20"/>
+                <w:szCs w:val="22"/>
+                <w:lang w:val="es-MX"/>
+              </w:rPr>
+              <w:t>numero de hombres inscritos * 100</w:t>
+            </w:r>
+            <w:r>
+              <w:rPr>
+                <w:rFonts w:ascii="Avenir Book" w:eastAsia="Arial Unicode MS" w:hAnsi="Avenir Book" w:cs="Arial Unicode MS"/>
+                <w:bCs/>
+                <w:sz w:val="20"/>
+                <w:szCs w:val="22"/>
+                <w:lang w:val="es-MX"/>
+              </w:rPr>
+              <w:t>)/Total</w:t>
+            </w:r>
+          </w:p>
+          <w:p>
+            <w:pPr>
+              <w:pStyle w:val="Sinespaciado"/>
+              <w:rPr>
+                <w:rFonts w:ascii="Avenir Book" w:eastAsia="Arial Unicode MS" w:hAnsi="Avenir Book" w:cs="Arial Unicode MS"/>
+                <w:bCs/>
+                <w:sz w:val="20"/>
+                <w:szCs w:val="22"/>
+                <w:lang w:val="es-MX"/>
+              </w:rPr>
+            </w:pPr>
           </w:p>
           <w:p>
             <w:pPr>
@@ -3979,6 +5155,67 @@
                 <w:lang w:val="es-MX"/>
               </w:rPr>
             </w:pPr>
+            <w:r>
+              <w:rPr>
+                <w:rFonts w:ascii="Avenir Book" w:eastAsia="Arial Unicode MS" w:hAnsi="Avenir Book" w:cs="Arial Unicode MS"/>
+                <w:bCs/>
+                <w:noProof/>
+                <w:sz w:val="20"/>
+                <w:szCs w:val="22"/>
+                <w:lang w:val="es-ES"/>
+              </w:rPr>
+              <w:drawing>
+                <wp:inline distT="0" distB="0" distL="0" distR="0" wp14:anchorId="79C9293D" wp14:editId="255D9129">
+                  <wp:extent cx="4940779" cy="2328333"/>
+                  <wp:effectExtent l="0" t="0" r="0" b="8890"/>
+                  <wp:docPr id="6" name="Imagen 4" descr="Diego Elizalde:Users:diegoraulelizaldeuriarte:Downloads:50909130_966151080244672_2479995321657065472_n.jpg"/>
+                  <wp:cNvGraphicFramePr>
+                    <a:graphicFrameLocks xmlns:a="http://schemas.openxmlformats.org/drawingml/2006/main" noChangeAspect="1"/>
+                  </wp:cNvGraphicFramePr>
+                  <a:graphic xmlns:a="http://schemas.openxmlformats.org/drawingml/2006/main">
+                    <a:graphicData uri="http://schemas.openxmlformats.org/drawingml/2006/picture">
+                      <pic:pic xmlns:pic="http://schemas.openxmlformats.org/drawingml/2006/picture">
+                        <pic:nvPicPr>
+                          <pic:cNvPr id="0" name="Picture 4" descr="Diego Elizalde:Users:diegoraulelizaldeuriarte:Downloads:50909130_966151080244672_2479995321657065472_n.jpg"/>
+                          <pic:cNvPicPr>
+                            <a:picLocks noChangeAspect="1" noChangeArrowheads="1"/>
+                          </pic:cNvPicPr>
+                        </pic:nvPicPr>
+                        <pic:blipFill rotWithShape="1">
+                          <a:blip r:embed="rId9">
+                            <a:extLst>
+                              <a:ext uri="{28A0092B-C50C-407E-A947-70E740481C1C}">
+                                <a14:useLocalDpi xmlns:a14="http://schemas.microsoft.com/office/drawing/2010/main" val="0"/>
+                              </a:ext>
+                            </a:extLst>
+                          </a:blip>
+                          <a:srcRect l="3306" t="14815" r="2374" b="25921"/>
+                          <a:stretch/>
+                        </pic:blipFill>
+                        <pic:spPr bwMode="auto">
+                          <a:xfrm>
+                            <a:off x="0" y="0"/>
+                            <a:ext cx="4942219" cy="2329012"/>
+                          </a:xfrm>
+                          <a:prstGeom prst="rect">
+                            <a:avLst/>
+                          </a:prstGeom>
+                          <a:noFill/>
+                          <a:ln>
+                            <a:noFill/>
+                          </a:ln>
+                          <a:extLst>
+                            <a:ext uri="{53640926-AAD7-44d8-BBD7-CCE9431645EC}">
+                              <a14:shadowObscured xmlns:a14="http://schemas.microsoft.com/office/drawing/2010/main"/>
+                            </a:ext>
+                          </a:extLst>
+                        </pic:spPr>
+                      </pic:pic>
+                    </a:graphicData>
+                  </a:graphic>
+                </wp:inline>
+              </w:drawing>
+            </w:r>
           </w:p>
           <w:p>
             <w:pPr>
@@ -4228,6 +5465,7 @@
                 <w:szCs w:val="22"/>
                 <w:lang w:val="es-MX"/>
               </w:rPr>
+              <w:lastRenderedPageBreak/>
               <w:t xml:space="preserve">Hombres inscritos: </w:t>
             </w:r>
             <w:r>
@@ -4455,13 +5693,62 @@
           <w:szCs w:val="22"/>
         </w:rPr>
       </w:pPr>
-      <w:r>
-        <w:rPr>
-          <w:rFonts w:ascii="Avenir Book" w:eastAsia="Arial Unicode MS" w:hAnsi="Avenir Book" w:cs="Arial Unicode MS"/>
-          <w:sz w:val="22"/>
-          <w:szCs w:val="22"/>
-        </w:rPr>
-        <w:lastRenderedPageBreak/>
+    </w:p>
+    <w:p>
+      <w:pPr>
+        <w:pStyle w:val="Sinespaciado"/>
+        <w:rPr>
+          <w:rFonts w:ascii="Avenir Book" w:eastAsia="Arial Unicode MS" w:hAnsi="Avenir Book" w:cs="Arial Unicode MS"/>
+          <w:sz w:val="22"/>
+          <w:szCs w:val="22"/>
+        </w:rPr>
+      </w:pPr>
+    </w:p>
+    <w:p>
+      <w:pPr>
+        <w:pStyle w:val="Sinespaciado"/>
+        <w:rPr>
+          <w:rFonts w:ascii="Avenir Book" w:eastAsia="Arial Unicode MS" w:hAnsi="Avenir Book" w:cs="Arial Unicode MS"/>
+          <w:sz w:val="22"/>
+          <w:szCs w:val="22"/>
+        </w:rPr>
+      </w:pPr>
+    </w:p>
+    <w:p>
+      <w:pPr>
+        <w:pStyle w:val="Sinespaciado"/>
+        <w:rPr>
+          <w:rFonts w:ascii="Avenir Book" w:eastAsia="Arial Unicode MS" w:hAnsi="Avenir Book" w:cs="Arial Unicode MS"/>
+          <w:sz w:val="22"/>
+          <w:szCs w:val="22"/>
+        </w:rPr>
+      </w:pPr>
+    </w:p>
+    <w:p>
+      <w:pPr>
+        <w:pStyle w:val="Sinespaciado"/>
+        <w:rPr>
+          <w:rFonts w:ascii="Avenir Book" w:eastAsia="Arial Unicode MS" w:hAnsi="Avenir Book" w:cs="Arial Unicode MS"/>
+          <w:sz w:val="22"/>
+          <w:szCs w:val="22"/>
+        </w:rPr>
+      </w:pPr>
+    </w:p>
+    <w:p>
+      <w:pPr>
+        <w:pStyle w:val="Sinespaciado"/>
+        <w:rPr>
+          <w:rFonts w:ascii="Avenir Book" w:eastAsia="Arial Unicode MS" w:hAnsi="Avenir Book" w:cs="Arial Unicode MS"/>
+          <w:sz w:val="22"/>
+          <w:szCs w:val="22"/>
+        </w:rPr>
+      </w:pPr>
+      <w:r>
+        <w:rPr>
+          <w:rFonts w:ascii="Avenir Book" w:eastAsia="Arial Unicode MS" w:hAnsi="Avenir Book" w:cs="Arial Unicode MS"/>
+          <w:sz w:val="22"/>
+          <w:szCs w:val="22"/>
+        </w:rPr>
         <w:t>5. Elabora un algoritmo y escribe un programa que calcula la distancia entre dos puntos.</w:t>
       </w:r>
     </w:p>
@@ -4610,7 +5897,7 @@
         <w:rPr>
           <w:rFonts w:ascii="Times New Roman" w:eastAsia="Times New Roman" w:hAnsi="Times New Roman" w:cs="Times New Roman"/>
           <w:noProof/>
-          <w:lang w:eastAsia="es-ES_tradnl"/>
+          <w:lang w:val="es-ES"/>
         </w:rPr>
         <w:drawing>
           <wp:inline distT="0" distB="0" distL="0" distR="0" wp14:anchorId="39CFA5D8" wp14:editId="6E1A32C0">
@@ -4630,7 +5917,7 @@
                     </pic:cNvPicPr>
                   </pic:nvPicPr>
                   <pic:blipFill>
-                    <a:blip r:embed="rId5">
+                    <a:blip r:embed="rId10">
                       <a:extLst>
                         <a:ext uri="{28A0092B-C50C-407E-A947-70E740481C1C}">
                           <a14:useLocalDpi xmlns:a14="http://schemas.microsoft.com/office/drawing/2010/main" val="0"/>
@@ -4679,7 +5966,7 @@
         <w:rPr>
           <w:rFonts w:ascii="Times New Roman" w:eastAsia="Times New Roman" w:hAnsi="Times New Roman" w:cs="Times New Roman"/>
           <w:noProof/>
-          <w:lang w:eastAsia="es-ES_tradnl"/>
+          <w:lang w:val="es-ES"/>
         </w:rPr>
         <w:drawing>
           <wp:inline distT="0" distB="0" distL="0" distR="0" wp14:anchorId="7E19D413" wp14:editId="3FE9E57F">
@@ -4697,7 +5984,7 @@
                     <pic:cNvPicPr/>
                   </pic:nvPicPr>
                   <pic:blipFill>
-                    <a:blip r:embed="rId6"/>
+                    <a:blip r:embed="rId11"/>
                     <a:stretch>
                       <a:fillRect/>
                     </a:stretch>
@@ -4805,6 +6092,188 @@
               </w:rPr>
               <w:t>Entradas:</w:t>
             </w:r>
+            <w:r>
+              <w:rPr>
+                <w:rFonts w:ascii="Avenir Book" w:eastAsia="Arial Unicode MS" w:hAnsi="Avenir Book" w:cs="Arial Unicode MS"/>
+                <w:bCs/>
+                <w:sz w:val="20"/>
+                <w:szCs w:val="22"/>
+                <w:lang w:val="es-MX"/>
+              </w:rPr>
+              <w:t xml:space="preserve"> </w:t>
+            </w:r>
+          </w:p>
+          <w:p>
+            <w:pPr>
+              <w:pStyle w:val="Sinespaciado"/>
+              <w:rPr>
+                <w:rFonts w:ascii="Avenir Book" w:eastAsia="Arial Unicode MS" w:hAnsi="Avenir Book" w:cs="Arial Unicode MS"/>
+                <w:bCs/>
+                <w:sz w:val="20"/>
+                <w:szCs w:val="22"/>
+                <w:lang w:val="es-MX"/>
+              </w:rPr>
+            </w:pPr>
+            <w:r>
+              <w:rPr>
+                <w:rFonts w:ascii="Avenir Book" w:eastAsia="Arial Unicode MS" w:hAnsi="Avenir Book" w:cs="Arial Unicode MS"/>
+                <w:bCs/>
+                <w:sz w:val="20"/>
+                <w:szCs w:val="22"/>
+                <w:lang w:val="es-MX"/>
+              </w:rPr>
+              <w:t>-Coordenada de x</w:t>
+            </w:r>
+            <w:r>
+              <w:rPr>
+                <w:rFonts w:ascii="Avenir Book" w:eastAsia="Arial Unicode MS" w:hAnsi="Avenir Book" w:cs="Arial Unicode MS"/>
+                <w:bCs/>
+                <w:sz w:val="20"/>
+                <w:szCs w:val="22"/>
+                <w:vertAlign w:val="subscript"/>
+                <w:lang w:val="es-MX"/>
+              </w:rPr>
+              <w:t>1</w:t>
+            </w:r>
+            <w:r>
+              <w:rPr>
+                <w:rFonts w:ascii="Avenir Book" w:eastAsia="Arial Unicode MS" w:hAnsi="Avenir Book" w:cs="Arial Unicode MS"/>
+                <w:bCs/>
+                <w:sz w:val="20"/>
+                <w:szCs w:val="22"/>
+                <w:lang w:val="es-MX"/>
+              </w:rPr>
+              <w:t xml:space="preserve"> del primer punto</w:t>
+            </w:r>
+          </w:p>
+          <w:p>
+            <w:pPr>
+              <w:pStyle w:val="Sinespaciado"/>
+              <w:rPr>
+                <w:rFonts w:ascii="Avenir Book" w:eastAsia="Arial Unicode MS" w:hAnsi="Avenir Book" w:cs="Arial Unicode MS"/>
+                <w:bCs/>
+                <w:sz w:val="20"/>
+                <w:szCs w:val="22"/>
+                <w:lang w:val="es-MX"/>
+              </w:rPr>
+            </w:pPr>
+            <w:r>
+              <w:rPr>
+                <w:rFonts w:ascii="Avenir Book" w:eastAsia="Arial Unicode MS" w:hAnsi="Avenir Book" w:cs="Arial Unicode MS"/>
+                <w:bCs/>
+                <w:sz w:val="20"/>
+                <w:szCs w:val="22"/>
+                <w:lang w:val="es-MX"/>
+              </w:rPr>
+              <w:t>-Coordenada de y</w:t>
+            </w:r>
+            <w:r>
+              <w:rPr>
+                <w:rFonts w:ascii="Avenir Book" w:eastAsia="Arial Unicode MS" w:hAnsi="Avenir Book" w:cs="Arial Unicode MS"/>
+                <w:bCs/>
+                <w:sz w:val="20"/>
+                <w:szCs w:val="22"/>
+                <w:vertAlign w:val="subscript"/>
+                <w:lang w:val="es-MX"/>
+              </w:rPr>
+              <w:t>1</w:t>
+            </w:r>
+            <w:r>
+              <w:rPr>
+                <w:rFonts w:ascii="Avenir Book" w:eastAsia="Arial Unicode MS" w:hAnsi="Avenir Book" w:cs="Arial Unicode MS"/>
+                <w:bCs/>
+                <w:sz w:val="20"/>
+                <w:szCs w:val="22"/>
+                <w:lang w:val="es-MX"/>
+              </w:rPr>
+              <w:t xml:space="preserve"> del primer punto</w:t>
+            </w:r>
+          </w:p>
+          <w:p>
+            <w:pPr>
+              <w:pStyle w:val="Sinespaciado"/>
+              <w:rPr>
+                <w:rFonts w:ascii="Avenir Book" w:eastAsia="Arial Unicode MS" w:hAnsi="Avenir Book" w:cs="Arial Unicode MS"/>
+                <w:bCs/>
+                <w:sz w:val="20"/>
+                <w:szCs w:val="22"/>
+                <w:lang w:val="es-MX"/>
+              </w:rPr>
+            </w:pPr>
+            <w:r>
+              <w:rPr>
+                <w:rFonts w:ascii="Avenir Book" w:eastAsia="Arial Unicode MS" w:hAnsi="Avenir Book" w:cs="Arial Unicode MS"/>
+                <w:bCs/>
+                <w:sz w:val="20"/>
+                <w:szCs w:val="22"/>
+                <w:lang w:val="es-MX"/>
+              </w:rPr>
+              <w:t>-Coordenada de x</w:t>
+            </w:r>
+            <w:r>
+              <w:rPr>
+                <w:rFonts w:ascii="Avenir Book" w:eastAsia="Arial Unicode MS" w:hAnsi="Avenir Book" w:cs="Arial Unicode MS"/>
+                <w:bCs/>
+                <w:sz w:val="20"/>
+                <w:szCs w:val="22"/>
+                <w:vertAlign w:val="subscript"/>
+                <w:lang w:val="es-MX"/>
+              </w:rPr>
+              <w:t>2</w:t>
+            </w:r>
+            <w:r>
+              <w:rPr>
+                <w:rFonts w:ascii="Avenir Book" w:eastAsia="Arial Unicode MS" w:hAnsi="Avenir Book" w:cs="Arial Unicode MS"/>
+                <w:bCs/>
+                <w:sz w:val="20"/>
+                <w:szCs w:val="22"/>
+                <w:lang w:val="es-MX"/>
+              </w:rPr>
+              <w:t xml:space="preserve"> del segundo punto</w:t>
+            </w:r>
+          </w:p>
+          <w:p>
+            <w:pPr>
+              <w:pStyle w:val="Sinespaciado"/>
+              <w:rPr>
+                <w:rFonts w:ascii="Avenir Book" w:eastAsia="Arial Unicode MS" w:hAnsi="Avenir Book" w:cs="Arial Unicode MS"/>
+                <w:bCs/>
+                <w:sz w:val="20"/>
+                <w:szCs w:val="22"/>
+                <w:lang w:val="es-MX"/>
+              </w:rPr>
+            </w:pPr>
+            <w:r>
+              <w:rPr>
+                <w:rFonts w:ascii="Avenir Book" w:eastAsia="Arial Unicode MS" w:hAnsi="Avenir Book" w:cs="Arial Unicode MS"/>
+                <w:bCs/>
+                <w:sz w:val="20"/>
+                <w:szCs w:val="22"/>
+                <w:lang w:val="es-MX"/>
+              </w:rPr>
+              <w:t>-Coordenada de y</w:t>
+            </w:r>
+            <w:r>
+              <w:rPr>
+                <w:rFonts w:ascii="Avenir Book" w:eastAsia="Arial Unicode MS" w:hAnsi="Avenir Book" w:cs="Arial Unicode MS"/>
+                <w:bCs/>
+                <w:sz w:val="20"/>
+                <w:szCs w:val="22"/>
+                <w:vertAlign w:val="subscript"/>
+                <w:lang w:val="es-MX"/>
+              </w:rPr>
+              <w:t>2</w:t>
+            </w:r>
+            <w:r>
+              <w:rPr>
+                <w:rFonts w:ascii="Avenir Book" w:eastAsia="Arial Unicode MS" w:hAnsi="Avenir Book" w:cs="Arial Unicode MS"/>
+                <w:bCs/>
+                <w:sz w:val="20"/>
+                <w:szCs w:val="22"/>
+                <w:lang w:val="es-MX"/>
+              </w:rPr>
+              <w:t xml:space="preserve"> del segundo punto</w:t>
+            </w:r>
           </w:p>
           <w:p>
             <w:pPr>
@@ -4847,6 +6316,36 @@
                 <w:szCs w:val="22"/>
                 <w:lang w:val="es-MX"/>
               </w:rPr>
+              <w:t>-</w:t>
+            </w:r>
+            <w:r>
+              <w:rPr>
+                <w:rFonts w:ascii="Avenir Book" w:eastAsia="Arial Unicode MS" w:hAnsi="Avenir Book" w:cs="Arial Unicode MS"/>
+                <w:sz w:val="22"/>
+                <w:szCs w:val="22"/>
+              </w:rPr>
+              <w:t xml:space="preserve"> distancia entre los dos puntos.</w:t>
+            </w:r>
+          </w:p>
+          <w:p>
+            <w:pPr>
+              <w:pStyle w:val="Sinespaciado"/>
+              <w:rPr>
+                <w:rFonts w:ascii="Avenir Book" w:eastAsia="Arial Unicode MS" w:hAnsi="Avenir Book" w:cs="Arial Unicode MS"/>
+                <w:bCs/>
+                <w:sz w:val="20"/>
+                <w:szCs w:val="22"/>
+                <w:lang w:val="es-MX"/>
+              </w:rPr>
+            </w:pPr>
+            <w:r>
+              <w:rPr>
+                <w:rFonts w:ascii="Avenir Book" w:eastAsia="Arial Unicode MS" w:hAnsi="Avenir Book" w:cs="Arial Unicode MS"/>
+                <w:bCs/>
+                <w:sz w:val="20"/>
+                <w:szCs w:val="22"/>
+                <w:lang w:val="es-MX"/>
+              </w:rPr>
               <w:t>Relación E/S:</w:t>
             </w:r>
           </w:p>
@@ -4861,6 +6360,176 @@
                 <w:lang w:val="es-MX"/>
               </w:rPr>
             </w:pPr>
+            <w:r>
+              <w:rPr>
+                <w:rFonts w:ascii="Avenir Book" w:eastAsia="Arial Unicode MS" w:hAnsi="Avenir Book" w:cs="Arial Unicode MS"/>
+                <w:bCs/>
+                <w:sz w:val="20"/>
+                <w:szCs w:val="22"/>
+                <w:lang w:val="es-MX"/>
+              </w:rPr>
+              <w:t>- importar math as m</w:t>
+            </w:r>
+          </w:p>
+          <w:p>
+            <w:pPr>
+              <w:pStyle w:val="Sinespaciado"/>
+              <w:rPr>
+                <w:rFonts w:ascii="Avenir Book" w:eastAsia="Arial Unicode MS" w:hAnsi="Avenir Book" w:cs="Arial Unicode MS"/>
+                <w:bCs/>
+                <w:sz w:val="20"/>
+                <w:szCs w:val="22"/>
+                <w:lang w:val="es-MX"/>
+              </w:rPr>
+            </w:pPr>
+            <w:r>
+              <w:rPr>
+                <w:rFonts w:ascii="Avenir Book" w:eastAsia="Arial Unicode MS" w:hAnsi="Avenir Book" w:cs="Arial Unicode MS"/>
+                <w:bCs/>
+                <w:sz w:val="20"/>
+                <w:szCs w:val="22"/>
+                <w:lang w:val="es-MX"/>
+              </w:rPr>
+              <w:t>- d = sqrt((x</w:t>
+            </w:r>
+            <w:r>
+              <w:rPr>
+                <w:rFonts w:ascii="Avenir Book" w:eastAsia="Arial Unicode MS" w:hAnsi="Avenir Book" w:cs="Arial Unicode MS"/>
+                <w:bCs/>
+                <w:sz w:val="20"/>
+                <w:szCs w:val="22"/>
+                <w:vertAlign w:val="subscript"/>
+                <w:lang w:val="es-MX"/>
+              </w:rPr>
+              <w:t>2</w:t>
+            </w:r>
+            <w:r>
+              <w:rPr>
+                <w:rFonts w:ascii="Avenir Book" w:eastAsia="Arial Unicode MS" w:hAnsi="Avenir Book" w:cs="Arial Unicode MS"/>
+                <w:bCs/>
+                <w:sz w:val="20"/>
+                <w:szCs w:val="22"/>
+                <w:lang w:val="es-MX"/>
+              </w:rPr>
+              <w:t>-x</w:t>
+            </w:r>
+            <w:r>
+              <w:rPr>
+                <w:rFonts w:ascii="Avenir Book" w:eastAsia="Arial Unicode MS" w:hAnsi="Avenir Book" w:cs="Arial Unicode MS"/>
+                <w:bCs/>
+                <w:sz w:val="20"/>
+                <w:szCs w:val="22"/>
+                <w:vertAlign w:val="subscript"/>
+                <w:lang w:val="es-MX"/>
+              </w:rPr>
+              <w:t>1</w:t>
+            </w:r>
+            <w:r>
+              <w:rPr>
+                <w:rFonts w:ascii="Avenir Book" w:eastAsia="Arial Unicode MS" w:hAnsi="Avenir Book" w:cs="Arial Unicode MS"/>
+                <w:bCs/>
+                <w:sz w:val="20"/>
+                <w:szCs w:val="22"/>
+                <w:lang w:val="es-MX"/>
+              </w:rPr>
+              <w:t>)</w:t>
+            </w:r>
+            <w:r>
+              <w:rPr>
+                <w:rFonts w:ascii="Avenir Book" w:eastAsia="Arial Unicode MS" w:hAnsi="Avenir Book" w:cs="Arial Unicode MS"/>
+                <w:bCs/>
+                <w:sz w:val="20"/>
+                <w:szCs w:val="22"/>
+                <w:vertAlign w:val="superscript"/>
+                <w:lang w:val="es-MX"/>
+              </w:rPr>
+              <w:t>2</w:t>
+            </w:r>
+            <w:r>
+              <w:rPr>
+                <w:rFonts w:ascii="Avenir Book" w:eastAsia="Arial Unicode MS" w:hAnsi="Avenir Book" w:cs="Arial Unicode MS"/>
+                <w:bCs/>
+                <w:sz w:val="20"/>
+                <w:szCs w:val="22"/>
+                <w:lang w:val="es-MX"/>
+              </w:rPr>
+              <w:t>+(y</w:t>
+            </w:r>
+            <w:r>
+              <w:rPr>
+                <w:rFonts w:ascii="Avenir Book" w:eastAsia="Arial Unicode MS" w:hAnsi="Avenir Book" w:cs="Arial Unicode MS"/>
+                <w:bCs/>
+                <w:sz w:val="20"/>
+                <w:szCs w:val="22"/>
+                <w:vertAlign w:val="subscript"/>
+                <w:lang w:val="es-MX"/>
+              </w:rPr>
+              <w:t>2</w:t>
+            </w:r>
+            <w:r>
+              <w:rPr>
+                <w:rFonts w:ascii="Avenir Book" w:eastAsia="Arial Unicode MS" w:hAnsi="Avenir Book" w:cs="Arial Unicode MS"/>
+                <w:bCs/>
+                <w:sz w:val="20"/>
+                <w:szCs w:val="22"/>
+                <w:lang w:val="es-MX"/>
+              </w:rPr>
+              <w:t>-y</w:t>
+            </w:r>
+            <w:r>
+              <w:rPr>
+                <w:rFonts w:ascii="Avenir Book" w:eastAsia="Arial Unicode MS" w:hAnsi="Avenir Book" w:cs="Arial Unicode MS"/>
+                <w:bCs/>
+                <w:sz w:val="20"/>
+                <w:szCs w:val="22"/>
+                <w:vertAlign w:val="subscript"/>
+                <w:lang w:val="es-MX"/>
+              </w:rPr>
+              <w:t>1</w:t>
+            </w:r>
+            <w:r>
+              <w:rPr>
+                <w:rFonts w:ascii="Avenir Book" w:eastAsia="Arial Unicode MS" w:hAnsi="Avenir Book" w:cs="Arial Unicode MS"/>
+                <w:bCs/>
+                <w:sz w:val="20"/>
+                <w:szCs w:val="22"/>
+                <w:lang w:val="es-MX"/>
+              </w:rPr>
+              <w:t>)</w:t>
+            </w:r>
+            <w:r>
+              <w:rPr>
+                <w:rFonts w:ascii="Avenir Book" w:eastAsia="Arial Unicode MS" w:hAnsi="Avenir Book" w:cs="Arial Unicode MS"/>
+                <w:bCs/>
+                <w:sz w:val="20"/>
+                <w:szCs w:val="22"/>
+                <w:vertAlign w:val="superscript"/>
+                <w:lang w:val="es-MX"/>
+              </w:rPr>
+              <w:t>2</w:t>
+            </w:r>
+            <w:r>
+              <w:rPr>
+                <w:rFonts w:ascii="Avenir Book" w:eastAsia="Arial Unicode MS" w:hAnsi="Avenir Book" w:cs="Arial Unicode MS"/>
+                <w:bCs/>
+                <w:sz w:val="20"/>
+                <w:szCs w:val="22"/>
+                <w:lang w:val="es-MX"/>
+              </w:rPr>
+              <w:t>)</w:t>
+            </w:r>
+          </w:p>
+          <w:p>
+            <w:pPr>
+              <w:pStyle w:val="Sinespaciado"/>
+              <w:rPr>
+                <w:rFonts w:ascii="Avenir Book" w:eastAsia="Arial Unicode MS" w:hAnsi="Avenir Book" w:cs="Arial Unicode MS"/>
+                <w:bCs/>
+                <w:sz w:val="20"/>
+                <w:szCs w:val="22"/>
+                <w:lang w:val="es-MX"/>
+              </w:rPr>
+            </w:pPr>
           </w:p>
           <w:p>
             <w:pPr>
@@ -4938,6 +6607,68 @@
                 <w:lang w:val="es-MX"/>
               </w:rPr>
             </w:pPr>
+            <w:r>
+              <w:rPr>
+                <w:rFonts w:ascii="Avenir Book" w:eastAsia="Arial Unicode MS" w:hAnsi="Avenir Book" w:cs="Arial Unicode MS"/>
+                <w:bCs/>
+                <w:noProof/>
+                <w:sz w:val="20"/>
+                <w:szCs w:val="22"/>
+                <w:lang w:val="es-ES"/>
+              </w:rPr>
+              <w:lastRenderedPageBreak/>
+              <w:drawing>
+                <wp:inline distT="0" distB="0" distL="0" distR="0" wp14:anchorId="59AF2658" wp14:editId="16D21C22">
+                  <wp:extent cx="4457700" cy="2688285"/>
+                  <wp:effectExtent l="0" t="0" r="0" b="4445"/>
+                  <wp:docPr id="7" name="Imagen 5" descr="Diego Elizalde:Users:diegoraulelizaldeuriarte:Downloads:51091453_364315954368160_2746756496325869568_n.jpg"/>
+                  <wp:cNvGraphicFramePr>
+                    <a:graphicFrameLocks xmlns:a="http://schemas.openxmlformats.org/drawingml/2006/main" noChangeAspect="1"/>
+                  </wp:cNvGraphicFramePr>
+                  <a:graphic xmlns:a="http://schemas.openxmlformats.org/drawingml/2006/main">
+                    <a:graphicData uri="http://schemas.openxmlformats.org/drawingml/2006/picture">
+                      <pic:pic xmlns:pic="http://schemas.openxmlformats.org/drawingml/2006/picture">
+                        <pic:nvPicPr>
+                          <pic:cNvPr id="1" name="Picture 5" descr="Diego Elizalde:Users:diegoraulelizaldeuriarte:Downloads:51091453_364315954368160_2746756496325869568_n.jpg"/>
+                          <pic:cNvPicPr>
+                            <a:picLocks noChangeAspect="1" noChangeArrowheads="1"/>
+                          </pic:cNvPicPr>
+                        </pic:nvPicPr>
+                        <pic:blipFill rotWithShape="1">
+                          <a:blip r:embed="rId12">
+                            <a:extLst>
+                              <a:ext uri="{28A0092B-C50C-407E-A947-70E740481C1C}">
+                                <a14:useLocalDpi xmlns:a14="http://schemas.microsoft.com/office/drawing/2010/main" val="0"/>
+                              </a:ext>
+                            </a:extLst>
+                          </a:blip>
+                          <a:srcRect l="6454" t="15228" r="9274" b="17010"/>
+                          <a:stretch/>
+                        </pic:blipFill>
+                        <pic:spPr bwMode="auto">
+                          <a:xfrm rot="10800000">
+                            <a:off x="0" y="0"/>
+                            <a:ext cx="4459261" cy="2689227"/>
+                          </a:xfrm>
+                          <a:prstGeom prst="rect">
+                            <a:avLst/>
+                          </a:prstGeom>
+                          <a:noFill/>
+                          <a:ln>
+                            <a:noFill/>
+                          </a:ln>
+                          <a:extLst>
+                            <a:ext uri="{53640926-AAD7-44d8-BBD7-CCE9431645EC}">
+                              <a14:shadowObscured xmlns:a14="http://schemas.microsoft.com/office/drawing/2010/main"/>
+                            </a:ext>
+                          </a:extLst>
+                        </pic:spPr>
+                      </pic:pic>
+                    </a:graphicData>
+                  </a:graphic>
+                </wp:inline>
+              </w:drawing>
+            </w:r>
           </w:p>
           <w:p>
             <w:pPr>
@@ -5088,6 +6819,7 @@
                 <w:szCs w:val="20"/>
                 <w:lang w:val="es-MX"/>
               </w:rPr>
+              <w:lastRenderedPageBreak/>
               <w:t>Ejemplo de salida</w:t>
             </w:r>
             <w:r>
@@ -5644,6 +7376,7 @@
                 <w:szCs w:val="22"/>
                 <w:lang w:val="es-MX"/>
               </w:rPr>
+              <w:lastRenderedPageBreak/>
               <w:t>Análisis</w:t>
             </w:r>
             <w:r>
@@ -5698,6 +7431,28 @@
                 <w:szCs w:val="22"/>
                 <w:lang w:val="es-MX"/>
               </w:rPr>
+              <w:t>- Grados Fahrenheit</w:t>
+            </w:r>
+          </w:p>
+          <w:p>
+            <w:pPr>
+              <w:pStyle w:val="Sinespaciado"/>
+              <w:rPr>
+                <w:rFonts w:ascii="Avenir Book" w:eastAsia="Arial Unicode MS" w:hAnsi="Avenir Book" w:cs="Arial Unicode MS"/>
+                <w:bCs/>
+                <w:sz w:val="20"/>
+                <w:szCs w:val="22"/>
+                <w:lang w:val="es-MX"/>
+              </w:rPr>
+            </w:pPr>
+            <w:r>
+              <w:rPr>
+                <w:rFonts w:ascii="Avenir Book" w:eastAsia="Arial Unicode MS" w:hAnsi="Avenir Book" w:cs="Arial Unicode MS"/>
+                <w:bCs/>
+                <w:sz w:val="20"/>
+                <w:szCs w:val="22"/>
+                <w:lang w:val="es-MX"/>
+              </w:rPr>
               <w:t>Salidas:</w:t>
             </w:r>
           </w:p>
@@ -5720,6 +7475,28 @@
                 <w:szCs w:val="22"/>
                 <w:lang w:val="es-MX"/>
               </w:rPr>
+              <w:t>-Grados celsius</w:t>
+            </w:r>
+          </w:p>
+          <w:p>
+            <w:pPr>
+              <w:pStyle w:val="Sinespaciado"/>
+              <w:rPr>
+                <w:rFonts w:ascii="Avenir Book" w:eastAsia="Arial Unicode MS" w:hAnsi="Avenir Book" w:cs="Arial Unicode MS"/>
+                <w:bCs/>
+                <w:sz w:val="20"/>
+                <w:szCs w:val="22"/>
+                <w:lang w:val="es-MX"/>
+              </w:rPr>
+            </w:pPr>
+            <w:r>
+              <w:rPr>
+                <w:rFonts w:ascii="Avenir Book" w:eastAsia="Arial Unicode MS" w:hAnsi="Avenir Book" w:cs="Arial Unicode MS"/>
+                <w:bCs/>
+                <w:sz w:val="20"/>
+                <w:szCs w:val="22"/>
+                <w:lang w:val="es-MX"/>
+              </w:rPr>
               <w:t>Relación E/S:</w:t>
             </w:r>
           </w:p>
@@ -5734,6 +7511,28 @@
                 <w:lang w:val="es-MX"/>
               </w:rPr>
             </w:pPr>
+            <w:r>
+              <w:rPr>
+                <w:rFonts w:ascii="Avenir Book" w:eastAsia="Arial Unicode MS" w:hAnsi="Avenir Book" w:cs="Arial Unicode MS"/>
+                <w:bCs/>
+                <w:sz w:val="20"/>
+                <w:szCs w:val="22"/>
+                <w:lang w:val="es-MX"/>
+              </w:rPr>
+              <w:t>- C = (F-32)*5/9</w:t>
+            </w:r>
+          </w:p>
+          <w:p>
+            <w:pPr>
+              <w:pStyle w:val="Sinespaciado"/>
+              <w:rPr>
+                <w:rFonts w:ascii="Avenir Book" w:eastAsia="Arial Unicode MS" w:hAnsi="Avenir Book" w:cs="Arial Unicode MS"/>
+                <w:bCs/>
+                <w:sz w:val="20"/>
+                <w:szCs w:val="22"/>
+                <w:lang w:val="es-MX"/>
+              </w:rPr>
+            </w:pPr>
           </w:p>
           <w:p>
             <w:pPr>
@@ -5799,6 +7598,67 @@
                 <w:lang w:val="es-MX"/>
               </w:rPr>
             </w:pPr>
+            <w:r>
+              <w:rPr>
+                <w:rFonts w:ascii="Avenir Book" w:eastAsia="Arial Unicode MS" w:hAnsi="Avenir Book" w:cs="Arial Unicode MS"/>
+                <w:bCs/>
+                <w:noProof/>
+                <w:sz w:val="20"/>
+                <w:szCs w:val="22"/>
+                <w:lang w:val="es-ES"/>
+              </w:rPr>
+              <w:drawing>
+                <wp:inline distT="0" distB="0" distL="0" distR="0" wp14:anchorId="682C74BC" wp14:editId="42437A59">
+                  <wp:extent cx="3970867" cy="1117600"/>
+                  <wp:effectExtent l="0" t="0" r="0" b="0"/>
+                  <wp:docPr id="9" name="Imagen 7" descr="Diego Elizalde:Users:diegoraulelizaldeuriarte:Downloads:51265832_239134487014669_1479767875882319872_n.jpg"/>
+                  <wp:cNvGraphicFramePr>
+                    <a:graphicFrameLocks xmlns:a="http://schemas.openxmlformats.org/drawingml/2006/main" noChangeAspect="1"/>
+                  </wp:cNvGraphicFramePr>
+                  <a:graphic xmlns:a="http://schemas.openxmlformats.org/drawingml/2006/main">
+                    <a:graphicData uri="http://schemas.openxmlformats.org/drawingml/2006/picture">
+                      <pic:pic xmlns:pic="http://schemas.openxmlformats.org/drawingml/2006/picture">
+                        <pic:nvPicPr>
+                          <pic:cNvPr id="0" name="Picture 7" descr="Diego Elizalde:Users:diegoraulelizaldeuriarte:Downloads:51265832_239134487014669_1479767875882319872_n.jpg"/>
+                          <pic:cNvPicPr>
+                            <a:picLocks noChangeAspect="1" noChangeArrowheads="1"/>
+                          </pic:cNvPicPr>
+                        </pic:nvPicPr>
+                        <pic:blipFill rotWithShape="1">
+                          <a:blip r:embed="rId13">
+                            <a:extLst>
+                              <a:ext uri="{28A0092B-C50C-407E-A947-70E740481C1C}">
+                                <a14:useLocalDpi xmlns:a14="http://schemas.microsoft.com/office/drawing/2010/main" val="0"/>
+                              </a:ext>
+                            </a:extLst>
+                          </a:blip>
+                          <a:srcRect l="16270" t="7231" r="21681" b="69484"/>
+                          <a:stretch/>
+                        </pic:blipFill>
+                        <pic:spPr bwMode="auto">
+                          <a:xfrm>
+                            <a:off x="0" y="0"/>
+                            <a:ext cx="3971587" cy="1117803"/>
+                          </a:xfrm>
+                          <a:prstGeom prst="rect">
+                            <a:avLst/>
+                          </a:prstGeom>
+                          <a:noFill/>
+                          <a:ln>
+                            <a:noFill/>
+                          </a:ln>
+                          <a:extLst>
+                            <a:ext uri="{53640926-AAD7-44d8-BBD7-CCE9431645EC}">
+                              <a14:shadowObscured xmlns:a14="http://schemas.microsoft.com/office/drawing/2010/main"/>
+                            </a:ext>
+                          </a:extLst>
+                        </pic:spPr>
+                      </pic:pic>
+                    </a:graphicData>
+                  </a:graphic>
+                </wp:inline>
+              </w:drawing>
+            </w:r>
           </w:p>
           <w:p>
             <w:pPr>
@@ -6089,6 +7949,28 @@
                 <w:szCs w:val="22"/>
                 <w:lang w:val="es-MX"/>
               </w:rPr>
+              <w:t>-galletas que se elaboraran (g</w:t>
+            </w:r>
+          </w:p>
+          <w:p>
+            <w:pPr>
+              <w:pStyle w:val="Sinespaciado"/>
+              <w:rPr>
+                <w:rFonts w:ascii="Avenir Book" w:eastAsia="Arial Unicode MS" w:hAnsi="Avenir Book" w:cs="Arial Unicode MS"/>
+                <w:bCs/>
+                <w:sz w:val="20"/>
+                <w:szCs w:val="22"/>
+                <w:lang w:val="es-MX"/>
+              </w:rPr>
+            </w:pPr>
+            <w:r>
+              <w:rPr>
+                <w:rFonts w:ascii="Avenir Book" w:eastAsia="Arial Unicode MS" w:hAnsi="Avenir Book" w:cs="Arial Unicode MS"/>
+                <w:bCs/>
+                <w:sz w:val="20"/>
+                <w:szCs w:val="22"/>
+                <w:lang w:val="es-MX"/>
+              </w:rPr>
               <w:t>Salidas:</w:t>
             </w:r>
           </w:p>
@@ -6111,6 +7993,72 @@
                 <w:szCs w:val="22"/>
                 <w:lang w:val="es-MX"/>
               </w:rPr>
+              <w:t>-tazas de azucar</w:t>
+            </w:r>
+          </w:p>
+          <w:p>
+            <w:pPr>
+              <w:pStyle w:val="Sinespaciado"/>
+              <w:rPr>
+                <w:rFonts w:ascii="Avenir Book" w:eastAsia="Arial Unicode MS" w:hAnsi="Avenir Book" w:cs="Arial Unicode MS"/>
+                <w:bCs/>
+                <w:sz w:val="20"/>
+                <w:szCs w:val="22"/>
+                <w:lang w:val="es-MX"/>
+              </w:rPr>
+            </w:pPr>
+            <w:r>
+              <w:rPr>
+                <w:rFonts w:ascii="Avenir Book" w:eastAsia="Arial Unicode MS" w:hAnsi="Avenir Book" w:cs="Arial Unicode MS"/>
+                <w:bCs/>
+                <w:sz w:val="20"/>
+                <w:szCs w:val="22"/>
+                <w:lang w:val="es-MX"/>
+              </w:rPr>
+              <w:t>-tazas de mantequilla</w:t>
+            </w:r>
+          </w:p>
+          <w:p>
+            <w:pPr>
+              <w:pStyle w:val="Sinespaciado"/>
+              <w:rPr>
+                <w:rFonts w:ascii="Avenir Book" w:eastAsia="Arial Unicode MS" w:hAnsi="Avenir Book" w:cs="Arial Unicode MS"/>
+                <w:bCs/>
+                <w:sz w:val="20"/>
+                <w:szCs w:val="22"/>
+                <w:lang w:val="es-MX"/>
+              </w:rPr>
+            </w:pPr>
+            <w:r>
+              <w:rPr>
+                <w:rFonts w:ascii="Avenir Book" w:eastAsia="Arial Unicode MS" w:hAnsi="Avenir Book" w:cs="Arial Unicode MS"/>
+                <w:bCs/>
+                <w:sz w:val="20"/>
+                <w:szCs w:val="22"/>
+                <w:lang w:val="es-MX"/>
+              </w:rPr>
+              <w:t>-tazas de harina</w:t>
+            </w:r>
+          </w:p>
+          <w:p>
+            <w:pPr>
+              <w:pStyle w:val="Sinespaciado"/>
+              <w:rPr>
+                <w:rFonts w:ascii="Avenir Book" w:eastAsia="Arial Unicode MS" w:hAnsi="Avenir Book" w:cs="Arial Unicode MS"/>
+                <w:bCs/>
+                <w:sz w:val="20"/>
+                <w:szCs w:val="22"/>
+                <w:lang w:val="es-MX"/>
+              </w:rPr>
+            </w:pPr>
+            <w:r>
+              <w:rPr>
+                <w:rFonts w:ascii="Avenir Book" w:eastAsia="Arial Unicode MS" w:hAnsi="Avenir Book" w:cs="Arial Unicode MS"/>
+                <w:bCs/>
+                <w:sz w:val="20"/>
+                <w:szCs w:val="22"/>
+                <w:lang w:val="es-MX"/>
+              </w:rPr>
               <w:t>Relación E/S:</w:t>
             </w:r>
           </w:p>
@@ -6125,6 +8073,150 @@
                 <w:lang w:val="es-MX"/>
               </w:rPr>
             </w:pPr>
+            <w:r>
+              <w:rPr>
+                <w:rFonts w:ascii="Avenir Book" w:eastAsia="Arial Unicode MS" w:hAnsi="Avenir Book" w:cs="Arial Unicode MS"/>
+                <w:bCs/>
+                <w:sz w:val="20"/>
+                <w:szCs w:val="22"/>
+                <w:lang w:val="es-MX"/>
+              </w:rPr>
+              <w:t>-ta = 1.5/48</w:t>
+            </w:r>
+          </w:p>
+          <w:p>
+            <w:pPr>
+              <w:pStyle w:val="Sinespaciado"/>
+              <w:rPr>
+                <w:rFonts w:ascii="Avenir Book" w:eastAsia="Arial Unicode MS" w:hAnsi="Avenir Book" w:cs="Arial Unicode MS"/>
+                <w:bCs/>
+                <w:sz w:val="20"/>
+                <w:szCs w:val="22"/>
+                <w:lang w:val="es-MX"/>
+              </w:rPr>
+            </w:pPr>
+            <w:r>
+              <w:rPr>
+                <w:rFonts w:ascii="Avenir Book" w:eastAsia="Arial Unicode MS" w:hAnsi="Avenir Book" w:cs="Arial Unicode MS"/>
+                <w:bCs/>
+                <w:sz w:val="20"/>
+                <w:szCs w:val="22"/>
+                <w:lang w:val="es-MX"/>
+              </w:rPr>
+              <w:t>-tm = 1/48</w:t>
+            </w:r>
+          </w:p>
+          <w:p>
+            <w:pPr>
+              <w:pStyle w:val="Sinespaciado"/>
+              <w:rPr>
+                <w:rFonts w:ascii="Avenir Book" w:eastAsia="Arial Unicode MS" w:hAnsi="Avenir Book" w:cs="Arial Unicode MS"/>
+                <w:bCs/>
+                <w:sz w:val="20"/>
+                <w:szCs w:val="22"/>
+                <w:lang w:val="es-MX"/>
+              </w:rPr>
+            </w:pPr>
+            <w:r>
+              <w:rPr>
+                <w:rFonts w:ascii="Avenir Book" w:eastAsia="Arial Unicode MS" w:hAnsi="Avenir Book" w:cs="Arial Unicode MS"/>
+                <w:bCs/>
+                <w:sz w:val="20"/>
+                <w:szCs w:val="22"/>
+                <w:lang w:val="es-MX"/>
+              </w:rPr>
+              <w:t>-th = 2.75/48</w:t>
+            </w:r>
+          </w:p>
+          <w:p>
+            <w:pPr>
+              <w:pStyle w:val="Sinespaciado"/>
+              <w:rPr>
+                <w:rFonts w:ascii="Avenir Book" w:eastAsia="Arial Unicode MS" w:hAnsi="Avenir Book" w:cs="Arial Unicode MS"/>
+                <w:bCs/>
+                <w:sz w:val="20"/>
+                <w:szCs w:val="22"/>
+                <w:lang w:val="es-MX"/>
+              </w:rPr>
+            </w:pPr>
+            <w:r>
+              <w:rPr>
+                <w:rFonts w:ascii="Avenir Book" w:eastAsia="Arial Unicode MS" w:hAnsi="Avenir Book" w:cs="Arial Unicode MS"/>
+                <w:bCs/>
+                <w:sz w:val="20"/>
+                <w:szCs w:val="22"/>
+                <w:lang w:val="es-MX"/>
+              </w:rPr>
+              <w:t>-tat = ge*ta</w:t>
+            </w:r>
+          </w:p>
+          <w:p>
+            <w:pPr>
+              <w:pStyle w:val="Sinespaciado"/>
+              <w:rPr>
+                <w:rFonts w:ascii="Avenir Book" w:eastAsia="Arial Unicode MS" w:hAnsi="Avenir Book" w:cs="Arial Unicode MS"/>
+                <w:bCs/>
+                <w:sz w:val="20"/>
+                <w:szCs w:val="22"/>
+                <w:lang w:val="es-MX"/>
+              </w:rPr>
+            </w:pPr>
+            <w:r>
+              <w:rPr>
+                <w:rFonts w:ascii="Avenir Book" w:eastAsia="Arial Unicode MS" w:hAnsi="Avenir Book" w:cs="Arial Unicode MS"/>
+                <w:bCs/>
+                <w:sz w:val="20"/>
+                <w:szCs w:val="22"/>
+                <w:lang w:val="es-MX"/>
+              </w:rPr>
+              <w:t>-tmt = ge*tm</w:t>
+            </w:r>
+          </w:p>
+          <w:p>
+            <w:pPr>
+              <w:pStyle w:val="Sinespaciado"/>
+              <w:rPr>
+                <w:rFonts w:ascii="Avenir Book" w:eastAsia="Arial Unicode MS" w:hAnsi="Avenir Book" w:cs="Arial Unicode MS"/>
+                <w:bCs/>
+                <w:sz w:val="20"/>
+                <w:szCs w:val="22"/>
+                <w:lang w:val="es-MX"/>
+              </w:rPr>
+            </w:pPr>
+            <w:r>
+              <w:rPr>
+                <w:rFonts w:ascii="Avenir Book" w:eastAsia="Arial Unicode MS" w:hAnsi="Avenir Book" w:cs="Arial Unicode MS"/>
+                <w:bCs/>
+                <w:sz w:val="20"/>
+                <w:szCs w:val="22"/>
+                <w:lang w:val="es-MX"/>
+              </w:rPr>
+              <w:t>-tht = ge*th</w:t>
+            </w:r>
+          </w:p>
+          <w:p>
+            <w:pPr>
+              <w:pStyle w:val="Sinespaciado"/>
+              <w:rPr>
+                <w:rFonts w:ascii="Avenir Book" w:eastAsia="Arial Unicode MS" w:hAnsi="Avenir Book" w:cs="Arial Unicode MS"/>
+                <w:bCs/>
+                <w:sz w:val="20"/>
+                <w:szCs w:val="22"/>
+                <w:lang w:val="es-MX"/>
+              </w:rPr>
+            </w:pPr>
+          </w:p>
+          <w:p>
+            <w:pPr>
+              <w:pStyle w:val="Sinespaciado"/>
+              <w:rPr>
+                <w:rFonts w:ascii="Avenir Book" w:eastAsia="Arial Unicode MS" w:hAnsi="Avenir Book" w:cs="Arial Unicode MS"/>
+                <w:bCs/>
+                <w:sz w:val="20"/>
+                <w:szCs w:val="22"/>
+                <w:lang w:val="es-MX"/>
+              </w:rPr>
+            </w:pPr>
           </w:p>
           <w:p>
             <w:pPr>
@@ -6202,6 +8294,70 @@
                 <w:lang w:val="es-MX"/>
               </w:rPr>
             </w:pPr>
+            <w:bookmarkStart w:id="0" w:name="_GoBack"/>
+            <w:r>
+              <w:rPr>
+                <w:rFonts w:ascii="Avenir Book" w:eastAsia="Arial Unicode MS" w:hAnsi="Avenir Book" w:cs="Arial Unicode MS"/>
+                <w:bCs/>
+                <w:noProof/>
+                <w:sz w:val="20"/>
+                <w:szCs w:val="22"/>
+                <w:lang w:val="es-ES"/>
+              </w:rPr>
+              <w:lastRenderedPageBreak/>
+              <w:drawing>
+                <wp:inline distT="0" distB="0" distL="0" distR="0" wp14:anchorId="3744BDD2" wp14:editId="0885FEF1">
+                  <wp:extent cx="5257800" cy="2582333"/>
+                  <wp:effectExtent l="0" t="0" r="0" b="8890"/>
+                  <wp:docPr id="10" name="Imagen 8" descr="Diego Elizalde:Users:diegoraulelizaldeuriarte:Downloads:51265832_239134487014669_1479767875882319872_n.jpg"/>
+                  <wp:cNvGraphicFramePr>
+                    <a:graphicFrameLocks xmlns:a="http://schemas.openxmlformats.org/drawingml/2006/main" noChangeAspect="1"/>
+                  </wp:cNvGraphicFramePr>
+                  <a:graphic xmlns:a="http://schemas.openxmlformats.org/drawingml/2006/main">
+                    <a:graphicData uri="http://schemas.openxmlformats.org/drawingml/2006/picture">
+                      <pic:pic xmlns:pic="http://schemas.openxmlformats.org/drawingml/2006/picture">
+                        <pic:nvPicPr>
+                          <pic:cNvPr id="0" name="Picture 8" descr="Diego Elizalde:Users:diegoraulelizaldeuriarte:Downloads:51265832_239134487014669_1479767875882319872_n.jpg"/>
+                          <pic:cNvPicPr>
+                            <a:picLocks noChangeAspect="1" noChangeArrowheads="1"/>
+                          </pic:cNvPicPr>
+                        </pic:nvPicPr>
+                        <pic:blipFill rotWithShape="1">
+                          <a:blip r:embed="rId13">
+                            <a:extLst>
+                              <a:ext uri="{28A0092B-C50C-407E-A947-70E740481C1C}">
+                                <a14:useLocalDpi xmlns:a14="http://schemas.microsoft.com/office/drawing/2010/main" val="0"/>
+                              </a:ext>
+                            </a:extLst>
+                          </a:blip>
+                          <a:srcRect l="7540" t="29100" r="10318" b="17108"/>
+                          <a:stretch/>
+                        </pic:blipFill>
+                        <pic:spPr bwMode="auto">
+                          <a:xfrm>
+                            <a:off x="0" y="0"/>
+                            <a:ext cx="5257800" cy="2582333"/>
+                          </a:xfrm>
+                          <a:prstGeom prst="rect">
+                            <a:avLst/>
+                          </a:prstGeom>
+                          <a:noFill/>
+                          <a:ln>
+                            <a:noFill/>
+                          </a:ln>
+                          <a:extLst>
+                            <a:ext uri="{53640926-AAD7-44d8-BBD7-CCE9431645EC}">
+                              <a14:shadowObscured xmlns:a14="http://schemas.microsoft.com/office/drawing/2010/main"/>
+                            </a:ext>
+                          </a:extLst>
+                        </pic:spPr>
+                      </pic:pic>
+                    </a:graphicData>
+                  </a:graphic>
+                </wp:inline>
+              </w:drawing>
+            </w:r>
+            <w:bookmarkEnd w:id="0"/>
           </w:p>
           <w:p>
             <w:pPr>
@@ -6462,12 +8618,12 @@
     </w:p>
     <w:tbl>
       <w:tblPr>
-        <w:tblStyle w:val="Tablaconcuadrcula5oscura-nfasis2"/>
+        <w:tblStyle w:val="GridTable5DarkAccent2"/>
         <w:tblW w:w="0" w:type="auto"/>
         <w:tblLook w:val="04A0" w:firstRow="1" w:lastRow="0" w:firstColumn="1" w:lastColumn="0" w:noHBand="0" w:noVBand="1"/>
       </w:tblPr>
       <w:tblGrid>
-        <w:gridCol w:w="1175"/>
+        <w:gridCol w:w="1205"/>
         <w:gridCol w:w="2443"/>
         <w:gridCol w:w="2555"/>
         <w:gridCol w:w="3212"/>
@@ -7248,17 +9404,7 @@
           <w:sz w:val="22"/>
           <w:szCs w:val="22"/>
         </w:rPr>
-        <w:t xml:space="preserve"> y hast</w:t>
-      </w:r>
-      <w:bookmarkStart w:id="0" w:name="_GoBack"/>
-      <w:bookmarkEnd w:id="0"/>
-      <w:r>
-        <w:rPr>
-          <w:rFonts w:ascii="Avenir Book" w:eastAsia="Arial Unicode MS" w:hAnsi="Avenir Book" w:cs="Arial Unicode MS"/>
-          <w:sz w:val="22"/>
-          <w:szCs w:val="22"/>
-        </w:rPr>
-        <w:t>a 120 XP</w:t>
+        <w:t xml:space="preserve"> y hasta 120 XP</w:t>
       </w:r>
       <w:r>
         <w:rPr>
@@ -7281,8 +9427,8 @@
 </file>
 
 <file path=word/numbering.xml><?xml version="1.0" encoding="utf-8"?>
-<w:numbering xmlns:wpc="http://schemas.microsoft.com/office/word/2010/wordprocessingCanvas" xmlns:cx="http://schemas.microsoft.com/office/drawing/2014/chartex" xmlns:cx1="http://schemas.microsoft.com/office/drawing/2015/9/8/chartex" xmlns:cx2="http://schemas.microsoft.com/office/drawing/2015/10/21/chartex" xmlns:cx3="http://schemas.microsoft.com/office/drawing/2016/5/9/chartex" xmlns:cx4="http://schemas.microsoft.com/office/drawing/2016/5/10/chartex" xmlns:cx5="http://schemas.microsoft.com/office/drawing/2016/5/11/chartex" xmlns:cx6="http://schemas.microsoft.com/office/drawing/2016/5/12/chartex" xmlns:cx7="http://schemas.microsoft.com/office/drawing/2016/5/13/chartex" xmlns:cx8="http://schemas.microsoft.com/office/drawing/2016/5/14/chartex" xmlns:mc="http://schemas.openxmlformats.org/markup-compatibility/2006" xmlns:aink="http://schemas.microsoft.com/office/drawing/2016/ink" xmlns:am3d="http://schemas.microsoft.com/office/drawing/2017/model3d" xmlns:o="urn:schemas-microsoft-com:office:office" xmlns:r="http://schemas.openxmlformats.org/officeDocument/2006/relationships" xmlns:m="http://schemas.openxmlformats.org/officeDocument/2006/math" xmlns:v="urn:schemas-microsoft-com:vml" xmlns:wp14="http://schemas.microsoft.com/office/word/2010/wordprocessingDrawing" xmlns:wp="http://schemas.openxmlformats.org/drawingml/2006/wordprocessingDrawing" xmlns:w10="urn:schemas-microsoft-com:office:word" xmlns:w="http://schemas.openxmlformats.org/wordprocessingml/2006/main" xmlns:w14="http://schemas.microsoft.com/office/word/2010/wordml" xmlns:w15="http://schemas.microsoft.com/office/word/2012/wordml" xmlns:w16cid="http://schemas.microsoft.com/office/word/2016/wordml/cid" xmlns:w16se="http://schemas.microsoft.com/office/word/2015/wordml/symex" xmlns:wpg="http://schemas.microsoft.com/office/word/2010/wordprocessingGroup" xmlns:wpi="http://schemas.microsoft.com/office/word/2010/wordprocessingInk" xmlns:wne="http://schemas.microsoft.com/office/word/2006/wordml" xmlns:wps="http://schemas.microsoft.com/office/word/2010/wordprocessingShape" mc:Ignorable="w14 w15 w16se w16cid wp14">
-  <w:abstractNum w:abstractNumId="0" w15:restartNumberingAfterBreak="0">
+<w:numbering xmlns:wpc="http://schemas.microsoft.com/office/word/2010/wordprocessingCanvas" xmlns:mo="http://schemas.microsoft.com/office/mac/office/2008/main" xmlns:mc="http://schemas.openxmlformats.org/markup-compatibility/2006" xmlns:mv="urn:schemas-microsoft-com:mac:vml" xmlns:o="urn:schemas-microsoft-com:office:office" xmlns:r="http://schemas.openxmlformats.org/officeDocument/2006/relationships" xmlns:m="http://schemas.openxmlformats.org/officeDocument/2006/math" xmlns:v="urn:schemas-microsoft-com:vml" xmlns:wp14="http://schemas.microsoft.com/office/word/2010/wordprocessingDrawing" xmlns:wp="http://schemas.openxmlformats.org/drawingml/2006/wordprocessingDrawing" xmlns:w10="urn:schemas-microsoft-com:office:word" xmlns:w="http://schemas.openxmlformats.org/wordprocessingml/2006/main" xmlns:w14="http://schemas.microsoft.com/office/word/2010/wordml" xmlns:wpg="http://schemas.microsoft.com/office/word/2010/wordprocessingGroup" xmlns:wpi="http://schemas.microsoft.com/office/word/2010/wordprocessingInk" xmlns:wne="http://schemas.microsoft.com/office/word/2006/wordml" xmlns:wps="http://schemas.microsoft.com/office/word/2010/wordprocessingShape" mc:Ignorable="w14 wp14">
+  <w:abstractNum w:abstractNumId="0">
     <w:nsid w:val="0DF825E8"/>
     <w:multiLevelType w:val="multilevel"/>
     <w:tmpl w:val="C78CBBC4"/>
@@ -7431,7 +9577,7 @@
       </w:rPr>
     </w:lvl>
   </w:abstractNum>
-  <w:abstractNum w:abstractNumId="1" w15:restartNumberingAfterBreak="0">
+  <w:abstractNum w:abstractNumId="1">
     <w:nsid w:val="10FF279D"/>
     <w:multiLevelType w:val="hybridMultilevel"/>
     <w:tmpl w:val="FE0004D4"/>
@@ -7544,7 +9690,7 @@
       </w:rPr>
     </w:lvl>
   </w:abstractNum>
-  <w:abstractNum w:abstractNumId="2" w15:restartNumberingAfterBreak="0">
+  <w:abstractNum w:abstractNumId="2">
     <w:nsid w:val="18495C16"/>
     <w:multiLevelType w:val="hybridMultilevel"/>
     <w:tmpl w:val="1C1226D4"/>
@@ -7657,7 +9803,7 @@
       </w:rPr>
     </w:lvl>
   </w:abstractNum>
-  <w:abstractNum w:abstractNumId="3" w15:restartNumberingAfterBreak="0">
+  <w:abstractNum w:abstractNumId="3">
     <w:nsid w:val="1E5F4BB4"/>
     <w:multiLevelType w:val="hybridMultilevel"/>
     <w:tmpl w:val="FD3A486A"/>
@@ -7770,7 +9916,7 @@
       </w:rPr>
     </w:lvl>
   </w:abstractNum>
-  <w:abstractNum w:abstractNumId="4" w15:restartNumberingAfterBreak="0">
+  <w:abstractNum w:abstractNumId="4">
     <w:nsid w:val="376D095F"/>
     <w:multiLevelType w:val="hybridMultilevel"/>
     <w:tmpl w:val="4BA42360"/>
@@ -7883,7 +10029,121 @@
       </w:rPr>
     </w:lvl>
   </w:abstractNum>
-  <w:abstractNum w:abstractNumId="5" w15:restartNumberingAfterBreak="0">
+  <w:abstractNum w:abstractNumId="5">
+    <w:nsid w:val="3AA16579"/>
+    <w:multiLevelType w:val="hybridMultilevel"/>
+    <w:tmpl w:val="F236A1BC"/>
+    <w:lvl w:ilvl="0" w:tplc="5DFCE7AA">
+      <w:start w:val="1"/>
+      <w:numFmt w:val="bullet"/>
+      <w:lvlText w:val="-"/>
+      <w:lvlJc w:val="left"/>
+      <w:pPr>
+        <w:ind w:left="720" w:hanging="360"/>
+      </w:pPr>
+      <w:rPr>
+        <w:rFonts w:ascii="Avenir Book" w:eastAsia="Arial Unicode MS" w:hAnsi="Avenir Book" w:cs="Arial Unicode MS" w:hint="default"/>
+        <w:sz w:val="20"/>
+      </w:rPr>
+    </w:lvl>
+    <w:lvl w:ilvl="1" w:tplc="0C0A0003" w:tentative="1">
+      <w:start w:val="1"/>
+      <w:numFmt w:val="bullet"/>
+      <w:lvlText w:val="o"/>
+      <w:lvlJc w:val="left"/>
+      <w:pPr>
+        <w:ind w:left="1440" w:hanging="360"/>
+      </w:pPr>
+      <w:rPr>
+        <w:rFonts w:ascii="Courier New" w:hAnsi="Courier New" w:hint="default"/>
+      </w:rPr>
+    </w:lvl>
+    <w:lvl w:ilvl="2" w:tplc="0C0A0005" w:tentative="1">
+      <w:start w:val="1"/>
+      <w:numFmt w:val="bullet"/>
+      <w:lvlText w:val=""/>
+      <w:lvlJc w:val="left"/>
+      <w:pPr>
+        <w:ind w:left="2160" w:hanging="360"/>
+      </w:pPr>
+      <w:rPr>
+        <w:rFonts w:ascii="Wingdings" w:hAnsi="Wingdings" w:hint="default"/>
+      </w:rPr>
+    </w:lvl>
+    <w:lvl w:ilvl="3" w:tplc="0C0A0001" w:tentative="1">
+      <w:start w:val="1"/>
+      <w:numFmt w:val="bullet"/>
+      <w:lvlText w:val=""/>
+      <w:lvlJc w:val="left"/>
+      <w:pPr>
+        <w:ind w:left="2880" w:hanging="360"/>
+      </w:pPr>
+      <w:rPr>
+        <w:rFonts w:ascii="Symbol" w:hAnsi="Symbol" w:hint="default"/>
+      </w:rPr>
+    </w:lvl>
+    <w:lvl w:ilvl="4" w:tplc="0C0A0003" w:tentative="1">
+      <w:start w:val="1"/>
+      <w:numFmt w:val="bullet"/>
+      <w:lvlText w:val="o"/>
+      <w:lvlJc w:val="left"/>
+      <w:pPr>
+        <w:ind w:left="3600" w:hanging="360"/>
+      </w:pPr>
+      <w:rPr>
+        <w:rFonts w:ascii="Courier New" w:hAnsi="Courier New" w:hint="default"/>
+      </w:rPr>
+    </w:lvl>
+    <w:lvl w:ilvl="5" w:tplc="0C0A0005" w:tentative="1">
+      <w:start w:val="1"/>
+      <w:numFmt w:val="bullet"/>
+      <w:lvlText w:val=""/>
+      <w:lvlJc w:val="left"/>
+      <w:pPr>
+        <w:ind w:left="4320" w:hanging="360"/>
+      </w:pPr>
+      <w:rPr>
+        <w:rFonts w:ascii="Wingdings" w:hAnsi="Wingdings" w:hint="default"/>
+      </w:rPr>
+    </w:lvl>
+    <w:lvl w:ilvl="6" w:tplc="0C0A0001" w:tentative="1">
+      <w:start w:val="1"/>
+      <w:numFmt w:val="bullet"/>
+      <w:lvlText w:val=""/>
+      <w:lvlJc w:val="left"/>
+      <w:pPr>
+        <w:ind w:left="5040" w:hanging="360"/>
+      </w:pPr>
+      <w:rPr>
+        <w:rFonts w:ascii="Symbol" w:hAnsi="Symbol" w:hint="default"/>
+      </w:rPr>
+    </w:lvl>
+    <w:lvl w:ilvl="7" w:tplc="0C0A0003" w:tentative="1">
+      <w:start w:val="1"/>
+      <w:numFmt w:val="bullet"/>
+      <w:lvlText w:val="o"/>
+      <w:lvlJc w:val="left"/>
+      <w:pPr>
+        <w:ind w:left="5760" w:hanging="360"/>
+      </w:pPr>
+      <w:rPr>
+        <w:rFonts w:ascii="Courier New" w:hAnsi="Courier New" w:hint="default"/>
+      </w:rPr>
+    </w:lvl>
+    <w:lvl w:ilvl="8" w:tplc="0C0A0005" w:tentative="1">
+      <w:start w:val="1"/>
+      <w:numFmt w:val="bullet"/>
+      <w:lvlText w:val=""/>
+      <w:lvlJc w:val="left"/>
+      <w:pPr>
+        <w:ind w:left="6480" w:hanging="360"/>
+      </w:pPr>
+      <w:rPr>
+        <w:rFonts w:ascii="Wingdings" w:hAnsi="Wingdings" w:hint="default"/>
+      </w:rPr>
+    </w:lvl>
+  </w:abstractNum>
+  <w:abstractNum w:abstractNumId="6">
     <w:nsid w:val="5BB571DD"/>
     <w:multiLevelType w:val="hybridMultilevel"/>
     <w:tmpl w:val="56AA108E"/>
@@ -7996,7 +10256,7 @@
       </w:rPr>
     </w:lvl>
   </w:abstractNum>
-  <w:abstractNum w:abstractNumId="6" w15:restartNumberingAfterBreak="0">
+  <w:abstractNum w:abstractNumId="7">
     <w:nsid w:val="7C994F4D"/>
     <w:multiLevelType w:val="multilevel"/>
     <w:tmpl w:val="FD3EE86C"/>
@@ -8149,13 +10409,13 @@
     <w:abstractNumId w:val="0"/>
   </w:num>
   <w:num w:numId="2">
-    <w:abstractNumId w:val="6"/>
+    <w:abstractNumId w:val="7"/>
   </w:num>
   <w:num w:numId="3">
     <w:abstractNumId w:val="4"/>
   </w:num>
   <w:num w:numId="4">
-    <w:abstractNumId w:val="5"/>
+    <w:abstractNumId w:val="6"/>
   </w:num>
   <w:num w:numId="5">
     <w:abstractNumId w:val="2"/>
@@ -8166,11 +10426,14 @@
   <w:num w:numId="7">
     <w:abstractNumId w:val="3"/>
   </w:num>
+  <w:num w:numId="8">
+    <w:abstractNumId w:val="5"/>
+  </w:num>
 </w:numbering>
 </file>
 
 <file path=word/styles.xml><?xml version="1.0" encoding="utf-8"?>
-<w:styles xmlns:mc="http://schemas.openxmlformats.org/markup-compatibility/2006" xmlns:r="http://schemas.openxmlformats.org/officeDocument/2006/relationships" xmlns:w="http://schemas.openxmlformats.org/wordprocessingml/2006/main" xmlns:w14="http://schemas.microsoft.com/office/word/2010/wordml" xmlns:w15="http://schemas.microsoft.com/office/word/2012/wordml" xmlns:w16cid="http://schemas.microsoft.com/office/word/2016/wordml/cid" xmlns:w16se="http://schemas.microsoft.com/office/word/2015/wordml/symex" mc:Ignorable="w14 w15 w16se w16cid">
+<w:styles xmlns:mc="http://schemas.openxmlformats.org/markup-compatibility/2006" xmlns:r="http://schemas.openxmlformats.org/officeDocument/2006/relationships" xmlns:w="http://schemas.openxmlformats.org/wordprocessingml/2006/main" xmlns:w14="http://schemas.microsoft.com/office/word/2010/wordml" mc:Ignorable="w14">
   <w:docDefaults>
     <w:rPrDefault>
       <w:rPr>
@@ -8182,380 +10445,153 @@
     </w:rPrDefault>
     <w:pPrDefault/>
   </w:docDefaults>
-  <w:latentStyles w:defLockedState="0" w:defUIPriority="99" w:defSemiHidden="0" w:defUnhideWhenUsed="0" w:defQFormat="0" w:count="375">
-    <w:lsdException w:name="Normal" w:uiPriority="0" w:qFormat="1"/>
-    <w:lsdException w:name="heading 1" w:uiPriority="9" w:qFormat="1"/>
-    <w:lsdException w:name="heading 2" w:semiHidden="1" w:uiPriority="9" w:unhideWhenUsed="1" w:qFormat="1"/>
-    <w:lsdException w:name="heading 3" w:semiHidden="1" w:uiPriority="9" w:unhideWhenUsed="1" w:qFormat="1"/>
-    <w:lsdException w:name="heading 4" w:semiHidden="1" w:uiPriority="9" w:unhideWhenUsed="1" w:qFormat="1"/>
-    <w:lsdException w:name="heading 5" w:semiHidden="1" w:uiPriority="9" w:unhideWhenUsed="1" w:qFormat="1"/>
-    <w:lsdException w:name="heading 6" w:semiHidden="1" w:uiPriority="9" w:unhideWhenUsed="1" w:qFormat="1"/>
-    <w:lsdException w:name="heading 7" w:semiHidden="1" w:uiPriority="9" w:unhideWhenUsed="1" w:qFormat="1"/>
-    <w:lsdException w:name="heading 8" w:semiHidden="1" w:uiPriority="9" w:unhideWhenUsed="1" w:qFormat="1"/>
-    <w:lsdException w:name="heading 9" w:semiHidden="1" w:uiPriority="9" w:unhideWhenUsed="1" w:qFormat="1"/>
-    <w:lsdException w:name="index 1" w:semiHidden="1" w:unhideWhenUsed="1"/>
-    <w:lsdException w:name="index 2" w:semiHidden="1" w:unhideWhenUsed="1"/>
-    <w:lsdException w:name="index 3" w:semiHidden="1" w:unhideWhenUsed="1"/>
-    <w:lsdException w:name="index 4" w:semiHidden="1" w:unhideWhenUsed="1"/>
-    <w:lsdException w:name="index 5" w:semiHidden="1" w:unhideWhenUsed="1"/>
-    <w:lsdException w:name="index 6" w:semiHidden="1" w:unhideWhenUsed="1"/>
-    <w:lsdException w:name="index 7" w:semiHidden="1" w:unhideWhenUsed="1"/>
-    <w:lsdException w:name="index 8" w:semiHidden="1" w:unhideWhenUsed="1"/>
-    <w:lsdException w:name="index 9" w:semiHidden="1" w:unhideWhenUsed="1"/>
-    <w:lsdException w:name="toc 1" w:semiHidden="1" w:uiPriority="39" w:unhideWhenUsed="1"/>
-    <w:lsdException w:name="toc 2" w:semiHidden="1" w:uiPriority="39" w:unhideWhenUsed="1"/>
-    <w:lsdException w:name="toc 3" w:semiHidden="1" w:uiPriority="39" w:unhideWhenUsed="1"/>
-    <w:lsdException w:name="toc 4" w:semiHidden="1" w:uiPriority="39" w:unhideWhenUsed="1"/>
-    <w:lsdException w:name="toc 5" w:semiHidden="1" w:uiPriority="39" w:unhideWhenUsed="1"/>
-    <w:lsdException w:name="toc 6" w:semiHidden="1" w:uiPriority="39" w:unhideWhenUsed="1"/>
-    <w:lsdException w:name="toc 7" w:semiHidden="1" w:uiPriority="39" w:unhideWhenUsed="1"/>
-    <w:lsdException w:name="toc 8" w:semiHidden="1" w:uiPriority="39" w:unhideWhenUsed="1"/>
-    <w:lsdException w:name="toc 9" w:semiHidden="1" w:uiPriority="39" w:unhideWhenUsed="1"/>
-    <w:lsdException w:name="Normal Indent" w:semiHidden="1" w:unhideWhenUsed="1"/>
-    <w:lsdException w:name="footnote text" w:semiHidden="1" w:unhideWhenUsed="1"/>
-    <w:lsdException w:name="annotation text" w:semiHidden="1" w:unhideWhenUsed="1"/>
-    <w:lsdException w:name="header" w:semiHidden="1" w:unhideWhenUsed="1"/>
-    <w:lsdException w:name="footer" w:semiHidden="1" w:unhideWhenUsed="1"/>
-    <w:lsdException w:name="index heading" w:semiHidden="1" w:unhideWhenUsed="1"/>
-    <w:lsdException w:name="caption" w:semiHidden="1" w:uiPriority="35" w:unhideWhenUsed="1" w:qFormat="1"/>
-    <w:lsdException w:name="table of figures" w:semiHidden="1" w:unhideWhenUsed="1"/>
-    <w:lsdException w:name="envelope address" w:semiHidden="1" w:unhideWhenUsed="1"/>
-    <w:lsdException w:name="envelope return" w:semiHidden="1" w:unhideWhenUsed="1"/>
-    <w:lsdException w:name="footnote reference" w:semiHidden="1" w:unhideWhenUsed="1"/>
-    <w:lsdException w:name="annotation reference" w:semiHidden="1" w:unhideWhenUsed="1"/>
-    <w:lsdException w:name="line number" w:semiHidden="1" w:unhideWhenUsed="1"/>
-    <w:lsdException w:name="page number" w:semiHidden="1" w:unhideWhenUsed="1"/>
-    <w:lsdException w:name="endnote reference" w:semiHidden="1" w:unhideWhenUsed="1"/>
-    <w:lsdException w:name="endnote text" w:semiHidden="1" w:unhideWhenUsed="1"/>
-    <w:lsdException w:name="table of authorities" w:semiHidden="1" w:unhideWhenUsed="1"/>
-    <w:lsdException w:name="macro" w:semiHidden="1" w:unhideWhenUsed="1"/>
-    <w:lsdException w:name="toa heading" w:semiHidden="1" w:unhideWhenUsed="1"/>
-    <w:lsdException w:name="List" w:semiHidden="1" w:unhideWhenUsed="1"/>
-    <w:lsdException w:name="List Bullet" w:semiHidden="1" w:unhideWhenUsed="1"/>
-    <w:lsdException w:name="List Number" w:semiHidden="1" w:unhideWhenUsed="1"/>
-    <w:lsdException w:name="List 2" w:semiHidden="1" w:unhideWhenUsed="1"/>
-    <w:lsdException w:name="List 3" w:semiHidden="1" w:unhideWhenUsed="1"/>
-    <w:lsdException w:name="List 4" w:semiHidden="1" w:unhideWhenUsed="1"/>
-    <w:lsdException w:name="List 5" w:semiHidden="1" w:unhideWhenUsed="1"/>
-    <w:lsdException w:name="List Bullet 2" w:semiHidden="1" w:unhideWhenUsed="1"/>
-    <w:lsdException w:name="List Bullet 3" w:semiHidden="1" w:unhideWhenUsed="1"/>
-    <w:lsdException w:name="List Bullet 4" w:semiHidden="1" w:unhideWhenUsed="1"/>
-    <w:lsdException w:name="List Bullet 5" w:semiHidden="1" w:unhideWhenUsed="1"/>
-    <w:lsdException w:name="List Number 2" w:semiHidden="1" w:unhideWhenUsed="1"/>
-    <w:lsdException w:name="List Number 3" w:semiHidden="1" w:unhideWhenUsed="1"/>
-    <w:lsdException w:name="List Number 4" w:semiHidden="1" w:unhideWhenUsed="1"/>
-    <w:lsdException w:name="List Number 5" w:semiHidden="1" w:unhideWhenUsed="1"/>
-    <w:lsdException w:name="Title" w:uiPriority="10" w:qFormat="1"/>
-    <w:lsdException w:name="Closing" w:semiHidden="1" w:unhideWhenUsed="1"/>
-    <w:lsdException w:name="Signature" w:semiHidden="1" w:unhideWhenUsed="1"/>
-    <w:lsdException w:name="Default Paragraph Font" w:semiHidden="1" w:uiPriority="1" w:unhideWhenUsed="1"/>
-    <w:lsdException w:name="Body Text" w:semiHidden="1" w:unhideWhenUsed="1"/>
-    <w:lsdException w:name="Body Text Indent" w:semiHidden="1" w:unhideWhenUsed="1"/>
-    <w:lsdException w:name="List Continue" w:semiHidden="1" w:unhideWhenUsed="1"/>
-    <w:lsdException w:name="List Continue 2" w:semiHidden="1" w:unhideWhenUsed="1"/>
-    <w:lsdException w:name="List Continue 3" w:semiHidden="1" w:unhideWhenUsed="1"/>
-    <w:lsdException w:name="List Continue 4" w:semiHidden="1" w:unhideWhenUsed="1"/>
-    <w:lsdException w:name="List Continue 5" w:semiHidden="1" w:unhideWhenUsed="1"/>
-    <w:lsdException w:name="Message Header" w:semiHidden="1" w:unhideWhenUsed="1"/>
-    <w:lsdException w:name="Subtitle" w:uiPriority="11" w:qFormat="1"/>
-    <w:lsdException w:name="Salutation" w:semiHidden="1" w:unhideWhenUsed="1"/>
-    <w:lsdException w:name="Date" w:semiHidden="1" w:unhideWhenUsed="1"/>
-    <w:lsdException w:name="Body Text First Indent" w:semiHidden="1" w:unhideWhenUsed="1"/>
-    <w:lsdException w:name="Body Text First Indent 2" w:semiHidden="1" w:unhideWhenUsed="1"/>
-    <w:lsdException w:name="Note Heading" w:semiHidden="1" w:unhideWhenUsed="1"/>
-    <w:lsdException w:name="Body Text 2" w:semiHidden="1" w:unhideWhenUsed="1"/>
-    <w:lsdException w:name="Body Text 3" w:semiHidden="1" w:unhideWhenUsed="1"/>
-    <w:lsdException w:name="Body Text Indent 2" w:semiHidden="1" w:unhideWhenUsed="1"/>
-    <w:lsdException w:name="Body Text Indent 3" w:semiHidden="1" w:unhideWhenUsed="1"/>
-    <w:lsdException w:name="Block Text" w:semiHidden="1" w:unhideWhenUsed="1"/>
-    <w:lsdException w:name="Hyperlink" w:semiHidden="1" w:unhideWhenUsed="1"/>
-    <w:lsdException w:name="FollowedHyperlink" w:semiHidden="1" w:unhideWhenUsed="1"/>
-    <w:lsdException w:name="Strong" w:uiPriority="22" w:qFormat="1"/>
-    <w:lsdException w:name="Emphasis" w:uiPriority="20" w:qFormat="1"/>
-    <w:lsdException w:name="Document Map" w:semiHidden="1" w:unhideWhenUsed="1"/>
-    <w:lsdException w:name="Plain Text" w:semiHidden="1" w:unhideWhenUsed="1"/>
-    <w:lsdException w:name="E-mail Signature" w:semiHidden="1" w:unhideWhenUsed="1"/>
-    <w:lsdException w:name="HTML Top of Form" w:semiHidden="1" w:unhideWhenUsed="1"/>
-    <w:lsdException w:name="HTML Bottom of Form" w:semiHidden="1" w:unhideWhenUsed="1"/>
-    <w:lsdException w:name="Normal (Web)" w:semiHidden="1" w:unhideWhenUsed="1"/>
-    <w:lsdException w:name="HTML Acronym" w:semiHidden="1" w:unhideWhenUsed="1"/>
-    <w:lsdException w:name="HTML Address" w:semiHidden="1" w:unhideWhenUsed="1"/>
-    <w:lsdException w:name="HTML Cite" w:semiHidden="1" w:unhideWhenUsed="1"/>
-    <w:lsdException w:name="HTML Code" w:semiHidden="1" w:unhideWhenUsed="1"/>
-    <w:lsdException w:name="HTML Definition" w:semiHidden="1" w:unhideWhenUsed="1"/>
-    <w:lsdException w:name="HTML Keyboard" w:semiHidden="1" w:unhideWhenUsed="1"/>
-    <w:lsdException w:name="HTML Preformatted" w:semiHidden="1" w:unhideWhenUsed="1"/>
-    <w:lsdException w:name="HTML Sample" w:semiHidden="1" w:unhideWhenUsed="1"/>
-    <w:lsdException w:name="HTML Typewriter" w:semiHidden="1" w:unhideWhenUsed="1"/>
-    <w:lsdException w:name="HTML Variable" w:semiHidden="1" w:unhideWhenUsed="1"/>
-    <w:lsdException w:name="Normal Table" w:semiHidden="1" w:unhideWhenUsed="1"/>
-    <w:lsdException w:name="annotation subject" w:semiHidden="1" w:unhideWhenUsed="1"/>
-    <w:lsdException w:name="No List" w:semiHidden="1" w:unhideWhenUsed="1"/>
-    <w:lsdException w:name="Outline List 1" w:semiHidden="1" w:unhideWhenUsed="1"/>
-    <w:lsdException w:name="Outline List 2" w:semiHidden="1" w:unhideWhenUsed="1"/>
-    <w:lsdException w:name="Outline List 3" w:semiHidden="1" w:unhideWhenUsed="1"/>
-    <w:lsdException w:name="Table Simple 1" w:semiHidden="1" w:unhideWhenUsed="1"/>
-    <w:lsdException w:name="Table Simple 2" w:semiHidden="1" w:unhideWhenUsed="1"/>
-    <w:lsdException w:name="Table Simple 3" w:semiHidden="1" w:unhideWhenUsed="1"/>
-    <w:lsdException w:name="Table Classic 1" w:semiHidden="1" w:unhideWhenUsed="1"/>
-    <w:lsdException w:name="Table Classic 2" w:semiHidden="1" w:unhideWhenUsed="1"/>
-    <w:lsdException w:name="Table Classic 3" w:semiHidden="1" w:unhideWhenUsed="1"/>
-    <w:lsdException w:name="Table Classic 4" w:semiHidden="1" w:unhideWhenUsed="1"/>
-    <w:lsdException w:name="Table Colorful 1" w:semiHidden="1" w:unhideWhenUsed="1"/>
-    <w:lsdException w:name="Table Colorful 2" w:semiHidden="1" w:unhideWhenUsed="1"/>
-    <w:lsdException w:name="Table Colorful 3" w:semiHidden="1" w:unhideWhenUsed="1"/>
-    <w:lsdException w:name="Table Columns 1" w:semiHidden="1" w:unhideWhenUsed="1"/>
-    <w:lsdException w:name="Table Columns 2" w:semiHidden="1" w:unhideWhenUsed="1"/>
-    <w:lsdException w:name="Table Columns 3" w:semiHidden="1" w:unhideWhenUsed="1"/>
-    <w:lsdException w:name="Table Columns 4" w:semiHidden="1" w:unhideWhenUsed="1"/>
-    <w:lsdException w:name="Table Columns 5" w:semiHidden="1" w:unhideWhenUsed="1"/>
-    <w:lsdException w:name="Table Grid 1" w:semiHidden="1" w:unhideWhenUsed="1"/>
-    <w:lsdException w:name="Table Grid 2" w:semiHidden="1" w:unhideWhenUsed="1"/>
-    <w:lsdException w:name="Table Grid 3" w:semiHidden="1" w:unhideWhenUsed="1"/>
-    <w:lsdException w:name="Table Grid 4" w:semiHidden="1" w:unhideWhenUsed="1"/>
-    <w:lsdException w:name="Table Grid 5" w:semiHidden="1" w:unhideWhenUsed="1"/>
-    <w:lsdException w:name="Table Grid 6" w:semiHidden="1" w:unhideWhenUsed="1"/>
-    <w:lsdException w:name="Table Grid 7" w:semiHidden="1" w:unhideWhenUsed="1"/>
-    <w:lsdException w:name="Table Grid 8" w:semiHidden="1" w:unhideWhenUsed="1"/>
-    <w:lsdException w:name="Table List 1" w:semiHidden="1" w:unhideWhenUsed="1"/>
-    <w:lsdException w:name="Table List 2" w:semiHidden="1" w:unhideWhenUsed="1"/>
-    <w:lsdException w:name="Table List 3" w:semiHidden="1" w:unhideWhenUsed="1"/>
-    <w:lsdException w:name="Table List 4" w:semiHidden="1" w:unhideWhenUsed="1"/>
-    <w:lsdException w:name="Table List 5" w:semiHidden="1" w:unhideWhenUsed="1"/>
-    <w:lsdException w:name="Table List 6" w:semiHidden="1" w:unhideWhenUsed="1"/>
-    <w:lsdException w:name="Table List 7" w:semiHidden="1" w:unhideWhenUsed="1"/>
-    <w:lsdException w:name="Table List 8" w:semiHidden="1" w:unhideWhenUsed="1"/>
-    <w:lsdException w:name="Table 3D effects 1" w:semiHidden="1" w:unhideWhenUsed="1"/>
-    <w:lsdException w:name="Table 3D effects 2" w:semiHidden="1" w:unhideWhenUsed="1"/>
-    <w:lsdException w:name="Table 3D effects 3" w:semiHidden="1" w:unhideWhenUsed="1"/>
-    <w:lsdException w:name="Table Contemporary" w:semiHidden="1" w:unhideWhenUsed="1"/>
-    <w:lsdException w:name="Table Elegant" w:semiHidden="1" w:unhideWhenUsed="1"/>
-    <w:lsdException w:name="Table Professional" w:semiHidden="1" w:unhideWhenUsed="1"/>
-    <w:lsdException w:name="Table Subtle 1" w:semiHidden="1" w:unhideWhenUsed="1"/>
-    <w:lsdException w:name="Table Subtle 2" w:semiHidden="1" w:unhideWhenUsed="1"/>
-    <w:lsdException w:name="Table Web 1" w:semiHidden="1" w:unhideWhenUsed="1"/>
-    <w:lsdException w:name="Table Web 2" w:semiHidden="1" w:unhideWhenUsed="1"/>
-    <w:lsdException w:name="Table Web 3" w:semiHidden="1" w:unhideWhenUsed="1"/>
-    <w:lsdException w:name="Balloon Text" w:semiHidden="1" w:unhideWhenUsed="1"/>
-    <w:lsdException w:name="Table Grid" w:uiPriority="59"/>
-    <w:lsdException w:name="Table Theme" w:semiHidden="1" w:unhideWhenUsed="1"/>
-    <w:lsdException w:name="Placeholder Text" w:semiHidden="1"/>
-    <w:lsdException w:name="No Spacing" w:uiPriority="1" w:qFormat="1"/>
-    <w:lsdException w:name="Light Shading" w:uiPriority="60"/>
-    <w:lsdException w:name="Light List" w:uiPriority="61"/>
-    <w:lsdException w:name="Light Grid" w:uiPriority="62"/>
-    <w:lsdException w:name="Medium Shading 1" w:uiPriority="63"/>
-    <w:lsdException w:name="Medium Shading 2" w:uiPriority="64"/>
-    <w:lsdException w:name="Medium List 1" w:uiPriority="65"/>
-    <w:lsdException w:name="Medium List 2" w:uiPriority="66"/>
-    <w:lsdException w:name="Medium Grid 1" w:uiPriority="67"/>
-    <w:lsdException w:name="Medium Grid 2" w:uiPriority="68"/>
-    <w:lsdException w:name="Medium Grid 3" w:uiPriority="69"/>
-    <w:lsdException w:name="Dark List" w:uiPriority="70"/>
-    <w:lsdException w:name="Colorful Shading" w:uiPriority="71"/>
-    <w:lsdException w:name="Colorful List" w:uiPriority="72"/>
-    <w:lsdException w:name="Colorful Grid" w:uiPriority="73"/>
-    <w:lsdException w:name="Light Shading Accent 1" w:uiPriority="60"/>
-    <w:lsdException w:name="Light List Accent 1" w:uiPriority="61"/>
-    <w:lsdException w:name="Light Grid Accent 1" w:uiPriority="62"/>
-    <w:lsdException w:name="Medium Shading 1 Accent 1" w:uiPriority="63"/>
-    <w:lsdException w:name="Medium Shading 2 Accent 1" w:uiPriority="64"/>
-    <w:lsdException w:name="Medium List 1 Accent 1" w:uiPriority="65"/>
-    <w:lsdException w:name="Revision" w:semiHidden="1"/>
-    <w:lsdException w:name="List Paragraph" w:uiPriority="34" w:qFormat="1"/>
-    <w:lsdException w:name="Quote" w:uiPriority="29" w:qFormat="1"/>
-    <w:lsdException w:name="Intense Quote" w:uiPriority="30" w:qFormat="1"/>
-    <w:lsdException w:name="Medium List 2 Accent 1" w:uiPriority="66"/>
-    <w:lsdException w:name="Medium Grid 1 Accent 1" w:uiPriority="67"/>
-    <w:lsdException w:name="Medium Grid 2 Accent 1" w:uiPriority="68"/>
-    <w:lsdException w:name="Medium Grid 3 Accent 1" w:uiPriority="69"/>
-    <w:lsdException w:name="Dark List Accent 1" w:uiPriority="70"/>
-    <w:lsdException w:name="Colorful Shading Accent 1" w:uiPriority="71"/>
-    <w:lsdException w:name="Colorful List Accent 1" w:uiPriority="72"/>
-    <w:lsdException w:name="Colorful Grid Accent 1" w:uiPriority="73"/>
-    <w:lsdException w:name="Light Shading Accent 2" w:uiPriority="60"/>
-    <w:lsdException w:name="Light List Accent 2" w:uiPriority="61"/>
-    <w:lsdException w:name="Light Grid Accent 2" w:uiPriority="62"/>
-    <w:lsdException w:name="Medium Shading 1 Accent 2" w:uiPriority="63"/>
-    <w:lsdException w:name="Medium Shading 2 Accent 2" w:uiPriority="64"/>
-    <w:lsdException w:name="Medium List 1 Accent 2" w:uiPriority="65"/>
-    <w:lsdException w:name="Medium List 2 Accent 2" w:uiPriority="66"/>
-    <w:lsdException w:name="Medium Grid 1 Accent 2" w:uiPriority="67"/>
-    <w:lsdException w:name="Medium Grid 2 Accent 2" w:uiPriority="68"/>
-    <w:lsdException w:name="Medium Grid 3 Accent 2" w:uiPriority="69"/>
-    <w:lsdException w:name="Dark List Accent 2" w:uiPriority="70"/>
-    <w:lsdException w:name="Colorful Shading Accent 2" w:uiPriority="71"/>
-    <w:lsdException w:name="Colorful List Accent 2" w:uiPriority="72"/>
-    <w:lsdException w:name="Colorful Grid Accent 2" w:uiPriority="73"/>
-    <w:lsdException w:name="Light Shading Accent 3" w:uiPriority="60"/>
-    <w:lsdException w:name="Light List Accent 3" w:uiPriority="61"/>
-    <w:lsdException w:name="Light Grid Accent 3" w:uiPriority="62"/>
-    <w:lsdException w:name="Medium Shading 1 Accent 3" w:uiPriority="63"/>
-    <w:lsdException w:name="Medium Shading 2 Accent 3" w:uiPriority="64"/>
-    <w:lsdException w:name="Medium List 1 Accent 3" w:uiPriority="65"/>
-    <w:lsdException w:name="Medium List 2 Accent 3" w:uiPriority="66"/>
-    <w:lsdException w:name="Medium Grid 1 Accent 3" w:uiPriority="67"/>
-    <w:lsdException w:name="Medium Grid 2 Accent 3" w:uiPriority="68"/>
-    <w:lsdException w:name="Medium Grid 3 Accent 3" w:uiPriority="69"/>
-    <w:lsdException w:name="Dark List Accent 3" w:uiPriority="70"/>
-    <w:lsdException w:name="Colorful Shading Accent 3" w:uiPriority="71"/>
-    <w:lsdException w:name="Colorful List Accent 3" w:uiPriority="72"/>
-    <w:lsdException w:name="Colorful Grid Accent 3" w:uiPriority="73"/>
-    <w:lsdException w:name="Light Shading Accent 4" w:uiPriority="60"/>
-    <w:lsdException w:name="Light List Accent 4" w:uiPriority="61"/>
-    <w:lsdException w:name="Light Grid Accent 4" w:uiPriority="62"/>
-    <w:lsdException w:name="Medium Shading 1 Accent 4" w:uiPriority="63"/>
-    <w:lsdException w:name="Medium Shading 2 Accent 4" w:uiPriority="64"/>
-    <w:lsdException w:name="Medium List 1 Accent 4" w:uiPriority="65"/>
-    <w:lsdException w:name="Medium List 2 Accent 4" w:uiPriority="66"/>
-    <w:lsdException w:name="Medium Grid 1 Accent 4" w:uiPriority="67"/>
-    <w:lsdException w:name="Medium Grid 2 Accent 4" w:uiPriority="68"/>
-    <w:lsdException w:name="Medium Grid 3 Accent 4" w:uiPriority="69"/>
-    <w:lsdException w:name="Dark List Accent 4" w:uiPriority="70"/>
-    <w:lsdException w:name="Colorful Shading Accent 4" w:uiPriority="71"/>
-    <w:lsdException w:name="Colorful List Accent 4" w:uiPriority="72"/>
-    <w:lsdException w:name="Colorful Grid Accent 4" w:uiPriority="73"/>
-    <w:lsdException w:name="Light Shading Accent 5" w:uiPriority="60"/>
-    <w:lsdException w:name="Light List Accent 5" w:uiPriority="61"/>
-    <w:lsdException w:name="Light Grid Accent 5" w:uiPriority="62"/>
-    <w:lsdException w:name="Medium Shading 1 Accent 5" w:uiPriority="63"/>
-    <w:lsdException w:name="Medium Shading 2 Accent 5" w:uiPriority="64"/>
-    <w:lsdException w:name="Medium List 1 Accent 5" w:uiPriority="65"/>
-    <w:lsdException w:name="Medium List 2 Accent 5" w:uiPriority="66"/>
-    <w:lsdException w:name="Medium Grid 1 Accent 5" w:uiPriority="67"/>
-    <w:lsdException w:name="Medium Grid 2 Accent 5" w:uiPriority="68"/>
-    <w:lsdException w:name="Medium Grid 3 Accent 5" w:uiPriority="69"/>
-    <w:lsdException w:name="Dark List Accent 5" w:uiPriority="70"/>
-    <w:lsdException w:name="Colorful Shading Accent 5" w:uiPriority="71"/>
-    <w:lsdException w:name="Colorful List Accent 5" w:uiPriority="72"/>
-    <w:lsdException w:name="Colorful Grid Accent 5" w:uiPriority="73"/>
-    <w:lsdException w:name="Light Shading Accent 6" w:uiPriority="60"/>
-    <w:lsdException w:name="Light List Accent 6" w:uiPriority="61"/>
-    <w:lsdException w:name="Light Grid Accent 6" w:uiPriority="62"/>
-    <w:lsdException w:name="Medium Shading 1 Accent 6" w:uiPriority="63"/>
-    <w:lsdException w:name="Medium Shading 2 Accent 6" w:uiPriority="64"/>
-    <w:lsdException w:name="Medium List 1 Accent 6" w:uiPriority="65"/>
-    <w:lsdException w:name="Medium List 2 Accent 6" w:uiPriority="66"/>
-    <w:lsdException w:name="Medium Grid 1 Accent 6" w:uiPriority="67"/>
-    <w:lsdException w:name="Medium Grid 2 Accent 6" w:uiPriority="68"/>
-    <w:lsdException w:name="Medium Grid 3 Accent 6" w:uiPriority="69"/>
-    <w:lsdException w:name="Dark List Accent 6" w:uiPriority="70"/>
-    <w:lsdException w:name="Colorful Shading Accent 6" w:uiPriority="71"/>
-    <w:lsdException w:name="Colorful List Accent 6" w:uiPriority="72"/>
-    <w:lsdException w:name="Colorful Grid Accent 6" w:uiPriority="73"/>
-    <w:lsdException w:name="Subtle Emphasis" w:uiPriority="19" w:qFormat="1"/>
-    <w:lsdException w:name="Intense Emphasis" w:uiPriority="21" w:qFormat="1"/>
-    <w:lsdException w:name="Subtle Reference" w:uiPriority="31" w:qFormat="1"/>
-    <w:lsdException w:name="Intense Reference" w:uiPriority="32" w:qFormat="1"/>
-    <w:lsdException w:name="Book Title" w:uiPriority="33" w:qFormat="1"/>
-    <w:lsdException w:name="Bibliography" w:semiHidden="1" w:uiPriority="37" w:unhideWhenUsed="1"/>
-    <w:lsdException w:name="TOC Heading" w:semiHidden="1" w:uiPriority="39" w:unhideWhenUsed="1" w:qFormat="1"/>
-    <w:lsdException w:name="Plain Table 1" w:uiPriority="41"/>
-    <w:lsdException w:name="Plain Table 2" w:uiPriority="42"/>
-    <w:lsdException w:name="Plain Table 3" w:uiPriority="43"/>
-    <w:lsdException w:name="Plain Table 4" w:uiPriority="44"/>
-    <w:lsdException w:name="Plain Table 5" w:uiPriority="45"/>
-    <w:lsdException w:name="Grid Table Light" w:uiPriority="40"/>
-    <w:lsdException w:name="Grid Table 1 Light" w:uiPriority="46"/>
-    <w:lsdException w:name="Grid Table 2" w:uiPriority="47"/>
-    <w:lsdException w:name="Grid Table 3" w:uiPriority="48"/>
-    <w:lsdException w:name="Grid Table 4" w:uiPriority="49"/>
-    <w:lsdException w:name="Grid Table 5 Dark" w:uiPriority="50"/>
-    <w:lsdException w:name="Grid Table 6 Colorful" w:uiPriority="51"/>
-    <w:lsdException w:name="Grid Table 7 Colorful" w:uiPriority="52"/>
-    <w:lsdException w:name="Grid Table 1 Light Accent 1" w:uiPriority="46"/>
-    <w:lsdException w:name="Grid Table 2 Accent 1" w:uiPriority="47"/>
-    <w:lsdException w:name="Grid Table 3 Accent 1" w:uiPriority="48"/>
-    <w:lsdException w:name="Grid Table 4 Accent 1" w:uiPriority="49"/>
-    <w:lsdException w:name="Grid Table 5 Dark Accent 1" w:uiPriority="50"/>
-    <w:lsdException w:name="Grid Table 6 Colorful Accent 1" w:uiPriority="51"/>
-    <w:lsdException w:name="Grid Table 7 Colorful Accent 1" w:uiPriority="52"/>
-    <w:lsdException w:name="Grid Table 1 Light Accent 2" w:uiPriority="46"/>
-    <w:lsdException w:name="Grid Table 2 Accent 2" w:uiPriority="47"/>
-    <w:lsdException w:name="Grid Table 3 Accent 2" w:uiPriority="48"/>
-    <w:lsdException w:name="Grid Table 4 Accent 2" w:uiPriority="49"/>
-    <w:lsdException w:name="Grid Table 5 Dark Accent 2" w:uiPriority="50"/>
-    <w:lsdException w:name="Grid Table 6 Colorful Accent 2" w:uiPriority="51"/>
-    <w:lsdException w:name="Grid Table 7 Colorful Accent 2" w:uiPriority="52"/>
-    <w:lsdException w:name="Grid Table 1 Light Accent 3" w:uiPriority="46"/>
-    <w:lsdException w:name="Grid Table 2 Accent 3" w:uiPriority="47"/>
-    <w:lsdException w:name="Grid Table 3 Accent 3" w:uiPriority="48"/>
-    <w:lsdException w:name="Grid Table 4 Accent 3" w:uiPriority="49"/>
-    <w:lsdException w:name="Grid Table 5 Dark Accent 3" w:uiPriority="50"/>
-    <w:lsdException w:name="Grid Table 6 Colorful Accent 3" w:uiPriority="51"/>
-    <w:lsdException w:name="Grid Table 7 Colorful Accent 3" w:uiPriority="52"/>
-    <w:lsdException w:name="Grid Table 1 Light Accent 4" w:uiPriority="46"/>
-    <w:lsdException w:name="Grid Table 2 Accent 4" w:uiPriority="47"/>
-    <w:lsdException w:name="Grid Table 3 Accent 4" w:uiPriority="48"/>
-    <w:lsdException w:name="Grid Table 4 Accent 4" w:uiPriority="49"/>
-    <w:lsdException w:name="Grid Table 5 Dark Accent 4" w:uiPriority="50"/>
-    <w:lsdException w:name="Grid Table 6 Colorful Accent 4" w:uiPriority="51"/>
-    <w:lsdException w:name="Grid Table 7 Colorful Accent 4" w:uiPriority="52"/>
-    <w:lsdException w:name="Grid Table 1 Light Accent 5" w:uiPriority="46"/>
-    <w:lsdException w:name="Grid Table 2 Accent 5" w:uiPriority="47"/>
-    <w:lsdException w:name="Grid Table 3 Accent 5" w:uiPriority="48"/>
-    <w:lsdException w:name="Grid Table 4 Accent 5" w:uiPriority="49"/>
-    <w:lsdException w:name="Grid Table 5 Dark Accent 5" w:uiPriority="50"/>
-    <w:lsdException w:name="Grid Table 6 Colorful Accent 5" w:uiPriority="51"/>
-    <w:lsdException w:name="Grid Table 7 Colorful Accent 5" w:uiPriority="52"/>
-    <w:lsdException w:name="Grid Table 1 Light Accent 6" w:uiPriority="46"/>
-    <w:lsdException w:name="Grid Table 2 Accent 6" w:uiPriority="47"/>
-    <w:lsdException w:name="Grid Table 3 Accent 6" w:uiPriority="48"/>
-    <w:lsdException w:name="Grid Table 4 Accent 6" w:uiPriority="49"/>
-    <w:lsdException w:name="Grid Table 5 Dark Accent 6" w:uiPriority="50"/>
-    <w:lsdException w:name="Grid Table 6 Colorful Accent 6" w:uiPriority="51"/>
-    <w:lsdException w:name="Grid Table 7 Colorful Accent 6" w:uiPriority="52"/>
-    <w:lsdException w:name="List Table 1 Light" w:uiPriority="46"/>
-    <w:lsdException w:name="List Table 2" w:uiPriority="47"/>
-    <w:lsdException w:name="List Table 3" w:uiPriority="48"/>
-    <w:lsdException w:name="List Table 4" w:uiPriority="49"/>
-    <w:lsdException w:name="List Table 5 Dark" w:uiPriority="50"/>
-    <w:lsdException w:name="List Table 6 Colorful" w:uiPriority="51"/>
-    <w:lsdException w:name="List Table 7 Colorful" w:uiPriority="52"/>
-    <w:lsdException w:name="List Table 1 Light Accent 1" w:uiPriority="46"/>
-    <w:lsdException w:name="List Table 2 Accent 1" w:uiPriority="47"/>
-    <w:lsdException w:name="List Table 3 Accent 1" w:uiPriority="48"/>
-    <w:lsdException w:name="List Table 4 Accent 1" w:uiPriority="49"/>
-    <w:lsdException w:name="List Table 5 Dark Accent 1" w:uiPriority="50"/>
-    <w:lsdException w:name="List Table 6 Colorful Accent 1" w:uiPriority="51"/>
-    <w:lsdException w:name="List Table 7 Colorful Accent 1" w:uiPriority="52"/>
-    <w:lsdException w:name="List Table 1 Light Accent 2" w:uiPriority="46"/>
-    <w:lsdException w:name="List Table 2 Accent 2" w:uiPriority="47"/>
-    <w:lsdException w:name="List Table 3 Accent 2" w:uiPriority="48"/>
-    <w:lsdException w:name="List Table 4 Accent 2" w:uiPriority="49"/>
-    <w:lsdException w:name="List Table 5 Dark Accent 2" w:uiPriority="50"/>
-    <w:lsdException w:name="List Table 6 Colorful Accent 2" w:uiPriority="51"/>
-    <w:lsdException w:name="List Table 7 Colorful Accent 2" w:uiPriority="52"/>
-    <w:lsdException w:name="List Table 1 Light Accent 3" w:uiPriority="46"/>
-    <w:lsdException w:name="List Table 2 Accent 3" w:uiPriority="47"/>
-    <w:lsdException w:name="List Table 3 Accent 3" w:uiPriority="48"/>
-    <w:lsdException w:name="List Table 4 Accent 3" w:uiPriority="49"/>
-    <w:lsdException w:name="List Table 5 Dark Accent 3" w:uiPriority="50"/>
-    <w:lsdException w:name="List Table 6 Colorful Accent 3" w:uiPriority="51"/>
-    <w:lsdException w:name="List Table 7 Colorful Accent 3" w:uiPriority="52"/>
-    <w:lsdException w:name="List Table 1 Light Accent 4" w:uiPriority="46"/>
-    <w:lsdException w:name="List Table 2 Accent 4" w:uiPriority="47"/>
-    <w:lsdException w:name="List Table 3 Accent 4" w:uiPriority="48"/>
-    <w:lsdException w:name="List Table 4 Accent 4" w:uiPriority="49"/>
-    <w:lsdException w:name="List Table 5 Dark Accent 4" w:uiPriority="50"/>
-    <w:lsdException w:name="List Table 6 Colorful Accent 4" w:uiPriority="51"/>
-    <w:lsdException w:name="List Table 7 Colorful Accent 4" w:uiPriority="52"/>
-    <w:lsdException w:name="List Table 1 Light Accent 5" w:uiPriority="46"/>
-    <w:lsdException w:name="List Table 2 Accent 5" w:uiPriority="47"/>
-    <w:lsdException w:name="List Table 3 Accent 5" w:uiPriority="48"/>
-    <w:lsdException w:name="List Table 4 Accent 5" w:uiPriority="49"/>
-    <w:lsdException w:name="List Table 5 Dark Accent 5" w:uiPriority="50"/>
-    <w:lsdException w:name="List Table 6 Colorful Accent 5" w:uiPriority="51"/>
-    <w:lsdException w:name="List Table 7 Colorful Accent 5" w:uiPriority="52"/>
-    <w:lsdException w:name="List Table 1 Light Accent 6" w:uiPriority="46"/>
-    <w:lsdException w:name="List Table 2 Accent 6" w:uiPriority="47"/>
-    <w:lsdException w:name="List Table 3 Accent 6" w:uiPriority="48"/>
-    <w:lsdException w:name="List Table 4 Accent 6" w:uiPriority="49"/>
-    <w:lsdException w:name="List Table 5 Dark Accent 6" w:uiPriority="50"/>
-    <w:lsdException w:name="List Table 6 Colorful Accent 6" w:uiPriority="51"/>
-    <w:lsdException w:name="List Table 7 Colorful Accent 6" w:uiPriority="52"/>
-    <w:lsdException w:name="Mention" w:semiHidden="1" w:unhideWhenUsed="1"/>
-    <w:lsdException w:name="Smart Hyperlink" w:semiHidden="1" w:unhideWhenUsed="1"/>
+  <w:latentStyles w:defLockedState="0" w:defUIPriority="99" w:defSemiHidden="1" w:defUnhideWhenUsed="1" w:defQFormat="0" w:count="276">
+    <w:lsdException w:name="Normal" w:semiHidden="0" w:uiPriority="0" w:unhideWhenUsed="0" w:qFormat="1"/>
+    <w:lsdException w:name="heading 1" w:semiHidden="0" w:uiPriority="9" w:unhideWhenUsed="0" w:qFormat="1"/>
+    <w:lsdException w:name="heading 2" w:uiPriority="9" w:qFormat="1"/>
+    <w:lsdException w:name="heading 3" w:uiPriority="9" w:qFormat="1"/>
+    <w:lsdException w:name="heading 4" w:uiPriority="9" w:qFormat="1"/>
+    <w:lsdException w:name="heading 5" w:uiPriority="9" w:qFormat="1"/>
+    <w:lsdException w:name="heading 6" w:uiPriority="9" w:qFormat="1"/>
+    <w:lsdException w:name="heading 7" w:uiPriority="9" w:qFormat="1"/>
+    <w:lsdException w:name="heading 8" w:uiPriority="9" w:qFormat="1"/>
+    <w:lsdException w:name="heading 9" w:uiPriority="9" w:qFormat="1"/>
+    <w:lsdException w:name="toc 1" w:uiPriority="39"/>
+    <w:lsdException w:name="toc 2" w:uiPriority="39"/>
+    <w:lsdException w:name="toc 3" w:uiPriority="39"/>
+    <w:lsdException w:name="toc 4" w:uiPriority="39"/>
+    <w:lsdException w:name="toc 5" w:uiPriority="39"/>
+    <w:lsdException w:name="toc 6" w:uiPriority="39"/>
+    <w:lsdException w:name="toc 7" w:uiPriority="39"/>
+    <w:lsdException w:name="toc 8" w:uiPriority="39"/>
+    <w:lsdException w:name="toc 9" w:uiPriority="39"/>
+    <w:lsdException w:name="caption" w:uiPriority="35" w:qFormat="1"/>
+    <w:lsdException w:name="Title" w:semiHidden="0" w:uiPriority="10" w:unhideWhenUsed="0" w:qFormat="1"/>
+    <w:lsdException w:name="Default Paragraph Font" w:uiPriority="1"/>
+    <w:lsdException w:name="Subtitle" w:semiHidden="0" w:uiPriority="11" w:unhideWhenUsed="0" w:qFormat="1"/>
+    <w:lsdException w:name="Strong" w:semiHidden="0" w:uiPriority="22" w:unhideWhenUsed="0" w:qFormat="1"/>
+    <w:lsdException w:name="Emphasis" w:semiHidden="0" w:uiPriority="20" w:unhideWhenUsed="0" w:qFormat="1"/>
+    <w:lsdException w:name="Table Grid" w:semiHidden="0" w:uiPriority="59" w:unhideWhenUsed="0"/>
+    <w:lsdException w:name="Note Level 1" w:semiHidden="0" w:unhideWhenUsed="0"/>
+    <w:lsdException w:name="Note Level 2" w:semiHidden="0" w:unhideWhenUsed="0"/>
+    <w:lsdException w:name="Note Level 3" w:semiHidden="0" w:unhideWhenUsed="0"/>
+    <w:lsdException w:name="Note Level 4" w:semiHidden="0" w:unhideWhenUsed="0"/>
+    <w:lsdException w:name="Note Level 5" w:semiHidden="0" w:unhideWhenUsed="0"/>
+    <w:lsdException w:name="Note Level 6" w:semiHidden="0" w:unhideWhenUsed="0"/>
+    <w:lsdException w:name="Note Level 7" w:semiHidden="0" w:unhideWhenUsed="0"/>
+    <w:lsdException w:name="Note Level 8" w:semiHidden="0" w:unhideWhenUsed="0"/>
+    <w:lsdException w:name="Note Level 9" w:semiHidden="0" w:unhideWhenUsed="0"/>
+    <w:lsdException w:name="Placeholder Text" w:unhideWhenUsed="0"/>
+    <w:lsdException w:name="No Spacing" w:semiHidden="0" w:uiPriority="1" w:unhideWhenUsed="0" w:qFormat="1"/>
+    <w:lsdException w:name="Light Shading" w:semiHidden="0" w:uiPriority="60" w:unhideWhenUsed="0"/>
+    <w:lsdException w:name="Light List" w:semiHidden="0" w:uiPriority="61" w:unhideWhenUsed="0"/>
+    <w:lsdException w:name="Light Grid" w:semiHidden="0" w:uiPriority="62" w:unhideWhenUsed="0"/>
+    <w:lsdException w:name="Medium Shading 1" w:semiHidden="0" w:uiPriority="63" w:unhideWhenUsed="0"/>
+    <w:lsdException w:name="Medium Shading 2" w:semiHidden="0" w:uiPriority="64" w:unhideWhenUsed="0"/>
+    <w:lsdException w:name="Medium List 1" w:semiHidden="0" w:uiPriority="65" w:unhideWhenUsed="0"/>
+    <w:lsdException w:name="Medium List 2" w:semiHidden="0" w:uiPriority="66" w:unhideWhenUsed="0"/>
+    <w:lsdException w:name="Medium Grid 1" w:semiHidden="0" w:uiPriority="67" w:unhideWhenUsed="0"/>
+    <w:lsdException w:name="Medium Grid 2" w:semiHidden="0" w:uiPriority="68" w:unhideWhenUsed="0"/>
+    <w:lsdException w:name="Medium Grid 3" w:semiHidden="0" w:uiPriority="69" w:unhideWhenUsed="0"/>
+    <w:lsdException w:name="Dark List" w:semiHidden="0" w:uiPriority="70" w:unhideWhenUsed="0"/>
+    <w:lsdException w:name="Colorful Shading" w:semiHidden="0" w:uiPriority="71" w:unhideWhenUsed="0"/>
+    <w:lsdException w:name="Colorful List" w:semiHidden="0" w:uiPriority="72" w:unhideWhenUsed="0"/>
+    <w:lsdException w:name="Colorful Grid" w:semiHidden="0" w:uiPriority="73" w:unhideWhenUsed="0"/>
+    <w:lsdException w:name="Light Shading Accent 1" w:semiHidden="0" w:uiPriority="60" w:unhideWhenUsed="0"/>
+    <w:lsdException w:name="Light List Accent 1" w:semiHidden="0" w:uiPriority="61" w:unhideWhenUsed="0"/>
+    <w:lsdException w:name="Light Grid Accent 1" w:semiHidden="0" w:uiPriority="62" w:unhideWhenUsed="0"/>
+    <w:lsdException w:name="Medium Shading 1 Accent 1" w:semiHidden="0" w:uiPriority="63" w:unhideWhenUsed="0"/>
+    <w:lsdException w:name="Medium Shading 2 Accent 1" w:semiHidden="0" w:uiPriority="64" w:unhideWhenUsed="0"/>
+    <w:lsdException w:name="Medium List 1 Accent 1" w:semiHidden="0" w:uiPriority="65" w:unhideWhenUsed="0"/>
+    <w:lsdException w:name="Revision" w:unhideWhenUsed="0"/>
+    <w:lsdException w:name="List Paragraph" w:semiHidden="0" w:uiPriority="34" w:unhideWhenUsed="0" w:qFormat="1"/>
+    <w:lsdException w:name="Quote" w:semiHidden="0" w:uiPriority="29" w:unhideWhenUsed="0" w:qFormat="1"/>
+    <w:lsdException w:name="Intense Quote" w:semiHidden="0" w:uiPriority="30" w:unhideWhenUsed="0" w:qFormat="1"/>
+    <w:lsdException w:name="Medium List 2 Accent 1" w:semiHidden="0" w:uiPriority="66" w:unhideWhenUsed="0"/>
+    <w:lsdException w:name="Medium Grid 1 Accent 1" w:semiHidden="0" w:uiPriority="67" w:unhideWhenUsed="0"/>
+    <w:lsdException w:name="Medium Grid 2 Accent 1" w:semiHidden="0" w:uiPriority="68" w:unhideWhenUsed="0"/>
+    <w:lsdException w:name="Medium Grid 3 Accent 1" w:semiHidden="0" w:uiPriority="69" w:unhideWhenUsed="0"/>
+    <w:lsdException w:name="Dark List Accent 1" w:semiHidden="0" w:uiPriority="70" w:unhideWhenUsed="0"/>
+    <w:lsdException w:name="Colorful Shading Accent 1" w:semiHidden="0" w:uiPriority="71" w:unhideWhenUsed="0"/>
+    <w:lsdException w:name="Colorful List Accent 1" w:semiHidden="0" w:uiPriority="72" w:unhideWhenUsed="0"/>
+    <w:lsdException w:name="Colorful Grid Accent 1" w:semiHidden="0" w:uiPriority="73" w:unhideWhenUsed="0"/>
+    <w:lsdException w:name="Light Shading Accent 2" w:semiHidden="0" w:uiPriority="60" w:unhideWhenUsed="0"/>
+    <w:lsdException w:name="Light List Accent 2" w:semiHidden="0" w:uiPriority="61" w:unhideWhenUsed="0"/>
+    <w:lsdException w:name="Light Grid Accent 2" w:semiHidden="0" w:uiPriority="62" w:unhideWhenUsed="0"/>
+    <w:lsdException w:name="Medium Shading 1 Accent 2" w:semiHidden="0" w:uiPriority="63" w:unhideWhenUsed="0"/>
+    <w:lsdException w:name="Medium Shading 2 Accent 2" w:semiHidden="0" w:uiPriority="64" w:unhideWhenUsed="0"/>
+    <w:lsdException w:name="Medium List 1 Accent 2" w:semiHidden="0" w:uiPriority="65" w:unhideWhenUsed="0"/>
+    <w:lsdException w:name="Medium List 2 Accent 2" w:semiHidden="0" w:uiPriority="66" w:unhideWhenUsed="0"/>
+    <w:lsdException w:name="Medium Grid 1 Accent 2" w:semiHidden="0" w:uiPriority="67" w:unhideWhenUsed="0"/>
+    <w:lsdException w:name="Medium Grid 2 Accent 2" w:semiHidden="0" w:uiPriority="68" w:unhideWhenUsed="0"/>
+    <w:lsdException w:name="Medium Grid 3 Accent 2" w:semiHidden="0" w:uiPriority="69" w:unhideWhenUsed="0"/>
+    <w:lsdException w:name="Dark List Accent 2" w:semiHidden="0" w:uiPriority="70" w:unhideWhenUsed="0"/>
+    <w:lsdException w:name="Colorful Shading Accent 2" w:semiHidden="0" w:uiPriority="71" w:unhideWhenUsed="0"/>
+    <w:lsdException w:name="Colorful List Accent 2" w:semiHidden="0" w:uiPriority="72" w:unhideWhenUsed="0"/>
+    <w:lsdException w:name="Colorful Grid Accent 2" w:semiHidden="0" w:uiPriority="73" w:unhideWhenUsed="0"/>
+    <w:lsdException w:name="Light Shading Accent 3" w:semiHidden="0" w:uiPriority="60" w:unhideWhenUsed="0"/>
+    <w:lsdException w:name="Light List Accent 3" w:semiHidden="0" w:uiPriority="61" w:unhideWhenUsed="0"/>
+    <w:lsdException w:name="Light Grid Accent 3" w:semiHidden="0" w:uiPriority="62" w:unhideWhenUsed="0"/>
+    <w:lsdException w:name="Medium Shading 1 Accent 3" w:semiHidden="0" w:uiPriority="63" w:unhideWhenUsed="0"/>
+    <w:lsdException w:name="Medium Shading 2 Accent 3" w:semiHidden="0" w:uiPriority="64" w:unhideWhenUsed="0"/>
+    <w:lsdException w:name="Medium List 1 Accent 3" w:semiHidden="0" w:uiPriority="65" w:unhideWhenUsed="0"/>
+    <w:lsdException w:name="Medium List 2 Accent 3" w:semiHidden="0" w:uiPriority="66" w:unhideWhenUsed="0"/>
+    <w:lsdException w:name="Medium Grid 1 Accent 3" w:semiHidden="0" w:uiPriority="67" w:unhideWhenUsed="0"/>
+    <w:lsdException w:name="Medium Grid 2 Accent 3" w:semiHidden="0" w:uiPriority="68" w:unhideWhenUsed="0"/>
+    <w:lsdException w:name="Medium Grid 3 Accent 3" w:semiHidden="0" w:uiPriority="69" w:unhideWhenUsed="0"/>
+    <w:lsdException w:name="Dark List Accent 3" w:semiHidden="0" w:uiPriority="70" w:unhideWhenUsed="0"/>
+    <w:lsdException w:name="Colorful Shading Accent 3" w:semiHidden="0" w:uiPriority="71" w:unhideWhenUsed="0"/>
+    <w:lsdException w:name="Colorful List Accent 3" w:semiHidden="0" w:uiPriority="72" w:unhideWhenUsed="0"/>
+    <w:lsdException w:name="Colorful Grid Accent 3" w:semiHidden="0" w:uiPriority="73" w:unhideWhenUsed="0"/>
+    <w:lsdException w:name="Light Shading Accent 4" w:semiHidden="0" w:uiPriority="60" w:unhideWhenUsed="0"/>
+    <w:lsdException w:name="Light List Accent 4" w:semiHidden="0" w:uiPriority="61" w:unhideWhenUsed="0"/>
+    <w:lsdException w:name="Light Grid Accent 4" w:semiHidden="0" w:uiPriority="62" w:unhideWhenUsed="0"/>
+    <w:lsdException w:name="Medium Shading 1 Accent 4" w:semiHidden="0" w:uiPriority="63" w:unhideWhenUsed="0"/>
+    <w:lsdException w:name="Medium Shading 2 Accent 4" w:semiHidden="0" w:uiPriority="64" w:unhideWhenUsed="0"/>
+    <w:lsdException w:name="Medium List 1 Accent 4" w:semiHidden="0" w:uiPriority="65" w:unhideWhenUsed="0"/>
+    <w:lsdException w:name="Medium List 2 Accent 4" w:semiHidden="0" w:uiPriority="66" w:unhideWhenUsed="0"/>
+    <w:lsdException w:name="Medium Grid 1 Accent 4" w:semiHidden="0" w:uiPriority="67" w:unhideWhenUsed="0"/>
+    <w:lsdException w:name="Medium Grid 2 Accent 4" w:semiHidden="0" w:uiPriority="68" w:unhideWhenUsed="0"/>
+    <w:lsdException w:name="Medium Grid 3 Accent 4" w:semiHidden="0" w:uiPriority="69" w:unhideWhenUsed="0"/>
+    <w:lsdException w:name="Dark List Accent 4" w:semiHidden="0" w:uiPriority="70" w:unhideWhenUsed="0"/>
+    <w:lsdException w:name="Colorful Shading Accent 4" w:semiHidden="0" w:uiPriority="71" w:unhideWhenUsed="0"/>
+    <w:lsdException w:name="Colorful List Accent 4" w:semiHidden="0" w:uiPriority="72" w:unhideWhenUsed="0"/>
+    <w:lsdException w:name="Colorful Grid Accent 4" w:semiHidden="0" w:uiPriority="73" w:unhideWhenUsed="0"/>
+    <w:lsdException w:name="Light Shading Accent 5" w:semiHidden="0" w:uiPriority="60" w:unhideWhenUsed="0"/>
+    <w:lsdException w:name="Light List Accent 5" w:semiHidden="0" w:uiPriority="61" w:unhideWhenUsed="0"/>
+    <w:lsdException w:name="Light Grid Accent 5" w:semiHidden="0" w:uiPriority="62" w:unhideWhenUsed="0"/>
+    <w:lsdException w:name="Medium Shading 1 Accent 5" w:semiHidden="0" w:uiPriority="63" w:unhideWhenUsed="0"/>
+    <w:lsdException w:name="Medium Shading 2 Accent 5" w:semiHidden="0" w:uiPriority="64" w:unhideWhenUsed="0"/>
+    <w:lsdException w:name="Medium List 1 Accent 5" w:semiHidden="0" w:uiPriority="65" w:unhideWhenUsed="0"/>
+    <w:lsdException w:name="Medium List 2 Accent 5" w:semiHidden="0" w:uiPriority="66" w:unhideWhenUsed="0"/>
+    <w:lsdException w:name="Medium Grid 1 Accent 5" w:semiHidden="0" w:uiPriority="67" w:unhideWhenUsed="0"/>
+    <w:lsdException w:name="Medium Grid 2 Accent 5" w:semiHidden="0" w:uiPriority="68" w:unhideWhenUsed="0"/>
+    <w:lsdException w:name="Medium Grid 3 Accent 5" w:semiHidden="0" w:uiPriority="69" w:unhideWhenUsed="0"/>
+    <w:lsdException w:name="Dark List Accent 5" w:semiHidden="0" w:uiPriority="70" w:unhideWhenUsed="0"/>
+    <w:lsdException w:name="Colorful Shading Accent 5" w:semiHidden="0" w:uiPriority="71" w:unhideWhenUsed="0"/>
+    <w:lsdException w:name="Colorful List Accent 5" w:semiHidden="0" w:uiPriority="72" w:unhideWhenUsed="0"/>
+    <w:lsdException w:name="Colorful Grid Accent 5" w:semiHidden="0" w:uiPriority="73" w:unhideWhenUsed="0"/>
+    <w:lsdException w:name="Light Shading Accent 6" w:semiHidden="0" w:uiPriority="60" w:unhideWhenUsed="0"/>
+    <w:lsdException w:name="Light List Accent 6" w:semiHidden="0" w:uiPriority="61" w:unhideWhenUsed="0"/>
+    <w:lsdException w:name="Light Grid Accent 6" w:semiHidden="0" w:uiPriority="62" w:unhideWhenUsed="0"/>
+    <w:lsdException w:name="Medium Shading 1 Accent 6" w:semiHidden="0" w:uiPriority="63" w:unhideWhenUsed="0"/>
+    <w:lsdException w:name="Medium Shading 2 Accent 6" w:semiHidden="0" w:uiPriority="64" w:unhideWhenUsed="0"/>
+    <w:lsdException w:name="Medium List 1 Accent 6" w:semiHidden="0" w:uiPriority="65" w:unhideWhenUsed="0"/>
+    <w:lsdException w:name="Medium List 2 Accent 6" w:semiHidden="0" w:uiPriority="66" w:unhideWhenUsed="0"/>
+    <w:lsdException w:name="Medium Grid 1 Accent 6" w:semiHidden="0" w:uiPriority="67" w:unhideWhenUsed="0"/>
+    <w:lsdException w:name="Medium Grid 2 Accent 6" w:semiHidden="0" w:uiPriority="68" w:unhideWhenUsed="0"/>
+    <w:lsdException w:name="Medium Grid 3 Accent 6" w:semiHidden="0" w:uiPriority="69" w:unhideWhenUsed="0"/>
+    <w:lsdException w:name="Dark List Accent 6" w:semiHidden="0" w:uiPriority="70" w:unhideWhenUsed="0"/>
+    <w:lsdException w:name="Colorful Shading Accent 6" w:semiHidden="0" w:uiPriority="71" w:unhideWhenUsed="0"/>
+    <w:lsdException w:name="Colorful List Accent 6" w:semiHidden="0" w:uiPriority="72" w:unhideWhenUsed="0"/>
+    <w:lsdException w:name="Colorful Grid Accent 6" w:semiHidden="0" w:uiPriority="73" w:unhideWhenUsed="0"/>
+    <w:lsdException w:name="Subtle Emphasis" w:semiHidden="0" w:uiPriority="19" w:unhideWhenUsed="0" w:qFormat="1"/>
+    <w:lsdException w:name="Intense Emphasis" w:semiHidden="0" w:uiPriority="21" w:unhideWhenUsed="0" w:qFormat="1"/>
+    <w:lsdException w:name="Subtle Reference" w:semiHidden="0" w:uiPriority="31" w:unhideWhenUsed="0" w:qFormat="1"/>
+    <w:lsdException w:name="Intense Reference" w:semiHidden="0" w:uiPriority="32" w:unhideWhenUsed="0" w:qFormat="1"/>
+    <w:lsdException w:name="Book Title" w:semiHidden="0" w:uiPriority="33" w:unhideWhenUsed="0" w:qFormat="1"/>
+    <w:lsdException w:name="Bibliography" w:uiPriority="37"/>
+    <w:lsdException w:name="TOC Heading" w:uiPriority="39" w:qFormat="1"/>
   </w:latentStyles>
   <w:style w:type="paragraph" w:default="1" w:styleId="Normal">
     <w:name w:val="Normal"/>
@@ -8629,6 +10665,7 @@
     <w:uiPriority w:val="59"/>
     <w:rsid w:val="00AA3549"/>
     <w:tblPr>
+      <w:tblInd w:w="0" w:type="dxa"/>
       <w:tblBorders>
         <w:top w:val="single" w:sz="4" w:space="0" w:color="auto"/>
         <w:left w:val="single" w:sz="4" w:space="0" w:color="auto"/>
@@ -8637,6 +10674,12 @@
         <w:insideH w:val="single" w:sz="4" w:space="0" w:color="auto"/>
         <w:insideV w:val="single" w:sz="4" w:space="0" w:color="auto"/>
       </w:tblBorders>
+      <w:tblCellMar>
+        <w:top w:w="0" w:type="dxa"/>
+        <w:left w:w="108" w:type="dxa"/>
+        <w:bottom w:w="0" w:type="dxa"/>
+        <w:right w:w="108" w:type="dxa"/>
+      </w:tblCellMar>
     </w:tblPr>
   </w:style>
   <w:style w:type="paragraph" w:styleId="Sinespaciado">
@@ -8695,7 +10738,7 @@
       <w:u w:val="single"/>
     </w:rPr>
   </w:style>
-  <w:style w:type="table" w:styleId="Tablaconcuadrcula1clara-nfasis1">
+  <w:style w:type="table" w:customStyle="1" w:styleId="GridTable1LightAccent1">
     <w:name w:val="Grid Table 1 Light Accent 1"/>
     <w:basedOn w:val="Tablanormal"/>
     <w:uiPriority w:val="46"/>
@@ -8703,6 +10746,7 @@
     <w:tblPr>
       <w:tblStyleRowBandSize w:val="1"/>
       <w:tblStyleColBandSize w:val="1"/>
+      <w:tblInd w:w="0" w:type="dxa"/>
       <w:tblBorders>
         <w:top w:val="single" w:sz="4" w:space="0" w:color="B8CCE4" w:themeColor="accent1" w:themeTint="66"/>
         <w:left w:val="single" w:sz="4" w:space="0" w:color="B8CCE4" w:themeColor="accent1" w:themeTint="66"/>
@@ -8711,6 +10755,12 @@
         <w:insideH w:val="single" w:sz="4" w:space="0" w:color="B8CCE4" w:themeColor="accent1" w:themeTint="66"/>
         <w:insideV w:val="single" w:sz="4" w:space="0" w:color="B8CCE4" w:themeColor="accent1" w:themeTint="66"/>
       </w:tblBorders>
+      <w:tblCellMar>
+        <w:top w:w="0" w:type="dxa"/>
+        <w:left w:w="108" w:type="dxa"/>
+        <w:bottom w:w="0" w:type="dxa"/>
+        <w:right w:w="108" w:type="dxa"/>
+      </w:tblCellMar>
     </w:tblPr>
     <w:tblStylePr w:type="firstRow">
       <w:rPr>
@@ -8749,7 +10799,7 @@
       </w:rPr>
     </w:tblStylePr>
   </w:style>
-  <w:style w:type="table" w:styleId="Tablaconcuadrcula1Claro-nfasis2">
+  <w:style w:type="table" w:customStyle="1" w:styleId="GridTable1LightAccent2">
     <w:name w:val="Grid Table 1 Light Accent 2"/>
     <w:basedOn w:val="Tablanormal"/>
     <w:uiPriority w:val="46"/>
@@ -8757,6 +10807,7 @@
     <w:tblPr>
       <w:tblStyleRowBandSize w:val="1"/>
       <w:tblStyleColBandSize w:val="1"/>
+      <w:tblInd w:w="0" w:type="dxa"/>
       <w:tblBorders>
         <w:top w:val="single" w:sz="4" w:space="0" w:color="E5B8B7" w:themeColor="accent2" w:themeTint="66"/>
         <w:left w:val="single" w:sz="4" w:space="0" w:color="E5B8B7" w:themeColor="accent2" w:themeTint="66"/>
@@ -8765,6 +10816,12 @@
         <w:insideH w:val="single" w:sz="4" w:space="0" w:color="E5B8B7" w:themeColor="accent2" w:themeTint="66"/>
         <w:insideV w:val="single" w:sz="4" w:space="0" w:color="E5B8B7" w:themeColor="accent2" w:themeTint="66"/>
       </w:tblBorders>
+      <w:tblCellMar>
+        <w:top w:w="0" w:type="dxa"/>
+        <w:left w:w="108" w:type="dxa"/>
+        <w:bottom w:w="0" w:type="dxa"/>
+        <w:right w:w="108" w:type="dxa"/>
+      </w:tblCellMar>
     </w:tblPr>
     <w:tblStylePr w:type="firstRow">
       <w:rPr>
@@ -8803,7 +10860,7 @@
       </w:rPr>
     </w:tblStylePr>
   </w:style>
-  <w:style w:type="table" w:styleId="Tablaconcuadrcula1clara-nfasis3">
+  <w:style w:type="table" w:customStyle="1" w:styleId="GridTable1LightAccent3">
     <w:name w:val="Grid Table 1 Light Accent 3"/>
     <w:basedOn w:val="Tablanormal"/>
     <w:uiPriority w:val="46"/>
@@ -8811,6 +10868,7 @@
     <w:tblPr>
       <w:tblStyleRowBandSize w:val="1"/>
       <w:tblStyleColBandSize w:val="1"/>
+      <w:tblInd w:w="0" w:type="dxa"/>
       <w:tblBorders>
         <w:top w:val="single" w:sz="4" w:space="0" w:color="D6E3BC" w:themeColor="accent3" w:themeTint="66"/>
         <w:left w:val="single" w:sz="4" w:space="0" w:color="D6E3BC" w:themeColor="accent3" w:themeTint="66"/>
@@ -8819,6 +10877,12 @@
         <w:insideH w:val="single" w:sz="4" w:space="0" w:color="D6E3BC" w:themeColor="accent3" w:themeTint="66"/>
         <w:insideV w:val="single" w:sz="4" w:space="0" w:color="D6E3BC" w:themeColor="accent3" w:themeTint="66"/>
       </w:tblBorders>
+      <w:tblCellMar>
+        <w:top w:w="0" w:type="dxa"/>
+        <w:left w:w="108" w:type="dxa"/>
+        <w:bottom w:w="0" w:type="dxa"/>
+        <w:right w:w="108" w:type="dxa"/>
+      </w:tblCellMar>
     </w:tblPr>
     <w:tblStylePr w:type="firstRow">
       <w:rPr>
@@ -8857,7 +10921,7 @@
       </w:rPr>
     </w:tblStylePr>
   </w:style>
-  <w:style w:type="table" w:styleId="Tablaconcuadrcula1clara-nfasis4">
+  <w:style w:type="table" w:customStyle="1" w:styleId="GridTable1LightAccent4">
     <w:name w:val="Grid Table 1 Light Accent 4"/>
     <w:basedOn w:val="Tablanormal"/>
     <w:uiPriority w:val="46"/>
@@ -8865,6 +10929,7 @@
     <w:tblPr>
       <w:tblStyleRowBandSize w:val="1"/>
       <w:tblStyleColBandSize w:val="1"/>
+      <w:tblInd w:w="0" w:type="dxa"/>
       <w:tblBorders>
         <w:top w:val="single" w:sz="4" w:space="0" w:color="CCC0D9" w:themeColor="accent4" w:themeTint="66"/>
         <w:left w:val="single" w:sz="4" w:space="0" w:color="CCC0D9" w:themeColor="accent4" w:themeTint="66"/>
@@ -8873,6 +10938,12 @@
         <w:insideH w:val="single" w:sz="4" w:space="0" w:color="CCC0D9" w:themeColor="accent4" w:themeTint="66"/>
         <w:insideV w:val="single" w:sz="4" w:space="0" w:color="CCC0D9" w:themeColor="accent4" w:themeTint="66"/>
       </w:tblBorders>
+      <w:tblCellMar>
+        <w:top w:w="0" w:type="dxa"/>
+        <w:left w:w="108" w:type="dxa"/>
+        <w:bottom w:w="0" w:type="dxa"/>
+        <w:right w:w="108" w:type="dxa"/>
+      </w:tblCellMar>
     </w:tblPr>
     <w:tblStylePr w:type="firstRow">
       <w:rPr>
@@ -8911,7 +10982,7 @@
       </w:rPr>
     </w:tblStylePr>
   </w:style>
-  <w:style w:type="table" w:styleId="Tablaconcuadrcula3-nfasis2">
+  <w:style w:type="table" w:customStyle="1" w:styleId="GridTable3Accent2">
     <w:name w:val="Grid Table 3 Accent 2"/>
     <w:basedOn w:val="Tablanormal"/>
     <w:uiPriority w:val="48"/>
@@ -8919,6 +10990,7 @@
     <w:tblPr>
       <w:tblStyleRowBandSize w:val="1"/>
       <w:tblStyleColBandSize w:val="1"/>
+      <w:tblInd w:w="0" w:type="dxa"/>
       <w:tblBorders>
         <w:top w:val="single" w:sz="4" w:space="0" w:color="D99594" w:themeColor="accent2" w:themeTint="99"/>
         <w:left w:val="single" w:sz="4" w:space="0" w:color="D99594" w:themeColor="accent2" w:themeTint="99"/>
@@ -8927,6 +10999,12 @@
         <w:insideH w:val="single" w:sz="4" w:space="0" w:color="D99594" w:themeColor="accent2" w:themeTint="99"/>
         <w:insideV w:val="single" w:sz="4" w:space="0" w:color="D99594" w:themeColor="accent2" w:themeTint="99"/>
       </w:tblBorders>
+      <w:tblCellMar>
+        <w:top w:w="0" w:type="dxa"/>
+        <w:left w:w="108" w:type="dxa"/>
+        <w:bottom w:w="0" w:type="dxa"/>
+        <w:right w:w="108" w:type="dxa"/>
+      </w:tblCellMar>
     </w:tblPr>
     <w:tblStylePr w:type="firstRow">
       <w:rPr>
@@ -9044,7 +11122,7 @@
       </w:tcPr>
     </w:tblStylePr>
   </w:style>
-  <w:style w:type="table" w:styleId="Tablaconcuadrcula5oscura-nfasis3">
+  <w:style w:type="table" w:customStyle="1" w:styleId="GridTable5DarkAccent3">
     <w:name w:val="Grid Table 5 Dark Accent 3"/>
     <w:basedOn w:val="Tablanormal"/>
     <w:uiPriority w:val="50"/>
@@ -9052,6 +11130,7 @@
     <w:tblPr>
       <w:tblStyleRowBandSize w:val="1"/>
       <w:tblStyleColBandSize w:val="1"/>
+      <w:tblInd w:w="0" w:type="dxa"/>
       <w:tblBorders>
         <w:top w:val="single" w:sz="4" w:space="0" w:color="FFFFFF" w:themeColor="background1"/>
         <w:left w:val="single" w:sz="4" w:space="0" w:color="FFFFFF" w:themeColor="background1"/>
@@ -9060,6 +11139,12 @@
         <w:insideH w:val="single" w:sz="4" w:space="0" w:color="FFFFFF" w:themeColor="background1"/>
         <w:insideV w:val="single" w:sz="4" w:space="0" w:color="FFFFFF" w:themeColor="background1"/>
       </w:tblBorders>
+      <w:tblCellMar>
+        <w:top w:w="0" w:type="dxa"/>
+        <w:left w:w="108" w:type="dxa"/>
+        <w:bottom w:w="0" w:type="dxa"/>
+        <w:right w:w="108" w:type="dxa"/>
+      </w:tblCellMar>
     </w:tblPr>
     <w:tcPr>
       <w:shd w:val="clear" w:color="auto" w:fill="EAF1DD" w:themeFill="accent3" w:themeFillTint="33"/>
@@ -9147,7 +11232,7 @@
       </w:tcPr>
     </w:tblStylePr>
   </w:style>
-  <w:style w:type="table" w:styleId="Tablaconcuadrcula5oscura-nfasis6">
+  <w:style w:type="table" w:customStyle="1" w:styleId="GridTable5DarkAccent6">
     <w:name w:val="Grid Table 5 Dark Accent 6"/>
     <w:basedOn w:val="Tablanormal"/>
     <w:uiPriority w:val="50"/>
@@ -9155,6 +11240,7 @@
     <w:tblPr>
       <w:tblStyleRowBandSize w:val="1"/>
       <w:tblStyleColBandSize w:val="1"/>
+      <w:tblInd w:w="0" w:type="dxa"/>
       <w:tblBorders>
         <w:top w:val="single" w:sz="4" w:space="0" w:color="FFFFFF" w:themeColor="background1"/>
         <w:left w:val="single" w:sz="4" w:space="0" w:color="FFFFFF" w:themeColor="background1"/>
@@ -9163,6 +11249,12 @@
         <w:insideH w:val="single" w:sz="4" w:space="0" w:color="FFFFFF" w:themeColor="background1"/>
         <w:insideV w:val="single" w:sz="4" w:space="0" w:color="FFFFFF" w:themeColor="background1"/>
       </w:tblBorders>
+      <w:tblCellMar>
+        <w:top w:w="0" w:type="dxa"/>
+        <w:left w:w="108" w:type="dxa"/>
+        <w:bottom w:w="0" w:type="dxa"/>
+        <w:right w:w="108" w:type="dxa"/>
+      </w:tblCellMar>
     </w:tblPr>
     <w:tcPr>
       <w:shd w:val="clear" w:color="auto" w:fill="FDE9D9" w:themeFill="accent6" w:themeFillTint="33"/>
@@ -9250,7 +11342,7 @@
       </w:tcPr>
     </w:tblStylePr>
   </w:style>
-  <w:style w:type="table" w:styleId="Tabladelista7concolores-nfasis6">
+  <w:style w:type="table" w:customStyle="1" w:styleId="ListTable7ColorfulAccent6">
     <w:name w:val="List Table 7 Colorful Accent 6"/>
     <w:basedOn w:val="Tablanormal"/>
     <w:uiPriority w:val="52"/>
@@ -9261,6 +11353,13 @@
     <w:tblPr>
       <w:tblStyleRowBandSize w:val="1"/>
       <w:tblStyleColBandSize w:val="1"/>
+      <w:tblInd w:w="0" w:type="dxa"/>
+      <w:tblCellMar>
+        <w:top w:w="0" w:type="dxa"/>
+        <w:left w:w="108" w:type="dxa"/>
+        <w:bottom w:w="0" w:type="dxa"/>
+        <w:right w:w="108" w:type="dxa"/>
+      </w:tblCellMar>
     </w:tblPr>
     <w:tblStylePr w:type="firstRow">
       <w:rPr>
@@ -9370,7 +11469,7 @@
       </w:tcPr>
     </w:tblStylePr>
   </w:style>
-  <w:style w:type="table" w:styleId="Tabladelista7concolores-nfasis1">
+  <w:style w:type="table" w:customStyle="1" w:styleId="ListTable7ColorfulAccent1">
     <w:name w:val="List Table 7 Colorful Accent 1"/>
     <w:basedOn w:val="Tablanormal"/>
     <w:uiPriority w:val="52"/>
@@ -9381,6 +11480,13 @@
     <w:tblPr>
       <w:tblStyleRowBandSize w:val="1"/>
       <w:tblStyleColBandSize w:val="1"/>
+      <w:tblInd w:w="0" w:type="dxa"/>
+      <w:tblCellMar>
+        <w:top w:w="0" w:type="dxa"/>
+        <w:left w:w="108" w:type="dxa"/>
+        <w:bottom w:w="0" w:type="dxa"/>
+        <w:right w:w="108" w:type="dxa"/>
+      </w:tblCellMar>
     </w:tblPr>
     <w:tblStylePr w:type="firstRow">
       <w:rPr>
@@ -9490,7 +11596,7 @@
       </w:tcPr>
     </w:tblStylePr>
   </w:style>
-  <w:style w:type="table" w:styleId="Tablaconcuadrcula5oscura-nfasis2">
+  <w:style w:type="table" w:customStyle="1" w:styleId="GridTable5DarkAccent2">
     <w:name w:val="Grid Table 5 Dark Accent 2"/>
     <w:basedOn w:val="Tablanormal"/>
     <w:uiPriority w:val="50"/>
@@ -9498,6 +11604,7 @@
     <w:tblPr>
       <w:tblStyleRowBandSize w:val="1"/>
       <w:tblStyleColBandSize w:val="1"/>
+      <w:tblInd w:w="0" w:type="dxa"/>
       <w:tblBorders>
         <w:top w:val="single" w:sz="4" w:space="0" w:color="FFFFFF" w:themeColor="background1"/>
         <w:left w:val="single" w:sz="4" w:space="0" w:color="FFFFFF" w:themeColor="background1"/>
@@ -9506,6 +11613,1289 @@
         <w:insideH w:val="single" w:sz="4" w:space="0" w:color="FFFFFF" w:themeColor="background1"/>
         <w:insideV w:val="single" w:sz="4" w:space="0" w:color="FFFFFF" w:themeColor="background1"/>
       </w:tblBorders>
+      <w:tblCellMar>
+        <w:top w:w="0" w:type="dxa"/>
+        <w:left w:w="108" w:type="dxa"/>
+        <w:bottom w:w="0" w:type="dxa"/>
+        <w:right w:w="108" w:type="dxa"/>
+      </w:tblCellMar>
+    </w:tblPr>
+    <w:tcPr>
+      <w:shd w:val="clear" w:color="auto" w:fill="F2DBDB" w:themeFill="accent2" w:themeFillTint="33"/>
+    </w:tcPr>
+    <w:tblStylePr w:type="firstRow">
+      <w:rPr>
+        <w:b/>
+        <w:bCs/>
+        <w:color w:val="FFFFFF" w:themeColor="background1"/>
+      </w:rPr>
+      <w:tblPr/>
+      <w:tcPr>
+        <w:tcBorders>
+          <w:top w:val="single" w:sz="4" w:space="0" w:color="FFFFFF" w:themeColor="background1"/>
+          <w:left w:val="single" w:sz="4" w:space="0" w:color="FFFFFF" w:themeColor="background1"/>
+          <w:right w:val="single" w:sz="4" w:space="0" w:color="FFFFFF" w:themeColor="background1"/>
+          <w:insideH w:val="nil"/>
+          <w:insideV w:val="nil"/>
+        </w:tcBorders>
+        <w:shd w:val="clear" w:color="auto" w:fill="C0504D" w:themeFill="accent2"/>
+      </w:tcPr>
+    </w:tblStylePr>
+    <w:tblStylePr w:type="lastRow">
+      <w:rPr>
+        <w:b/>
+        <w:bCs/>
+        <w:color w:val="FFFFFF" w:themeColor="background1"/>
+      </w:rPr>
+      <w:tblPr/>
+      <w:tcPr>
+        <w:tcBorders>
+          <w:left w:val="single" w:sz="4" w:space="0" w:color="FFFFFF" w:themeColor="background1"/>
+          <w:bottom w:val="single" w:sz="4" w:space="0" w:color="FFFFFF" w:themeColor="background1"/>
+          <w:right w:val="single" w:sz="4" w:space="0" w:color="FFFFFF" w:themeColor="background1"/>
+          <w:insideH w:val="nil"/>
+          <w:insideV w:val="nil"/>
+        </w:tcBorders>
+        <w:shd w:val="clear" w:color="auto" w:fill="C0504D" w:themeFill="accent2"/>
+      </w:tcPr>
+    </w:tblStylePr>
+    <w:tblStylePr w:type="firstCol">
+      <w:rPr>
+        <w:b/>
+        <w:bCs/>
+        <w:color w:val="FFFFFF" w:themeColor="background1"/>
+      </w:rPr>
+      <w:tblPr/>
+      <w:tcPr>
+        <w:tcBorders>
+          <w:top w:val="single" w:sz="4" w:space="0" w:color="FFFFFF" w:themeColor="background1"/>
+          <w:left w:val="single" w:sz="4" w:space="0" w:color="FFFFFF" w:themeColor="background1"/>
+          <w:bottom w:val="single" w:sz="4" w:space="0" w:color="FFFFFF" w:themeColor="background1"/>
+          <w:insideV w:val="nil"/>
+        </w:tcBorders>
+        <w:shd w:val="clear" w:color="auto" w:fill="C0504D" w:themeFill="accent2"/>
+      </w:tcPr>
+    </w:tblStylePr>
+    <w:tblStylePr w:type="lastCol">
+      <w:rPr>
+        <w:b/>
+        <w:bCs/>
+        <w:color w:val="FFFFFF" w:themeColor="background1"/>
+      </w:rPr>
+      <w:tblPr/>
+      <w:tcPr>
+        <w:tcBorders>
+          <w:top w:val="single" w:sz="4" w:space="0" w:color="FFFFFF" w:themeColor="background1"/>
+          <w:bottom w:val="single" w:sz="4" w:space="0" w:color="FFFFFF" w:themeColor="background1"/>
+          <w:right w:val="single" w:sz="4" w:space="0" w:color="FFFFFF" w:themeColor="background1"/>
+          <w:insideV w:val="nil"/>
+        </w:tcBorders>
+        <w:shd w:val="clear" w:color="auto" w:fill="C0504D" w:themeFill="accent2"/>
+      </w:tcPr>
+    </w:tblStylePr>
+    <w:tblStylePr w:type="band1Vert">
+      <w:tblPr/>
+      <w:tcPr>
+        <w:shd w:val="clear" w:color="auto" w:fill="E5B8B7" w:themeFill="accent2" w:themeFillTint="66"/>
+      </w:tcPr>
+    </w:tblStylePr>
+    <w:tblStylePr w:type="band1Horz">
+      <w:tblPr/>
+      <w:tcPr>
+        <w:shd w:val="clear" w:color="auto" w:fill="E5B8B7" w:themeFill="accent2" w:themeFillTint="66"/>
+      </w:tcPr>
+    </w:tblStylePr>
+  </w:style>
+</w:styles>
+</file>
+
+<file path=word/stylesWithEffects.xml><?xml version="1.0" encoding="utf-8"?>
+<w:styles xmlns:wpc="http://schemas.microsoft.com/office/word/2010/wordprocessingCanvas" xmlns:mo="http://schemas.microsoft.com/office/mac/office/2008/main" xmlns:mc="http://schemas.openxmlformats.org/markup-compatibility/2006" xmlns:mv="urn:schemas-microsoft-com:mac:vml" xmlns:o="urn:schemas-microsoft-com:office:office" xmlns:r="http://schemas.openxmlformats.org/officeDocument/2006/relationships" xmlns:m="http://schemas.openxmlformats.org/officeDocument/2006/math" xmlns:v="urn:schemas-microsoft-com:vml" xmlns:wp14="http://schemas.microsoft.com/office/word/2010/wordprocessingDrawing" xmlns:wp="http://schemas.openxmlformats.org/drawingml/2006/wordprocessingDrawing" xmlns:w10="urn:schemas-microsoft-com:office:word" xmlns:w="http://schemas.openxmlformats.org/wordprocessingml/2006/main" xmlns:w14="http://schemas.microsoft.com/office/word/2010/wordml" xmlns:wpg="http://schemas.microsoft.com/office/word/2010/wordprocessingGroup" xmlns:wpi="http://schemas.microsoft.com/office/word/2010/wordprocessingInk" xmlns:wne="http://schemas.microsoft.com/office/word/2006/wordml" xmlns:wps="http://schemas.microsoft.com/office/word/2010/wordprocessingShape" mc:Ignorable="w14 wp14">
+  <w:docDefaults>
+    <w:rPrDefault>
+      <w:rPr>
+        <w:rFonts w:asciiTheme="minorHAnsi" w:eastAsiaTheme="minorEastAsia" w:hAnsiTheme="minorHAnsi" w:cstheme="minorBidi"/>
+        <w:sz w:val="24"/>
+        <w:szCs w:val="24"/>
+        <w:lang w:val="es-ES_tradnl" w:eastAsia="es-ES" w:bidi="ar-SA"/>
+      </w:rPr>
+    </w:rPrDefault>
+    <w:pPrDefault/>
+  </w:docDefaults>
+  <w:latentStyles w:defLockedState="0" w:defUIPriority="99" w:defSemiHidden="1" w:defUnhideWhenUsed="1" w:defQFormat="0" w:count="276">
+    <w:lsdException w:name="Normal" w:semiHidden="0" w:uiPriority="0" w:unhideWhenUsed="0" w:qFormat="1"/>
+    <w:lsdException w:name="heading 1" w:semiHidden="0" w:uiPriority="9" w:unhideWhenUsed="0" w:qFormat="1"/>
+    <w:lsdException w:name="heading 2" w:uiPriority="9" w:qFormat="1"/>
+    <w:lsdException w:name="heading 3" w:uiPriority="9" w:qFormat="1"/>
+    <w:lsdException w:name="heading 4" w:uiPriority="9" w:qFormat="1"/>
+    <w:lsdException w:name="heading 5" w:uiPriority="9" w:qFormat="1"/>
+    <w:lsdException w:name="heading 6" w:uiPriority="9" w:qFormat="1"/>
+    <w:lsdException w:name="heading 7" w:uiPriority="9" w:qFormat="1"/>
+    <w:lsdException w:name="heading 8" w:uiPriority="9" w:qFormat="1"/>
+    <w:lsdException w:name="heading 9" w:uiPriority="9" w:qFormat="1"/>
+    <w:lsdException w:name="toc 1" w:uiPriority="39"/>
+    <w:lsdException w:name="toc 2" w:uiPriority="39"/>
+    <w:lsdException w:name="toc 3" w:uiPriority="39"/>
+    <w:lsdException w:name="toc 4" w:uiPriority="39"/>
+    <w:lsdException w:name="toc 5" w:uiPriority="39"/>
+    <w:lsdException w:name="toc 6" w:uiPriority="39"/>
+    <w:lsdException w:name="toc 7" w:uiPriority="39"/>
+    <w:lsdException w:name="toc 8" w:uiPriority="39"/>
+    <w:lsdException w:name="toc 9" w:uiPriority="39"/>
+    <w:lsdException w:name="caption" w:uiPriority="35" w:qFormat="1"/>
+    <w:lsdException w:name="Title" w:semiHidden="0" w:uiPriority="10" w:unhideWhenUsed="0" w:qFormat="1"/>
+    <w:lsdException w:name="Default Paragraph Font" w:uiPriority="1"/>
+    <w:lsdException w:name="Subtitle" w:semiHidden="0" w:uiPriority="11" w:unhideWhenUsed="0" w:qFormat="1"/>
+    <w:lsdException w:name="Strong" w:semiHidden="0" w:uiPriority="22" w:unhideWhenUsed="0" w:qFormat="1"/>
+    <w:lsdException w:name="Emphasis" w:semiHidden="0" w:uiPriority="20" w:unhideWhenUsed="0" w:qFormat="1"/>
+    <w:lsdException w:name="Table Grid" w:semiHidden="0" w:uiPriority="59" w:unhideWhenUsed="0"/>
+    <w:lsdException w:name="Note Level 1" w:semiHidden="0" w:unhideWhenUsed="0"/>
+    <w:lsdException w:name="Note Level 2" w:semiHidden="0" w:unhideWhenUsed="0"/>
+    <w:lsdException w:name="Note Level 3" w:semiHidden="0" w:unhideWhenUsed="0"/>
+    <w:lsdException w:name="Note Level 4" w:semiHidden="0" w:unhideWhenUsed="0"/>
+    <w:lsdException w:name="Note Level 5" w:semiHidden="0" w:unhideWhenUsed="0"/>
+    <w:lsdException w:name="Note Level 6" w:semiHidden="0" w:unhideWhenUsed="0"/>
+    <w:lsdException w:name="Note Level 7" w:semiHidden="0" w:unhideWhenUsed="0"/>
+    <w:lsdException w:name="Note Level 8" w:semiHidden="0" w:unhideWhenUsed="0"/>
+    <w:lsdException w:name="Note Level 9" w:semiHidden="0" w:unhideWhenUsed="0"/>
+    <w:lsdException w:name="Placeholder Text" w:unhideWhenUsed="0"/>
+    <w:lsdException w:name="No Spacing" w:semiHidden="0" w:uiPriority="1" w:unhideWhenUsed="0" w:qFormat="1"/>
+    <w:lsdException w:name="Light Shading" w:semiHidden="0" w:uiPriority="60" w:unhideWhenUsed="0"/>
+    <w:lsdException w:name="Light List" w:semiHidden="0" w:uiPriority="61" w:unhideWhenUsed="0"/>
+    <w:lsdException w:name="Light Grid" w:semiHidden="0" w:uiPriority="62" w:unhideWhenUsed="0"/>
+    <w:lsdException w:name="Medium Shading 1" w:semiHidden="0" w:uiPriority="63" w:unhideWhenUsed="0"/>
+    <w:lsdException w:name="Medium Shading 2" w:semiHidden="0" w:uiPriority="64" w:unhideWhenUsed="0"/>
+    <w:lsdException w:name="Medium List 1" w:semiHidden="0" w:uiPriority="65" w:unhideWhenUsed="0"/>
+    <w:lsdException w:name="Medium List 2" w:semiHidden="0" w:uiPriority="66" w:unhideWhenUsed="0"/>
+    <w:lsdException w:name="Medium Grid 1" w:semiHidden="0" w:uiPriority="67" w:unhideWhenUsed="0"/>
+    <w:lsdException w:name="Medium Grid 2" w:semiHidden="0" w:uiPriority="68" w:unhideWhenUsed="0"/>
+    <w:lsdException w:name="Medium Grid 3" w:semiHidden="0" w:uiPriority="69" w:unhideWhenUsed="0"/>
+    <w:lsdException w:name="Dark List" w:semiHidden="0" w:uiPriority="70" w:unhideWhenUsed="0"/>
+    <w:lsdException w:name="Colorful Shading" w:semiHidden="0" w:uiPriority="71" w:unhideWhenUsed="0"/>
+    <w:lsdException w:name="Colorful List" w:semiHidden="0" w:uiPriority="72" w:unhideWhenUsed="0"/>
+    <w:lsdException w:name="Colorful Grid" w:semiHidden="0" w:uiPriority="73" w:unhideWhenUsed="0"/>
+    <w:lsdException w:name="Light Shading Accent 1" w:semiHidden="0" w:uiPriority="60" w:unhideWhenUsed="0"/>
+    <w:lsdException w:name="Light List Accent 1" w:semiHidden="0" w:uiPriority="61" w:unhideWhenUsed="0"/>
+    <w:lsdException w:name="Light Grid Accent 1" w:semiHidden="0" w:uiPriority="62" w:unhideWhenUsed="0"/>
+    <w:lsdException w:name="Medium Shading 1 Accent 1" w:semiHidden="0" w:uiPriority="63" w:unhideWhenUsed="0"/>
+    <w:lsdException w:name="Medium Shading 2 Accent 1" w:semiHidden="0" w:uiPriority="64" w:unhideWhenUsed="0"/>
+    <w:lsdException w:name="Medium List 1 Accent 1" w:semiHidden="0" w:uiPriority="65" w:unhideWhenUsed="0"/>
+    <w:lsdException w:name="Revision" w:unhideWhenUsed="0"/>
+    <w:lsdException w:name="List Paragraph" w:semiHidden="0" w:uiPriority="34" w:unhideWhenUsed="0" w:qFormat="1"/>
+    <w:lsdException w:name="Quote" w:semiHidden="0" w:uiPriority="29" w:unhideWhenUsed="0" w:qFormat="1"/>
+    <w:lsdException w:name="Intense Quote" w:semiHidden="0" w:uiPriority="30" w:unhideWhenUsed="0" w:qFormat="1"/>
+    <w:lsdException w:name="Medium List 2 Accent 1" w:semiHidden="0" w:uiPriority="66" w:unhideWhenUsed="0"/>
+    <w:lsdException w:name="Medium Grid 1 Accent 1" w:semiHidden="0" w:uiPriority="67" w:unhideWhenUsed="0"/>
+    <w:lsdException w:name="Medium Grid 2 Accent 1" w:semiHidden="0" w:uiPriority="68" w:unhideWhenUsed="0"/>
+    <w:lsdException w:name="Medium Grid 3 Accent 1" w:semiHidden="0" w:uiPriority="69" w:unhideWhenUsed="0"/>
+    <w:lsdException w:name="Dark List Accent 1" w:semiHidden="0" w:uiPriority="70" w:unhideWhenUsed="0"/>
+    <w:lsdException w:name="Colorful Shading Accent 1" w:semiHidden="0" w:uiPriority="71" w:unhideWhenUsed="0"/>
+    <w:lsdException w:name="Colorful List Accent 1" w:semiHidden="0" w:uiPriority="72" w:unhideWhenUsed="0"/>
+    <w:lsdException w:name="Colorful Grid Accent 1" w:semiHidden="0" w:uiPriority="73" w:unhideWhenUsed="0"/>
+    <w:lsdException w:name="Light Shading Accent 2" w:semiHidden="0" w:uiPriority="60" w:unhideWhenUsed="0"/>
+    <w:lsdException w:name="Light List Accent 2" w:semiHidden="0" w:uiPriority="61" w:unhideWhenUsed="0"/>
+    <w:lsdException w:name="Light Grid Accent 2" w:semiHidden="0" w:uiPriority="62" w:unhideWhenUsed="0"/>
+    <w:lsdException w:name="Medium Shading 1 Accent 2" w:semiHidden="0" w:uiPriority="63" w:unhideWhenUsed="0"/>
+    <w:lsdException w:name="Medium Shading 2 Accent 2" w:semiHidden="0" w:uiPriority="64" w:unhideWhenUsed="0"/>
+    <w:lsdException w:name="Medium List 1 Accent 2" w:semiHidden="0" w:uiPriority="65" w:unhideWhenUsed="0"/>
+    <w:lsdException w:name="Medium List 2 Accent 2" w:semiHidden="0" w:uiPriority="66" w:unhideWhenUsed="0"/>
+    <w:lsdException w:name="Medium Grid 1 Accent 2" w:semiHidden="0" w:uiPriority="67" w:unhideWhenUsed="0"/>
+    <w:lsdException w:name="Medium Grid 2 Accent 2" w:semiHidden="0" w:uiPriority="68" w:unhideWhenUsed="0"/>
+    <w:lsdException w:name="Medium Grid 3 Accent 2" w:semiHidden="0" w:uiPriority="69" w:unhideWhenUsed="0"/>
+    <w:lsdException w:name="Dark List Accent 2" w:semiHidden="0" w:uiPriority="70" w:unhideWhenUsed="0"/>
+    <w:lsdException w:name="Colorful Shading Accent 2" w:semiHidden="0" w:uiPriority="71" w:unhideWhenUsed="0"/>
+    <w:lsdException w:name="Colorful List Accent 2" w:semiHidden="0" w:uiPriority="72" w:unhideWhenUsed="0"/>
+    <w:lsdException w:name="Colorful Grid Accent 2" w:semiHidden="0" w:uiPriority="73" w:unhideWhenUsed="0"/>
+    <w:lsdException w:name="Light Shading Accent 3" w:semiHidden="0" w:uiPriority="60" w:unhideWhenUsed="0"/>
+    <w:lsdException w:name="Light List Accent 3" w:semiHidden="0" w:uiPriority="61" w:unhideWhenUsed="0"/>
+    <w:lsdException w:name="Light Grid Accent 3" w:semiHidden="0" w:uiPriority="62" w:unhideWhenUsed="0"/>
+    <w:lsdException w:name="Medium Shading 1 Accent 3" w:semiHidden="0" w:uiPriority="63" w:unhideWhenUsed="0"/>
+    <w:lsdException w:name="Medium Shading 2 Accent 3" w:semiHidden="0" w:uiPriority="64" w:unhideWhenUsed="0"/>
+    <w:lsdException w:name="Medium List 1 Accent 3" w:semiHidden="0" w:uiPriority="65" w:unhideWhenUsed="0"/>
+    <w:lsdException w:name="Medium List 2 Accent 3" w:semiHidden="0" w:uiPriority="66" w:unhideWhenUsed="0"/>
+    <w:lsdException w:name="Medium Grid 1 Accent 3" w:semiHidden="0" w:uiPriority="67" w:unhideWhenUsed="0"/>
+    <w:lsdException w:name="Medium Grid 2 Accent 3" w:semiHidden="0" w:uiPriority="68" w:unhideWhenUsed="0"/>
+    <w:lsdException w:name="Medium Grid 3 Accent 3" w:semiHidden="0" w:uiPriority="69" w:unhideWhenUsed="0"/>
+    <w:lsdException w:name="Dark List Accent 3" w:semiHidden="0" w:uiPriority="70" w:unhideWhenUsed="0"/>
+    <w:lsdException w:name="Colorful Shading Accent 3" w:semiHidden="0" w:uiPriority="71" w:unhideWhenUsed="0"/>
+    <w:lsdException w:name="Colorful List Accent 3" w:semiHidden="0" w:uiPriority="72" w:unhideWhenUsed="0"/>
+    <w:lsdException w:name="Colorful Grid Accent 3" w:semiHidden="0" w:uiPriority="73" w:unhideWhenUsed="0"/>
+    <w:lsdException w:name="Light Shading Accent 4" w:semiHidden="0" w:uiPriority="60" w:unhideWhenUsed="0"/>
+    <w:lsdException w:name="Light List Accent 4" w:semiHidden="0" w:uiPriority="61" w:unhideWhenUsed="0"/>
+    <w:lsdException w:name="Light Grid Accent 4" w:semiHidden="0" w:uiPriority="62" w:unhideWhenUsed="0"/>
+    <w:lsdException w:name="Medium Shading 1 Accent 4" w:semiHidden="0" w:uiPriority="63" w:unhideWhenUsed="0"/>
+    <w:lsdException w:name="Medium Shading 2 Accent 4" w:semiHidden="0" w:uiPriority="64" w:unhideWhenUsed="0"/>
+    <w:lsdException w:name="Medium List 1 Accent 4" w:semiHidden="0" w:uiPriority="65" w:unhideWhenUsed="0"/>
+    <w:lsdException w:name="Medium List 2 Accent 4" w:semiHidden="0" w:uiPriority="66" w:unhideWhenUsed="0"/>
+    <w:lsdException w:name="Medium Grid 1 Accent 4" w:semiHidden="0" w:uiPriority="67" w:unhideWhenUsed="0"/>
+    <w:lsdException w:name="Medium Grid 2 Accent 4" w:semiHidden="0" w:uiPriority="68" w:unhideWhenUsed="0"/>
+    <w:lsdException w:name="Medium Grid 3 Accent 4" w:semiHidden="0" w:uiPriority="69" w:unhideWhenUsed="0"/>
+    <w:lsdException w:name="Dark List Accent 4" w:semiHidden="0" w:uiPriority="70" w:unhideWhenUsed="0"/>
+    <w:lsdException w:name="Colorful Shading Accent 4" w:semiHidden="0" w:uiPriority="71" w:unhideWhenUsed="0"/>
+    <w:lsdException w:name="Colorful List Accent 4" w:semiHidden="0" w:uiPriority="72" w:unhideWhenUsed="0"/>
+    <w:lsdException w:name="Colorful Grid Accent 4" w:semiHidden="0" w:uiPriority="73" w:unhideWhenUsed="0"/>
+    <w:lsdException w:name="Light Shading Accent 5" w:semiHidden="0" w:uiPriority="60" w:unhideWhenUsed="0"/>
+    <w:lsdException w:name="Light List Accent 5" w:semiHidden="0" w:uiPriority="61" w:unhideWhenUsed="0"/>
+    <w:lsdException w:name="Light Grid Accent 5" w:semiHidden="0" w:uiPriority="62" w:unhideWhenUsed="0"/>
+    <w:lsdException w:name="Medium Shading 1 Accent 5" w:semiHidden="0" w:uiPriority="63" w:unhideWhenUsed="0"/>
+    <w:lsdException w:name="Medium Shading 2 Accent 5" w:semiHidden="0" w:uiPriority="64" w:unhideWhenUsed="0"/>
+    <w:lsdException w:name="Medium List 1 Accent 5" w:semiHidden="0" w:uiPriority="65" w:unhideWhenUsed="0"/>
+    <w:lsdException w:name="Medium List 2 Accent 5" w:semiHidden="0" w:uiPriority="66" w:unhideWhenUsed="0"/>
+    <w:lsdException w:name="Medium Grid 1 Accent 5" w:semiHidden="0" w:uiPriority="67" w:unhideWhenUsed="0"/>
+    <w:lsdException w:name="Medium Grid 2 Accent 5" w:semiHidden="0" w:uiPriority="68" w:unhideWhenUsed="0"/>
+    <w:lsdException w:name="Medium Grid 3 Accent 5" w:semiHidden="0" w:uiPriority="69" w:unhideWhenUsed="0"/>
+    <w:lsdException w:name="Dark List Accent 5" w:semiHidden="0" w:uiPriority="70" w:unhideWhenUsed="0"/>
+    <w:lsdException w:name="Colorful Shading Accent 5" w:semiHidden="0" w:uiPriority="71" w:unhideWhenUsed="0"/>
+    <w:lsdException w:name="Colorful List Accent 5" w:semiHidden="0" w:uiPriority="72" w:unhideWhenUsed="0"/>
+    <w:lsdException w:name="Colorful Grid Accent 5" w:semiHidden="0" w:uiPriority="73" w:unhideWhenUsed="0"/>
+    <w:lsdException w:name="Light Shading Accent 6" w:semiHidden="0" w:uiPriority="60" w:unhideWhenUsed="0"/>
+    <w:lsdException w:name="Light List Accent 6" w:semiHidden="0" w:uiPriority="61" w:unhideWhenUsed="0"/>
+    <w:lsdException w:name="Light Grid Accent 6" w:semiHidden="0" w:uiPriority="62" w:unhideWhenUsed="0"/>
+    <w:lsdException w:name="Medium Shading 1 Accent 6" w:semiHidden="0" w:uiPriority="63" w:unhideWhenUsed="0"/>
+    <w:lsdException w:name="Medium Shading 2 Accent 6" w:semiHidden="0" w:uiPriority="64" w:unhideWhenUsed="0"/>
+    <w:lsdException w:name="Medium List 1 Accent 6" w:semiHidden="0" w:uiPriority="65" w:unhideWhenUsed="0"/>
+    <w:lsdException w:name="Medium List 2 Accent 6" w:semiHidden="0" w:uiPriority="66" w:unhideWhenUsed="0"/>
+    <w:lsdException w:name="Medium Grid 1 Accent 6" w:semiHidden="0" w:uiPriority="67" w:unhideWhenUsed="0"/>
+    <w:lsdException w:name="Medium Grid 2 Accent 6" w:semiHidden="0" w:uiPriority="68" w:unhideWhenUsed="0"/>
+    <w:lsdException w:name="Medium Grid 3 Accent 6" w:semiHidden="0" w:uiPriority="69" w:unhideWhenUsed="0"/>
+    <w:lsdException w:name="Dark List Accent 6" w:semiHidden="0" w:uiPriority="70" w:unhideWhenUsed="0"/>
+    <w:lsdException w:name="Colorful Shading Accent 6" w:semiHidden="0" w:uiPriority="71" w:unhideWhenUsed="0"/>
+    <w:lsdException w:name="Colorful List Accent 6" w:semiHidden="0" w:uiPriority="72" w:unhideWhenUsed="0"/>
+    <w:lsdException w:name="Colorful Grid Accent 6" w:semiHidden="0" w:uiPriority="73" w:unhideWhenUsed="0"/>
+    <w:lsdException w:name="Subtle Emphasis" w:semiHidden="0" w:uiPriority="19" w:unhideWhenUsed="0" w:qFormat="1"/>
+    <w:lsdException w:name="Intense Emphasis" w:semiHidden="0" w:uiPriority="21" w:unhideWhenUsed="0" w:qFormat="1"/>
+    <w:lsdException w:name="Subtle Reference" w:semiHidden="0" w:uiPriority="31" w:unhideWhenUsed="0" w:qFormat="1"/>
+    <w:lsdException w:name="Intense Reference" w:semiHidden="0" w:uiPriority="32" w:unhideWhenUsed="0" w:qFormat="1"/>
+    <w:lsdException w:name="Book Title" w:semiHidden="0" w:uiPriority="33" w:unhideWhenUsed="0" w:qFormat="1"/>
+    <w:lsdException w:name="Bibliography" w:uiPriority="37"/>
+    <w:lsdException w:name="TOC Heading" w:uiPriority="39" w:qFormat="1"/>
+  </w:latentStyles>
+  <w:style w:type="paragraph" w:default="1" w:styleId="Normal">
+    <w:name w:val="Normal"/>
+    <w:qFormat/>
+  </w:style>
+  <w:style w:type="paragraph" w:styleId="Ttulo5">
+    <w:name w:val="heading 5"/>
+    <w:basedOn w:val="Normal"/>
+    <w:link w:val="Ttulo5Car"/>
+    <w:uiPriority w:val="9"/>
+    <w:qFormat/>
+    <w:rsid w:val="0082539F"/>
+    <w:pPr>
+      <w:spacing w:before="100" w:beforeAutospacing="1" w:after="100" w:afterAutospacing="1"/>
+      <w:outlineLvl w:val="4"/>
+    </w:pPr>
+    <w:rPr>
+      <w:rFonts w:ascii="Times" w:hAnsi="Times"/>
+      <w:b/>
+      <w:bCs/>
+      <w:sz w:val="20"/>
+      <w:szCs w:val="20"/>
+      <w:lang w:val="es-MX"/>
+    </w:rPr>
+  </w:style>
+  <w:style w:type="character" w:default="1" w:styleId="Fuentedeprrafopredeter">
+    <w:name w:val="Default Paragraph Font"/>
+    <w:uiPriority w:val="1"/>
+    <w:semiHidden/>
+    <w:unhideWhenUsed/>
+  </w:style>
+  <w:style w:type="table" w:default="1" w:styleId="Tablanormal">
+    <w:name w:val="Normal Table"/>
+    <w:uiPriority w:val="99"/>
+    <w:semiHidden/>
+    <w:unhideWhenUsed/>
+    <w:tblPr>
+      <w:tblInd w:w="0" w:type="dxa"/>
+      <w:tblCellMar>
+        <w:top w:w="0" w:type="dxa"/>
+        <w:left w:w="108" w:type="dxa"/>
+        <w:bottom w:w="0" w:type="dxa"/>
+        <w:right w:w="108" w:type="dxa"/>
+      </w:tblCellMar>
+    </w:tblPr>
+  </w:style>
+  <w:style w:type="numbering" w:default="1" w:styleId="Sinlista">
+    <w:name w:val="No List"/>
+    <w:uiPriority w:val="99"/>
+    <w:semiHidden/>
+    <w:unhideWhenUsed/>
+  </w:style>
+  <w:style w:type="character" w:customStyle="1" w:styleId="Ttulo5Car">
+    <w:name w:val="Título 5 Car"/>
+    <w:basedOn w:val="Fuentedeprrafopredeter"/>
+    <w:link w:val="Ttulo5"/>
+    <w:uiPriority w:val="9"/>
+    <w:rsid w:val="0082539F"/>
+    <w:rPr>
+      <w:rFonts w:ascii="Times" w:hAnsi="Times"/>
+      <w:b/>
+      <w:bCs/>
+      <w:sz w:val="20"/>
+      <w:szCs w:val="20"/>
+      <w:lang w:val="es-MX"/>
+    </w:rPr>
+  </w:style>
+  <w:style w:type="table" w:styleId="Tablaconcuadrcula">
+    <w:name w:val="Table Grid"/>
+    <w:basedOn w:val="Tablanormal"/>
+    <w:uiPriority w:val="59"/>
+    <w:rsid w:val="00AA3549"/>
+    <w:tblPr>
+      <w:tblInd w:w="0" w:type="dxa"/>
+      <w:tblBorders>
+        <w:top w:val="single" w:sz="4" w:space="0" w:color="auto"/>
+        <w:left w:val="single" w:sz="4" w:space="0" w:color="auto"/>
+        <w:bottom w:val="single" w:sz="4" w:space="0" w:color="auto"/>
+        <w:right w:val="single" w:sz="4" w:space="0" w:color="auto"/>
+        <w:insideH w:val="single" w:sz="4" w:space="0" w:color="auto"/>
+        <w:insideV w:val="single" w:sz="4" w:space="0" w:color="auto"/>
+      </w:tblBorders>
+      <w:tblCellMar>
+        <w:top w:w="0" w:type="dxa"/>
+        <w:left w:w="108" w:type="dxa"/>
+        <w:bottom w:w="0" w:type="dxa"/>
+        <w:right w:w="108" w:type="dxa"/>
+      </w:tblCellMar>
+    </w:tblPr>
+  </w:style>
+  <w:style w:type="paragraph" w:styleId="Sinespaciado">
+    <w:name w:val="No Spacing"/>
+    <w:uiPriority w:val="1"/>
+    <w:qFormat/>
+    <w:rsid w:val="00DD51BB"/>
+  </w:style>
+  <w:style w:type="paragraph" w:styleId="Textodeglobo">
+    <w:name w:val="Balloon Text"/>
+    <w:basedOn w:val="Normal"/>
+    <w:link w:val="TextodegloboCar"/>
+    <w:uiPriority w:val="99"/>
+    <w:semiHidden/>
+    <w:unhideWhenUsed/>
+    <w:rsid w:val="008E792B"/>
+    <w:rPr>
+      <w:rFonts w:ascii="Lucida Grande" w:hAnsi="Lucida Grande" w:cs="Lucida Grande"/>
+      <w:sz w:val="18"/>
+      <w:szCs w:val="18"/>
+    </w:rPr>
+  </w:style>
+  <w:style w:type="character" w:customStyle="1" w:styleId="TextodegloboCar">
+    <w:name w:val="Texto de globo Car"/>
+    <w:basedOn w:val="Fuentedeprrafopredeter"/>
+    <w:link w:val="Textodeglobo"/>
+    <w:uiPriority w:val="99"/>
+    <w:semiHidden/>
+    <w:rsid w:val="008E792B"/>
+    <w:rPr>
+      <w:rFonts w:ascii="Lucida Grande" w:hAnsi="Lucida Grande" w:cs="Lucida Grande"/>
+      <w:sz w:val="18"/>
+      <w:szCs w:val="18"/>
+    </w:rPr>
+  </w:style>
+  <w:style w:type="character" w:styleId="Hipervnculo">
+    <w:name w:val="Hyperlink"/>
+    <w:basedOn w:val="Fuentedeprrafopredeter"/>
+    <w:uiPriority w:val="99"/>
+    <w:unhideWhenUsed/>
+    <w:rsid w:val="00124466"/>
+    <w:rPr>
+      <w:color w:val="0000FF" w:themeColor="hyperlink"/>
+      <w:u w:val="single"/>
+    </w:rPr>
+  </w:style>
+  <w:style w:type="character" w:styleId="Hipervnculovisitado">
+    <w:name w:val="FollowedHyperlink"/>
+    <w:basedOn w:val="Fuentedeprrafopredeter"/>
+    <w:uiPriority w:val="99"/>
+    <w:semiHidden/>
+    <w:unhideWhenUsed/>
+    <w:rsid w:val="00EB0478"/>
+    <w:rPr>
+      <w:color w:val="800080" w:themeColor="followedHyperlink"/>
+      <w:u w:val="single"/>
+    </w:rPr>
+  </w:style>
+  <w:style w:type="table" w:customStyle="1" w:styleId="GridTable1LightAccent1">
+    <w:name w:val="Grid Table 1 Light Accent 1"/>
+    <w:basedOn w:val="Tablanormal"/>
+    <w:uiPriority w:val="46"/>
+    <w:rsid w:val="00965389"/>
+    <w:tblPr>
+      <w:tblStyleRowBandSize w:val="1"/>
+      <w:tblStyleColBandSize w:val="1"/>
+      <w:tblInd w:w="0" w:type="dxa"/>
+      <w:tblBorders>
+        <w:top w:val="single" w:sz="4" w:space="0" w:color="B8CCE4" w:themeColor="accent1" w:themeTint="66"/>
+        <w:left w:val="single" w:sz="4" w:space="0" w:color="B8CCE4" w:themeColor="accent1" w:themeTint="66"/>
+        <w:bottom w:val="single" w:sz="4" w:space="0" w:color="B8CCE4" w:themeColor="accent1" w:themeTint="66"/>
+        <w:right w:val="single" w:sz="4" w:space="0" w:color="B8CCE4" w:themeColor="accent1" w:themeTint="66"/>
+        <w:insideH w:val="single" w:sz="4" w:space="0" w:color="B8CCE4" w:themeColor="accent1" w:themeTint="66"/>
+        <w:insideV w:val="single" w:sz="4" w:space="0" w:color="B8CCE4" w:themeColor="accent1" w:themeTint="66"/>
+      </w:tblBorders>
+      <w:tblCellMar>
+        <w:top w:w="0" w:type="dxa"/>
+        <w:left w:w="108" w:type="dxa"/>
+        <w:bottom w:w="0" w:type="dxa"/>
+        <w:right w:w="108" w:type="dxa"/>
+      </w:tblCellMar>
+    </w:tblPr>
+    <w:tblStylePr w:type="firstRow">
+      <w:rPr>
+        <w:b/>
+        <w:bCs/>
+      </w:rPr>
+      <w:tblPr/>
+      <w:tcPr>
+        <w:tcBorders>
+          <w:bottom w:val="single" w:sz="12" w:space="0" w:color="95B3D7" w:themeColor="accent1" w:themeTint="99"/>
+        </w:tcBorders>
+      </w:tcPr>
+    </w:tblStylePr>
+    <w:tblStylePr w:type="lastRow">
+      <w:rPr>
+        <w:b/>
+        <w:bCs/>
+      </w:rPr>
+      <w:tblPr/>
+      <w:tcPr>
+        <w:tcBorders>
+          <w:top w:val="double" w:sz="2" w:space="0" w:color="95B3D7" w:themeColor="accent1" w:themeTint="99"/>
+        </w:tcBorders>
+      </w:tcPr>
+    </w:tblStylePr>
+    <w:tblStylePr w:type="firstCol">
+      <w:rPr>
+        <w:b/>
+        <w:bCs/>
+      </w:rPr>
+    </w:tblStylePr>
+    <w:tblStylePr w:type="lastCol">
+      <w:rPr>
+        <w:b/>
+        <w:bCs/>
+      </w:rPr>
+    </w:tblStylePr>
+  </w:style>
+  <w:style w:type="table" w:customStyle="1" w:styleId="GridTable1LightAccent2">
+    <w:name w:val="Grid Table 1 Light Accent 2"/>
+    <w:basedOn w:val="Tablanormal"/>
+    <w:uiPriority w:val="46"/>
+    <w:rsid w:val="0016547C"/>
+    <w:tblPr>
+      <w:tblStyleRowBandSize w:val="1"/>
+      <w:tblStyleColBandSize w:val="1"/>
+      <w:tblInd w:w="0" w:type="dxa"/>
+      <w:tblBorders>
+        <w:top w:val="single" w:sz="4" w:space="0" w:color="E5B8B7" w:themeColor="accent2" w:themeTint="66"/>
+        <w:left w:val="single" w:sz="4" w:space="0" w:color="E5B8B7" w:themeColor="accent2" w:themeTint="66"/>
+        <w:bottom w:val="single" w:sz="4" w:space="0" w:color="E5B8B7" w:themeColor="accent2" w:themeTint="66"/>
+        <w:right w:val="single" w:sz="4" w:space="0" w:color="E5B8B7" w:themeColor="accent2" w:themeTint="66"/>
+        <w:insideH w:val="single" w:sz="4" w:space="0" w:color="E5B8B7" w:themeColor="accent2" w:themeTint="66"/>
+        <w:insideV w:val="single" w:sz="4" w:space="0" w:color="E5B8B7" w:themeColor="accent2" w:themeTint="66"/>
+      </w:tblBorders>
+      <w:tblCellMar>
+        <w:top w:w="0" w:type="dxa"/>
+        <w:left w:w="108" w:type="dxa"/>
+        <w:bottom w:w="0" w:type="dxa"/>
+        <w:right w:w="108" w:type="dxa"/>
+      </w:tblCellMar>
+    </w:tblPr>
+    <w:tblStylePr w:type="firstRow">
+      <w:rPr>
+        <w:b/>
+        <w:bCs/>
+      </w:rPr>
+      <w:tblPr/>
+      <w:tcPr>
+        <w:tcBorders>
+          <w:bottom w:val="single" w:sz="12" w:space="0" w:color="D99594" w:themeColor="accent2" w:themeTint="99"/>
+        </w:tcBorders>
+      </w:tcPr>
+    </w:tblStylePr>
+    <w:tblStylePr w:type="lastRow">
+      <w:rPr>
+        <w:b/>
+        <w:bCs/>
+      </w:rPr>
+      <w:tblPr/>
+      <w:tcPr>
+        <w:tcBorders>
+          <w:top w:val="double" w:sz="2" w:space="0" w:color="D99594" w:themeColor="accent2" w:themeTint="99"/>
+        </w:tcBorders>
+      </w:tcPr>
+    </w:tblStylePr>
+    <w:tblStylePr w:type="firstCol">
+      <w:rPr>
+        <w:b/>
+        <w:bCs/>
+      </w:rPr>
+    </w:tblStylePr>
+    <w:tblStylePr w:type="lastCol">
+      <w:rPr>
+        <w:b/>
+        <w:bCs/>
+      </w:rPr>
+    </w:tblStylePr>
+  </w:style>
+  <w:style w:type="table" w:customStyle="1" w:styleId="GridTable1LightAccent3">
+    <w:name w:val="Grid Table 1 Light Accent 3"/>
+    <w:basedOn w:val="Tablanormal"/>
+    <w:uiPriority w:val="46"/>
+    <w:rsid w:val="0016547C"/>
+    <w:tblPr>
+      <w:tblStyleRowBandSize w:val="1"/>
+      <w:tblStyleColBandSize w:val="1"/>
+      <w:tblInd w:w="0" w:type="dxa"/>
+      <w:tblBorders>
+        <w:top w:val="single" w:sz="4" w:space="0" w:color="D6E3BC" w:themeColor="accent3" w:themeTint="66"/>
+        <w:left w:val="single" w:sz="4" w:space="0" w:color="D6E3BC" w:themeColor="accent3" w:themeTint="66"/>
+        <w:bottom w:val="single" w:sz="4" w:space="0" w:color="D6E3BC" w:themeColor="accent3" w:themeTint="66"/>
+        <w:right w:val="single" w:sz="4" w:space="0" w:color="D6E3BC" w:themeColor="accent3" w:themeTint="66"/>
+        <w:insideH w:val="single" w:sz="4" w:space="0" w:color="D6E3BC" w:themeColor="accent3" w:themeTint="66"/>
+        <w:insideV w:val="single" w:sz="4" w:space="0" w:color="D6E3BC" w:themeColor="accent3" w:themeTint="66"/>
+      </w:tblBorders>
+      <w:tblCellMar>
+        <w:top w:w="0" w:type="dxa"/>
+        <w:left w:w="108" w:type="dxa"/>
+        <w:bottom w:w="0" w:type="dxa"/>
+        <w:right w:w="108" w:type="dxa"/>
+      </w:tblCellMar>
+    </w:tblPr>
+    <w:tblStylePr w:type="firstRow">
+      <w:rPr>
+        <w:b/>
+        <w:bCs/>
+      </w:rPr>
+      <w:tblPr/>
+      <w:tcPr>
+        <w:tcBorders>
+          <w:bottom w:val="single" w:sz="12" w:space="0" w:color="C2D69B" w:themeColor="accent3" w:themeTint="99"/>
+        </w:tcBorders>
+      </w:tcPr>
+    </w:tblStylePr>
+    <w:tblStylePr w:type="lastRow">
+      <w:rPr>
+        <w:b/>
+        <w:bCs/>
+      </w:rPr>
+      <w:tblPr/>
+      <w:tcPr>
+        <w:tcBorders>
+          <w:top w:val="double" w:sz="2" w:space="0" w:color="C2D69B" w:themeColor="accent3" w:themeTint="99"/>
+        </w:tcBorders>
+      </w:tcPr>
+    </w:tblStylePr>
+    <w:tblStylePr w:type="firstCol">
+      <w:rPr>
+        <w:b/>
+        <w:bCs/>
+      </w:rPr>
+    </w:tblStylePr>
+    <w:tblStylePr w:type="lastCol">
+      <w:rPr>
+        <w:b/>
+        <w:bCs/>
+      </w:rPr>
+    </w:tblStylePr>
+  </w:style>
+  <w:style w:type="table" w:customStyle="1" w:styleId="GridTable1LightAccent4">
+    <w:name w:val="Grid Table 1 Light Accent 4"/>
+    <w:basedOn w:val="Tablanormal"/>
+    <w:uiPriority w:val="46"/>
+    <w:rsid w:val="0016547C"/>
+    <w:tblPr>
+      <w:tblStyleRowBandSize w:val="1"/>
+      <w:tblStyleColBandSize w:val="1"/>
+      <w:tblInd w:w="0" w:type="dxa"/>
+      <w:tblBorders>
+        <w:top w:val="single" w:sz="4" w:space="0" w:color="CCC0D9" w:themeColor="accent4" w:themeTint="66"/>
+        <w:left w:val="single" w:sz="4" w:space="0" w:color="CCC0D9" w:themeColor="accent4" w:themeTint="66"/>
+        <w:bottom w:val="single" w:sz="4" w:space="0" w:color="CCC0D9" w:themeColor="accent4" w:themeTint="66"/>
+        <w:right w:val="single" w:sz="4" w:space="0" w:color="CCC0D9" w:themeColor="accent4" w:themeTint="66"/>
+        <w:insideH w:val="single" w:sz="4" w:space="0" w:color="CCC0D9" w:themeColor="accent4" w:themeTint="66"/>
+        <w:insideV w:val="single" w:sz="4" w:space="0" w:color="CCC0D9" w:themeColor="accent4" w:themeTint="66"/>
+      </w:tblBorders>
+      <w:tblCellMar>
+        <w:top w:w="0" w:type="dxa"/>
+        <w:left w:w="108" w:type="dxa"/>
+        <w:bottom w:w="0" w:type="dxa"/>
+        <w:right w:w="108" w:type="dxa"/>
+      </w:tblCellMar>
+    </w:tblPr>
+    <w:tblStylePr w:type="firstRow">
+      <w:rPr>
+        <w:b/>
+        <w:bCs/>
+      </w:rPr>
+      <w:tblPr/>
+      <w:tcPr>
+        <w:tcBorders>
+          <w:bottom w:val="single" w:sz="12" w:space="0" w:color="B2A1C7" w:themeColor="accent4" w:themeTint="99"/>
+        </w:tcBorders>
+      </w:tcPr>
+    </w:tblStylePr>
+    <w:tblStylePr w:type="lastRow">
+      <w:rPr>
+        <w:b/>
+        <w:bCs/>
+      </w:rPr>
+      <w:tblPr/>
+      <w:tcPr>
+        <w:tcBorders>
+          <w:top w:val="double" w:sz="2" w:space="0" w:color="B2A1C7" w:themeColor="accent4" w:themeTint="99"/>
+        </w:tcBorders>
+      </w:tcPr>
+    </w:tblStylePr>
+    <w:tblStylePr w:type="firstCol">
+      <w:rPr>
+        <w:b/>
+        <w:bCs/>
+      </w:rPr>
+    </w:tblStylePr>
+    <w:tblStylePr w:type="lastCol">
+      <w:rPr>
+        <w:b/>
+        <w:bCs/>
+      </w:rPr>
+    </w:tblStylePr>
+  </w:style>
+  <w:style w:type="table" w:customStyle="1" w:styleId="GridTable3Accent2">
+    <w:name w:val="Grid Table 3 Accent 2"/>
+    <w:basedOn w:val="Tablanormal"/>
+    <w:uiPriority w:val="48"/>
+    <w:rsid w:val="0016547C"/>
+    <w:tblPr>
+      <w:tblStyleRowBandSize w:val="1"/>
+      <w:tblStyleColBandSize w:val="1"/>
+      <w:tblInd w:w="0" w:type="dxa"/>
+      <w:tblBorders>
+        <w:top w:val="single" w:sz="4" w:space="0" w:color="D99594" w:themeColor="accent2" w:themeTint="99"/>
+        <w:left w:val="single" w:sz="4" w:space="0" w:color="D99594" w:themeColor="accent2" w:themeTint="99"/>
+        <w:bottom w:val="single" w:sz="4" w:space="0" w:color="D99594" w:themeColor="accent2" w:themeTint="99"/>
+        <w:right w:val="single" w:sz="4" w:space="0" w:color="D99594" w:themeColor="accent2" w:themeTint="99"/>
+        <w:insideH w:val="single" w:sz="4" w:space="0" w:color="D99594" w:themeColor="accent2" w:themeTint="99"/>
+        <w:insideV w:val="single" w:sz="4" w:space="0" w:color="D99594" w:themeColor="accent2" w:themeTint="99"/>
+      </w:tblBorders>
+      <w:tblCellMar>
+        <w:top w:w="0" w:type="dxa"/>
+        <w:left w:w="108" w:type="dxa"/>
+        <w:bottom w:w="0" w:type="dxa"/>
+        <w:right w:w="108" w:type="dxa"/>
+      </w:tblCellMar>
+    </w:tblPr>
+    <w:tblStylePr w:type="firstRow">
+      <w:rPr>
+        <w:b/>
+        <w:bCs/>
+      </w:rPr>
+      <w:tblPr/>
+      <w:tcPr>
+        <w:tcBorders>
+          <w:top w:val="nil"/>
+          <w:left w:val="nil"/>
+          <w:right w:val="nil"/>
+          <w:insideH w:val="nil"/>
+          <w:insideV w:val="nil"/>
+        </w:tcBorders>
+        <w:shd w:val="clear" w:color="auto" w:fill="FFFFFF" w:themeFill="background1"/>
+      </w:tcPr>
+    </w:tblStylePr>
+    <w:tblStylePr w:type="lastRow">
+      <w:rPr>
+        <w:b/>
+        <w:bCs/>
+      </w:rPr>
+      <w:tblPr/>
+      <w:tcPr>
+        <w:tcBorders>
+          <w:left w:val="nil"/>
+          <w:bottom w:val="nil"/>
+          <w:right w:val="nil"/>
+          <w:insideH w:val="nil"/>
+          <w:insideV w:val="nil"/>
+        </w:tcBorders>
+        <w:shd w:val="clear" w:color="auto" w:fill="FFFFFF" w:themeFill="background1"/>
+      </w:tcPr>
+    </w:tblStylePr>
+    <w:tblStylePr w:type="firstCol">
+      <w:pPr>
+        <w:jc w:val="right"/>
+      </w:pPr>
+      <w:rPr>
+        <w:i/>
+        <w:iCs/>
+      </w:rPr>
+      <w:tblPr/>
+      <w:tcPr>
+        <w:tcBorders>
+          <w:top w:val="nil"/>
+          <w:left w:val="nil"/>
+          <w:bottom w:val="nil"/>
+          <w:insideH w:val="nil"/>
+          <w:insideV w:val="nil"/>
+        </w:tcBorders>
+        <w:shd w:val="clear" w:color="auto" w:fill="FFFFFF" w:themeFill="background1"/>
+      </w:tcPr>
+    </w:tblStylePr>
+    <w:tblStylePr w:type="lastCol">
+      <w:rPr>
+        <w:i/>
+        <w:iCs/>
+      </w:rPr>
+      <w:tblPr/>
+      <w:tcPr>
+        <w:tcBorders>
+          <w:top w:val="nil"/>
+          <w:bottom w:val="nil"/>
+          <w:right w:val="nil"/>
+          <w:insideH w:val="nil"/>
+          <w:insideV w:val="nil"/>
+        </w:tcBorders>
+        <w:shd w:val="clear" w:color="auto" w:fill="FFFFFF" w:themeFill="background1"/>
+      </w:tcPr>
+    </w:tblStylePr>
+    <w:tblStylePr w:type="band1Vert">
+      <w:tblPr/>
+      <w:tcPr>
+        <w:shd w:val="clear" w:color="auto" w:fill="F2DBDB" w:themeFill="accent2" w:themeFillTint="33"/>
+      </w:tcPr>
+    </w:tblStylePr>
+    <w:tblStylePr w:type="band1Horz">
+      <w:tblPr/>
+      <w:tcPr>
+        <w:shd w:val="clear" w:color="auto" w:fill="F2DBDB" w:themeFill="accent2" w:themeFillTint="33"/>
+      </w:tcPr>
+    </w:tblStylePr>
+    <w:tblStylePr w:type="neCell">
+      <w:tblPr/>
+      <w:tcPr>
+        <w:tcBorders>
+          <w:bottom w:val="single" w:sz="4" w:space="0" w:color="D99594" w:themeColor="accent2" w:themeTint="99"/>
+        </w:tcBorders>
+      </w:tcPr>
+    </w:tblStylePr>
+    <w:tblStylePr w:type="nwCell">
+      <w:tblPr/>
+      <w:tcPr>
+        <w:tcBorders>
+          <w:bottom w:val="single" w:sz="4" w:space="0" w:color="D99594" w:themeColor="accent2" w:themeTint="99"/>
+        </w:tcBorders>
+      </w:tcPr>
+    </w:tblStylePr>
+    <w:tblStylePr w:type="seCell">
+      <w:tblPr/>
+      <w:tcPr>
+        <w:tcBorders>
+          <w:top w:val="single" w:sz="4" w:space="0" w:color="D99594" w:themeColor="accent2" w:themeTint="99"/>
+        </w:tcBorders>
+      </w:tcPr>
+    </w:tblStylePr>
+    <w:tblStylePr w:type="swCell">
+      <w:tblPr/>
+      <w:tcPr>
+        <w:tcBorders>
+          <w:top w:val="single" w:sz="4" w:space="0" w:color="D99594" w:themeColor="accent2" w:themeTint="99"/>
+        </w:tcBorders>
+      </w:tcPr>
+    </w:tblStylePr>
+  </w:style>
+  <w:style w:type="table" w:customStyle="1" w:styleId="GridTable5DarkAccent3">
+    <w:name w:val="Grid Table 5 Dark Accent 3"/>
+    <w:basedOn w:val="Tablanormal"/>
+    <w:uiPriority w:val="50"/>
+    <w:rsid w:val="0016547C"/>
+    <w:tblPr>
+      <w:tblStyleRowBandSize w:val="1"/>
+      <w:tblStyleColBandSize w:val="1"/>
+      <w:tblInd w:w="0" w:type="dxa"/>
+      <w:tblBorders>
+        <w:top w:val="single" w:sz="4" w:space="0" w:color="FFFFFF" w:themeColor="background1"/>
+        <w:left w:val="single" w:sz="4" w:space="0" w:color="FFFFFF" w:themeColor="background1"/>
+        <w:bottom w:val="single" w:sz="4" w:space="0" w:color="FFFFFF" w:themeColor="background1"/>
+        <w:right w:val="single" w:sz="4" w:space="0" w:color="FFFFFF" w:themeColor="background1"/>
+        <w:insideH w:val="single" w:sz="4" w:space="0" w:color="FFFFFF" w:themeColor="background1"/>
+        <w:insideV w:val="single" w:sz="4" w:space="0" w:color="FFFFFF" w:themeColor="background1"/>
+      </w:tblBorders>
+      <w:tblCellMar>
+        <w:top w:w="0" w:type="dxa"/>
+        <w:left w:w="108" w:type="dxa"/>
+        <w:bottom w:w="0" w:type="dxa"/>
+        <w:right w:w="108" w:type="dxa"/>
+      </w:tblCellMar>
+    </w:tblPr>
+    <w:tcPr>
+      <w:shd w:val="clear" w:color="auto" w:fill="EAF1DD" w:themeFill="accent3" w:themeFillTint="33"/>
+    </w:tcPr>
+    <w:tblStylePr w:type="firstRow">
+      <w:rPr>
+        <w:b/>
+        <w:bCs/>
+        <w:color w:val="FFFFFF" w:themeColor="background1"/>
+      </w:rPr>
+      <w:tblPr/>
+      <w:tcPr>
+        <w:tcBorders>
+          <w:top w:val="single" w:sz="4" w:space="0" w:color="FFFFFF" w:themeColor="background1"/>
+          <w:left w:val="single" w:sz="4" w:space="0" w:color="FFFFFF" w:themeColor="background1"/>
+          <w:right w:val="single" w:sz="4" w:space="0" w:color="FFFFFF" w:themeColor="background1"/>
+          <w:insideH w:val="nil"/>
+          <w:insideV w:val="nil"/>
+        </w:tcBorders>
+        <w:shd w:val="clear" w:color="auto" w:fill="9BBB59" w:themeFill="accent3"/>
+      </w:tcPr>
+    </w:tblStylePr>
+    <w:tblStylePr w:type="lastRow">
+      <w:rPr>
+        <w:b/>
+        <w:bCs/>
+        <w:color w:val="FFFFFF" w:themeColor="background1"/>
+      </w:rPr>
+      <w:tblPr/>
+      <w:tcPr>
+        <w:tcBorders>
+          <w:left w:val="single" w:sz="4" w:space="0" w:color="FFFFFF" w:themeColor="background1"/>
+          <w:bottom w:val="single" w:sz="4" w:space="0" w:color="FFFFFF" w:themeColor="background1"/>
+          <w:right w:val="single" w:sz="4" w:space="0" w:color="FFFFFF" w:themeColor="background1"/>
+          <w:insideH w:val="nil"/>
+          <w:insideV w:val="nil"/>
+        </w:tcBorders>
+        <w:shd w:val="clear" w:color="auto" w:fill="9BBB59" w:themeFill="accent3"/>
+      </w:tcPr>
+    </w:tblStylePr>
+    <w:tblStylePr w:type="firstCol">
+      <w:rPr>
+        <w:b/>
+        <w:bCs/>
+        <w:color w:val="FFFFFF" w:themeColor="background1"/>
+      </w:rPr>
+      <w:tblPr/>
+      <w:tcPr>
+        <w:tcBorders>
+          <w:top w:val="single" w:sz="4" w:space="0" w:color="FFFFFF" w:themeColor="background1"/>
+          <w:left w:val="single" w:sz="4" w:space="0" w:color="FFFFFF" w:themeColor="background1"/>
+          <w:bottom w:val="single" w:sz="4" w:space="0" w:color="FFFFFF" w:themeColor="background1"/>
+          <w:insideV w:val="nil"/>
+        </w:tcBorders>
+        <w:shd w:val="clear" w:color="auto" w:fill="9BBB59" w:themeFill="accent3"/>
+      </w:tcPr>
+    </w:tblStylePr>
+    <w:tblStylePr w:type="lastCol">
+      <w:rPr>
+        <w:b/>
+        <w:bCs/>
+        <w:color w:val="FFFFFF" w:themeColor="background1"/>
+      </w:rPr>
+      <w:tblPr/>
+      <w:tcPr>
+        <w:tcBorders>
+          <w:top w:val="single" w:sz="4" w:space="0" w:color="FFFFFF" w:themeColor="background1"/>
+          <w:bottom w:val="single" w:sz="4" w:space="0" w:color="FFFFFF" w:themeColor="background1"/>
+          <w:right w:val="single" w:sz="4" w:space="0" w:color="FFFFFF" w:themeColor="background1"/>
+          <w:insideV w:val="nil"/>
+        </w:tcBorders>
+        <w:shd w:val="clear" w:color="auto" w:fill="9BBB59" w:themeFill="accent3"/>
+      </w:tcPr>
+    </w:tblStylePr>
+    <w:tblStylePr w:type="band1Vert">
+      <w:tblPr/>
+      <w:tcPr>
+        <w:shd w:val="clear" w:color="auto" w:fill="D6E3BC" w:themeFill="accent3" w:themeFillTint="66"/>
+      </w:tcPr>
+    </w:tblStylePr>
+    <w:tblStylePr w:type="band1Horz">
+      <w:tblPr/>
+      <w:tcPr>
+        <w:shd w:val="clear" w:color="auto" w:fill="D6E3BC" w:themeFill="accent3" w:themeFillTint="66"/>
+      </w:tcPr>
+    </w:tblStylePr>
+  </w:style>
+  <w:style w:type="table" w:customStyle="1" w:styleId="GridTable5DarkAccent6">
+    <w:name w:val="Grid Table 5 Dark Accent 6"/>
+    <w:basedOn w:val="Tablanormal"/>
+    <w:uiPriority w:val="50"/>
+    <w:rsid w:val="0016547C"/>
+    <w:tblPr>
+      <w:tblStyleRowBandSize w:val="1"/>
+      <w:tblStyleColBandSize w:val="1"/>
+      <w:tblInd w:w="0" w:type="dxa"/>
+      <w:tblBorders>
+        <w:top w:val="single" w:sz="4" w:space="0" w:color="FFFFFF" w:themeColor="background1"/>
+        <w:left w:val="single" w:sz="4" w:space="0" w:color="FFFFFF" w:themeColor="background1"/>
+        <w:bottom w:val="single" w:sz="4" w:space="0" w:color="FFFFFF" w:themeColor="background1"/>
+        <w:right w:val="single" w:sz="4" w:space="0" w:color="FFFFFF" w:themeColor="background1"/>
+        <w:insideH w:val="single" w:sz="4" w:space="0" w:color="FFFFFF" w:themeColor="background1"/>
+        <w:insideV w:val="single" w:sz="4" w:space="0" w:color="FFFFFF" w:themeColor="background1"/>
+      </w:tblBorders>
+      <w:tblCellMar>
+        <w:top w:w="0" w:type="dxa"/>
+        <w:left w:w="108" w:type="dxa"/>
+        <w:bottom w:w="0" w:type="dxa"/>
+        <w:right w:w="108" w:type="dxa"/>
+      </w:tblCellMar>
+    </w:tblPr>
+    <w:tcPr>
+      <w:shd w:val="clear" w:color="auto" w:fill="FDE9D9" w:themeFill="accent6" w:themeFillTint="33"/>
+    </w:tcPr>
+    <w:tblStylePr w:type="firstRow">
+      <w:rPr>
+        <w:b/>
+        <w:bCs/>
+        <w:color w:val="FFFFFF" w:themeColor="background1"/>
+      </w:rPr>
+      <w:tblPr/>
+      <w:tcPr>
+        <w:tcBorders>
+          <w:top w:val="single" w:sz="4" w:space="0" w:color="FFFFFF" w:themeColor="background1"/>
+          <w:left w:val="single" w:sz="4" w:space="0" w:color="FFFFFF" w:themeColor="background1"/>
+          <w:right w:val="single" w:sz="4" w:space="0" w:color="FFFFFF" w:themeColor="background1"/>
+          <w:insideH w:val="nil"/>
+          <w:insideV w:val="nil"/>
+        </w:tcBorders>
+        <w:shd w:val="clear" w:color="auto" w:fill="F79646" w:themeFill="accent6"/>
+      </w:tcPr>
+    </w:tblStylePr>
+    <w:tblStylePr w:type="lastRow">
+      <w:rPr>
+        <w:b/>
+        <w:bCs/>
+        <w:color w:val="FFFFFF" w:themeColor="background1"/>
+      </w:rPr>
+      <w:tblPr/>
+      <w:tcPr>
+        <w:tcBorders>
+          <w:left w:val="single" w:sz="4" w:space="0" w:color="FFFFFF" w:themeColor="background1"/>
+          <w:bottom w:val="single" w:sz="4" w:space="0" w:color="FFFFFF" w:themeColor="background1"/>
+          <w:right w:val="single" w:sz="4" w:space="0" w:color="FFFFFF" w:themeColor="background1"/>
+          <w:insideH w:val="nil"/>
+          <w:insideV w:val="nil"/>
+        </w:tcBorders>
+        <w:shd w:val="clear" w:color="auto" w:fill="F79646" w:themeFill="accent6"/>
+      </w:tcPr>
+    </w:tblStylePr>
+    <w:tblStylePr w:type="firstCol">
+      <w:rPr>
+        <w:b/>
+        <w:bCs/>
+        <w:color w:val="FFFFFF" w:themeColor="background1"/>
+      </w:rPr>
+      <w:tblPr/>
+      <w:tcPr>
+        <w:tcBorders>
+          <w:top w:val="single" w:sz="4" w:space="0" w:color="FFFFFF" w:themeColor="background1"/>
+          <w:left w:val="single" w:sz="4" w:space="0" w:color="FFFFFF" w:themeColor="background1"/>
+          <w:bottom w:val="single" w:sz="4" w:space="0" w:color="FFFFFF" w:themeColor="background1"/>
+          <w:insideV w:val="nil"/>
+        </w:tcBorders>
+        <w:shd w:val="clear" w:color="auto" w:fill="F79646" w:themeFill="accent6"/>
+      </w:tcPr>
+    </w:tblStylePr>
+    <w:tblStylePr w:type="lastCol">
+      <w:rPr>
+        <w:b/>
+        <w:bCs/>
+        <w:color w:val="FFFFFF" w:themeColor="background1"/>
+      </w:rPr>
+      <w:tblPr/>
+      <w:tcPr>
+        <w:tcBorders>
+          <w:top w:val="single" w:sz="4" w:space="0" w:color="FFFFFF" w:themeColor="background1"/>
+          <w:bottom w:val="single" w:sz="4" w:space="0" w:color="FFFFFF" w:themeColor="background1"/>
+          <w:right w:val="single" w:sz="4" w:space="0" w:color="FFFFFF" w:themeColor="background1"/>
+          <w:insideV w:val="nil"/>
+        </w:tcBorders>
+        <w:shd w:val="clear" w:color="auto" w:fill="F79646" w:themeFill="accent6"/>
+      </w:tcPr>
+    </w:tblStylePr>
+    <w:tblStylePr w:type="band1Vert">
+      <w:tblPr/>
+      <w:tcPr>
+        <w:shd w:val="clear" w:color="auto" w:fill="FBD4B4" w:themeFill="accent6" w:themeFillTint="66"/>
+      </w:tcPr>
+    </w:tblStylePr>
+    <w:tblStylePr w:type="band1Horz">
+      <w:tblPr/>
+      <w:tcPr>
+        <w:shd w:val="clear" w:color="auto" w:fill="FBD4B4" w:themeFill="accent6" w:themeFillTint="66"/>
+      </w:tcPr>
+    </w:tblStylePr>
+  </w:style>
+  <w:style w:type="table" w:customStyle="1" w:styleId="ListTable7ColorfulAccent6">
+    <w:name w:val="List Table 7 Colorful Accent 6"/>
+    <w:basedOn w:val="Tablanormal"/>
+    <w:uiPriority w:val="52"/>
+    <w:rsid w:val="0016547C"/>
+    <w:rPr>
+      <w:color w:val="E36C0A" w:themeColor="accent6" w:themeShade="BF"/>
+    </w:rPr>
+    <w:tblPr>
+      <w:tblStyleRowBandSize w:val="1"/>
+      <w:tblStyleColBandSize w:val="1"/>
+      <w:tblInd w:w="0" w:type="dxa"/>
+      <w:tblCellMar>
+        <w:top w:w="0" w:type="dxa"/>
+        <w:left w:w="108" w:type="dxa"/>
+        <w:bottom w:w="0" w:type="dxa"/>
+        <w:right w:w="108" w:type="dxa"/>
+      </w:tblCellMar>
+    </w:tblPr>
+    <w:tblStylePr w:type="firstRow">
+      <w:rPr>
+        <w:rFonts w:asciiTheme="majorHAnsi" w:eastAsiaTheme="majorEastAsia" w:hAnsiTheme="majorHAnsi" w:cstheme="majorBidi"/>
+        <w:i/>
+        <w:iCs/>
+        <w:sz w:val="26"/>
+      </w:rPr>
+      <w:tblPr/>
+      <w:tcPr>
+        <w:tcBorders>
+          <w:bottom w:val="single" w:sz="4" w:space="0" w:color="F79646" w:themeColor="accent6"/>
+        </w:tcBorders>
+        <w:shd w:val="clear" w:color="auto" w:fill="FFFFFF" w:themeFill="background1"/>
+      </w:tcPr>
+    </w:tblStylePr>
+    <w:tblStylePr w:type="lastRow">
+      <w:rPr>
+        <w:rFonts w:asciiTheme="majorHAnsi" w:eastAsiaTheme="majorEastAsia" w:hAnsiTheme="majorHAnsi" w:cstheme="majorBidi"/>
+        <w:i/>
+        <w:iCs/>
+        <w:sz w:val="26"/>
+      </w:rPr>
+      <w:tblPr/>
+      <w:tcPr>
+        <w:tcBorders>
+          <w:top w:val="single" w:sz="4" w:space="0" w:color="F79646" w:themeColor="accent6"/>
+        </w:tcBorders>
+        <w:shd w:val="clear" w:color="auto" w:fill="FFFFFF" w:themeFill="background1"/>
+      </w:tcPr>
+    </w:tblStylePr>
+    <w:tblStylePr w:type="firstCol">
+      <w:pPr>
+        <w:jc w:val="right"/>
+      </w:pPr>
+      <w:rPr>
+        <w:rFonts w:asciiTheme="majorHAnsi" w:eastAsiaTheme="majorEastAsia" w:hAnsiTheme="majorHAnsi" w:cstheme="majorBidi"/>
+        <w:i/>
+        <w:iCs/>
+        <w:sz w:val="26"/>
+      </w:rPr>
+      <w:tblPr/>
+      <w:tcPr>
+        <w:tcBorders>
+          <w:right w:val="single" w:sz="4" w:space="0" w:color="F79646" w:themeColor="accent6"/>
+        </w:tcBorders>
+        <w:shd w:val="clear" w:color="auto" w:fill="FFFFFF" w:themeFill="background1"/>
+      </w:tcPr>
+    </w:tblStylePr>
+    <w:tblStylePr w:type="lastCol">
+      <w:rPr>
+        <w:rFonts w:asciiTheme="majorHAnsi" w:eastAsiaTheme="majorEastAsia" w:hAnsiTheme="majorHAnsi" w:cstheme="majorBidi"/>
+        <w:i/>
+        <w:iCs/>
+        <w:sz w:val="26"/>
+      </w:rPr>
+      <w:tblPr/>
+      <w:tcPr>
+        <w:tcBorders>
+          <w:left w:val="single" w:sz="4" w:space="0" w:color="F79646" w:themeColor="accent6"/>
+        </w:tcBorders>
+        <w:shd w:val="clear" w:color="auto" w:fill="FFFFFF" w:themeFill="background1"/>
+      </w:tcPr>
+    </w:tblStylePr>
+    <w:tblStylePr w:type="band1Vert">
+      <w:tblPr/>
+      <w:tcPr>
+        <w:shd w:val="clear" w:color="auto" w:fill="FDE9D9" w:themeFill="accent6" w:themeFillTint="33"/>
+      </w:tcPr>
+    </w:tblStylePr>
+    <w:tblStylePr w:type="band1Horz">
+      <w:tblPr/>
+      <w:tcPr>
+        <w:shd w:val="clear" w:color="auto" w:fill="FDE9D9" w:themeFill="accent6" w:themeFillTint="33"/>
+      </w:tcPr>
+    </w:tblStylePr>
+    <w:tblStylePr w:type="neCell">
+      <w:tblPr/>
+      <w:tcPr>
+        <w:tcBorders>
+          <w:left w:val="nil"/>
+        </w:tcBorders>
+      </w:tcPr>
+    </w:tblStylePr>
+    <w:tblStylePr w:type="nwCell">
+      <w:tblPr/>
+      <w:tcPr>
+        <w:tcBorders>
+          <w:right w:val="nil"/>
+        </w:tcBorders>
+      </w:tcPr>
+    </w:tblStylePr>
+    <w:tblStylePr w:type="seCell">
+      <w:tblPr/>
+      <w:tcPr>
+        <w:tcBorders>
+          <w:left w:val="nil"/>
+        </w:tcBorders>
+      </w:tcPr>
+    </w:tblStylePr>
+    <w:tblStylePr w:type="swCell">
+      <w:tblPr/>
+      <w:tcPr>
+        <w:tcBorders>
+          <w:right w:val="nil"/>
+        </w:tcBorders>
+      </w:tcPr>
+    </w:tblStylePr>
+  </w:style>
+  <w:style w:type="table" w:customStyle="1" w:styleId="ListTable7ColorfulAccent1">
+    <w:name w:val="List Table 7 Colorful Accent 1"/>
+    <w:basedOn w:val="Tablanormal"/>
+    <w:uiPriority w:val="52"/>
+    <w:rsid w:val="006B1A9C"/>
+    <w:rPr>
+      <w:color w:val="365F91" w:themeColor="accent1" w:themeShade="BF"/>
+    </w:rPr>
+    <w:tblPr>
+      <w:tblStyleRowBandSize w:val="1"/>
+      <w:tblStyleColBandSize w:val="1"/>
+      <w:tblInd w:w="0" w:type="dxa"/>
+      <w:tblCellMar>
+        <w:top w:w="0" w:type="dxa"/>
+        <w:left w:w="108" w:type="dxa"/>
+        <w:bottom w:w="0" w:type="dxa"/>
+        <w:right w:w="108" w:type="dxa"/>
+      </w:tblCellMar>
+    </w:tblPr>
+    <w:tblStylePr w:type="firstRow">
+      <w:rPr>
+        <w:rFonts w:asciiTheme="majorHAnsi" w:eastAsiaTheme="majorEastAsia" w:hAnsiTheme="majorHAnsi" w:cstheme="majorBidi"/>
+        <w:i/>
+        <w:iCs/>
+        <w:sz w:val="26"/>
+      </w:rPr>
+      <w:tblPr/>
+      <w:tcPr>
+        <w:tcBorders>
+          <w:bottom w:val="single" w:sz="4" w:space="0" w:color="4F81BD" w:themeColor="accent1"/>
+        </w:tcBorders>
+        <w:shd w:val="clear" w:color="auto" w:fill="FFFFFF" w:themeFill="background1"/>
+      </w:tcPr>
+    </w:tblStylePr>
+    <w:tblStylePr w:type="lastRow">
+      <w:rPr>
+        <w:rFonts w:asciiTheme="majorHAnsi" w:eastAsiaTheme="majorEastAsia" w:hAnsiTheme="majorHAnsi" w:cstheme="majorBidi"/>
+        <w:i/>
+        <w:iCs/>
+        <w:sz w:val="26"/>
+      </w:rPr>
+      <w:tblPr/>
+      <w:tcPr>
+        <w:tcBorders>
+          <w:top w:val="single" w:sz="4" w:space="0" w:color="4F81BD" w:themeColor="accent1"/>
+        </w:tcBorders>
+        <w:shd w:val="clear" w:color="auto" w:fill="FFFFFF" w:themeFill="background1"/>
+      </w:tcPr>
+    </w:tblStylePr>
+    <w:tblStylePr w:type="firstCol">
+      <w:pPr>
+        <w:jc w:val="right"/>
+      </w:pPr>
+      <w:rPr>
+        <w:rFonts w:asciiTheme="majorHAnsi" w:eastAsiaTheme="majorEastAsia" w:hAnsiTheme="majorHAnsi" w:cstheme="majorBidi"/>
+        <w:i/>
+        <w:iCs/>
+        <w:sz w:val="26"/>
+      </w:rPr>
+      <w:tblPr/>
+      <w:tcPr>
+        <w:tcBorders>
+          <w:right w:val="single" w:sz="4" w:space="0" w:color="4F81BD" w:themeColor="accent1"/>
+        </w:tcBorders>
+        <w:shd w:val="clear" w:color="auto" w:fill="FFFFFF" w:themeFill="background1"/>
+      </w:tcPr>
+    </w:tblStylePr>
+    <w:tblStylePr w:type="lastCol">
+      <w:rPr>
+        <w:rFonts w:asciiTheme="majorHAnsi" w:eastAsiaTheme="majorEastAsia" w:hAnsiTheme="majorHAnsi" w:cstheme="majorBidi"/>
+        <w:i/>
+        <w:iCs/>
+        <w:sz w:val="26"/>
+      </w:rPr>
+      <w:tblPr/>
+      <w:tcPr>
+        <w:tcBorders>
+          <w:left w:val="single" w:sz="4" w:space="0" w:color="4F81BD" w:themeColor="accent1"/>
+        </w:tcBorders>
+        <w:shd w:val="clear" w:color="auto" w:fill="FFFFFF" w:themeFill="background1"/>
+      </w:tcPr>
+    </w:tblStylePr>
+    <w:tblStylePr w:type="band1Vert">
+      <w:tblPr/>
+      <w:tcPr>
+        <w:shd w:val="clear" w:color="auto" w:fill="DBE5F1" w:themeFill="accent1" w:themeFillTint="33"/>
+      </w:tcPr>
+    </w:tblStylePr>
+    <w:tblStylePr w:type="band1Horz">
+      <w:tblPr/>
+      <w:tcPr>
+        <w:shd w:val="clear" w:color="auto" w:fill="DBE5F1" w:themeFill="accent1" w:themeFillTint="33"/>
+      </w:tcPr>
+    </w:tblStylePr>
+    <w:tblStylePr w:type="neCell">
+      <w:tblPr/>
+      <w:tcPr>
+        <w:tcBorders>
+          <w:left w:val="nil"/>
+        </w:tcBorders>
+      </w:tcPr>
+    </w:tblStylePr>
+    <w:tblStylePr w:type="nwCell">
+      <w:tblPr/>
+      <w:tcPr>
+        <w:tcBorders>
+          <w:right w:val="nil"/>
+        </w:tcBorders>
+      </w:tcPr>
+    </w:tblStylePr>
+    <w:tblStylePr w:type="seCell">
+      <w:tblPr/>
+      <w:tcPr>
+        <w:tcBorders>
+          <w:left w:val="nil"/>
+        </w:tcBorders>
+      </w:tcPr>
+    </w:tblStylePr>
+    <w:tblStylePr w:type="swCell">
+      <w:tblPr/>
+      <w:tcPr>
+        <w:tcBorders>
+          <w:right w:val="nil"/>
+        </w:tcBorders>
+      </w:tcPr>
+    </w:tblStylePr>
+  </w:style>
+  <w:style w:type="table" w:customStyle="1" w:styleId="GridTable5DarkAccent2">
+    <w:name w:val="Grid Table 5 Dark Accent 2"/>
+    <w:basedOn w:val="Tablanormal"/>
+    <w:uiPriority w:val="50"/>
+    <w:rsid w:val="006B1A9C"/>
+    <w:tblPr>
+      <w:tblStyleRowBandSize w:val="1"/>
+      <w:tblStyleColBandSize w:val="1"/>
+      <w:tblInd w:w="0" w:type="dxa"/>
+      <w:tblBorders>
+        <w:top w:val="single" w:sz="4" w:space="0" w:color="FFFFFF" w:themeColor="background1"/>
+        <w:left w:val="single" w:sz="4" w:space="0" w:color="FFFFFF" w:themeColor="background1"/>
+        <w:bottom w:val="single" w:sz="4" w:space="0" w:color="FFFFFF" w:themeColor="background1"/>
+        <w:right w:val="single" w:sz="4" w:space="0" w:color="FFFFFF" w:themeColor="background1"/>
+        <w:insideH w:val="single" w:sz="4" w:space="0" w:color="FFFFFF" w:themeColor="background1"/>
+        <w:insideV w:val="single" w:sz="4" w:space="0" w:color="FFFFFF" w:themeColor="background1"/>
+      </w:tblBorders>
+      <w:tblCellMar>
+        <w:top w:w="0" w:type="dxa"/>
+        <w:left w:w="108" w:type="dxa"/>
+        <w:bottom w:w="0" w:type="dxa"/>
+        <w:right w:w="108" w:type="dxa"/>
+      </w:tblCellMar>
     </w:tblPr>
     <w:tcPr>
       <w:shd w:val="clear" w:color="auto" w:fill="F2DBDB" w:themeFill="accent2" w:themeFillTint="33"/>

</xml_diff>